<commit_message>
Ajout algorithme de tri + amelioration
</commit_message>
<xml_diff>
--- a/SFT.docx
+++ b/SFT.docx
@@ -140,7 +140,12 @@
     <w:sdt>
       <w:sdtPr>
         <w:rPr>
-          <w:rFonts w:cstheme="minorBidi"/>
+          <w:rFonts w:asciiTheme="minorHAnsi" w:hAnsiTheme="minorHAnsi" w:cstheme="minorBidi"/>
+          <w:b w:val="0"/>
+          <w:bCs w:val="0"/>
+          <w:noProof w:val="0"/>
+          <w:sz w:val="22"/>
+          <w:szCs w:val="22"/>
         </w:rPr>
         <w:id w:val="2106072949"/>
         <w:docPartObj>
@@ -148,11 +153,7 @@
           <w:docPartUnique/>
         </w:docPartObj>
       </w:sdtPr>
-      <w:sdtEndPr>
-        <w:rPr>
-          <w:noProof w:val="0"/>
-        </w:rPr>
-      </w:sdtEndPr>
+      <w:sdtEndPr/>
       <w:sdtContent>
         <w:p>
           <w:pPr>
@@ -2648,12 +2649,8 @@
         <w:pStyle w:val="Titre1"/>
       </w:pPr>
       <w:bookmarkStart w:id="1" w:name="_Toc151025547"/>
-    </w:p>
-    <w:p>
-      <w:pPr>
-        <w:pStyle w:val="Titre1"/>
-      </w:pPr>
-      <w:r>
+      <w:r>
+        <w:lastRenderedPageBreak/>
         <w:t xml:space="preserve">I – </w:t>
       </w:r>
       <w:r>
@@ -2840,6 +2837,7 @@
           <w:lang w:eastAsia="fr-FR"/>
         </w:rPr>
         <w:tab/>
+        <w:t>L'objectif principal de l'application</w:t>
       </w:r>
       <w:r>
         <w:rPr>
@@ -2848,7 +2846,7 @@
           <w:szCs w:val="24"/>
           <w:lang w:eastAsia="fr-FR"/>
         </w:rPr>
-        <w:t>L'objectif principal de l'application</w:t>
+        <w:t xml:space="preserve"> </w:t>
       </w:r>
       <w:r>
         <w:rPr>
@@ -2857,7 +2855,7 @@
           <w:szCs w:val="24"/>
           <w:lang w:eastAsia="fr-FR"/>
         </w:rPr>
-        <w:t xml:space="preserve"> </w:t>
+        <w:t xml:space="preserve">est d'offrir une expérience dans un monde magique rempli de créatures mythiques </w:t>
       </w:r>
       <w:r>
         <w:rPr>
@@ -2866,7 +2864,7 @@
           <w:szCs w:val="24"/>
           <w:lang w:eastAsia="fr-FR"/>
         </w:rPr>
-        <w:t xml:space="preserve">est d'offrir une expérience dans un monde magique rempli de créatures mythiques </w:t>
+        <w:t>(</w:t>
       </w:r>
       <w:r>
         <w:rPr>
@@ -2875,7 +2873,7 @@
           <w:szCs w:val="24"/>
           <w:lang w:eastAsia="fr-FR"/>
         </w:rPr>
-        <w:t>(</w:t>
+        <w:t>telles que les licornes, les mégalodons, les sirènes</w:t>
       </w:r>
       <w:r>
         <w:rPr>
@@ -2884,7 +2882,7 @@
           <w:szCs w:val="24"/>
           <w:lang w:eastAsia="fr-FR"/>
         </w:rPr>
-        <w:t>telles que les licornes, les mégalodons, les sirènes</w:t>
+        <w:t>…)</w:t>
       </w:r>
       <w:r>
         <w:rPr>
@@ -2893,7 +2891,7 @@
           <w:szCs w:val="24"/>
           <w:lang w:eastAsia="fr-FR"/>
         </w:rPr>
-        <w:t>…)</w:t>
+        <w:t xml:space="preserve">. Les utilisateurs auront la possibilité d'observer, de gérer et d'interagir avec ces </w:t>
       </w:r>
       <w:r>
         <w:rPr>
@@ -2902,7 +2900,7 @@
           <w:szCs w:val="24"/>
           <w:lang w:eastAsia="fr-FR"/>
         </w:rPr>
-        <w:t xml:space="preserve">. Les utilisateurs auront la possibilité d'observer, de gérer et d'interagir avec ces </w:t>
+        <w:t>créatures</w:t>
       </w:r>
       <w:r>
         <w:rPr>
@@ -2911,17 +2909,21 @@
           <w:szCs w:val="24"/>
           <w:lang w:eastAsia="fr-FR"/>
         </w:rPr>
-        <w:t>créatures</w:t>
-      </w:r>
-      <w:r>
+        <w:t xml:space="preserve"> dans des enclos spécialement conçus pour répondre à leurs caractéristiques uniques. </w:t>
+      </w:r>
+    </w:p>
+    <w:p>
+      <w:pPr>
+        <w:spacing w:after="0" w:line="360" w:lineRule="auto"/>
+        <w:ind w:firstLine="708"/>
+        <w:jc w:val="both"/>
         <w:rPr>
           <w:rFonts w:asciiTheme="majorBidi" w:hAnsiTheme="majorBidi" w:cstheme="majorBidi"/>
           <w:sz w:val="24"/>
           <w:szCs w:val="24"/>
           <w:lang w:eastAsia="fr-FR"/>
         </w:rPr>
-        <w:t xml:space="preserve"> dans des enclos spécialement conçus pour répondre à leurs caractéristiques uniques. Au cœur </w:t>
-      </w:r>
+      </w:pPr>
       <w:r>
         <w:rPr>
           <w:rFonts w:asciiTheme="majorBidi" w:hAnsiTheme="majorBidi" w:cstheme="majorBidi"/>
@@ -2929,6 +2931,15 @@
           <w:szCs w:val="24"/>
           <w:lang w:eastAsia="fr-FR"/>
         </w:rPr>
+        <w:t xml:space="preserve">Au cœur </w:t>
+      </w:r>
+      <w:r>
+        <w:rPr>
+          <w:rFonts w:asciiTheme="majorBidi" w:hAnsiTheme="majorBidi" w:cstheme="majorBidi"/>
+          <w:sz w:val="24"/>
+          <w:szCs w:val="24"/>
+          <w:lang w:eastAsia="fr-FR"/>
+        </w:rPr>
         <w:t xml:space="preserve">de l’application </w:t>
       </w:r>
       <w:r>
@@ -2956,16 +2967,7 @@
           <w:szCs w:val="24"/>
           <w:lang w:eastAsia="fr-FR"/>
         </w:rPr>
-        <w:t xml:space="preserve"> supervisant à la fois les enclos et les créatures individuelles. L'application vise à donner au gardien de zoo la possibilité d'effectuer diverses tâches, notamment l'alimentation, le nettoyage et la satisfaction des besoins spécifiques de chaque créature</w:t>
-      </w:r>
-      <w:r>
-        <w:rPr>
-          <w:rFonts w:asciiTheme="majorBidi" w:hAnsiTheme="majorBidi" w:cstheme="majorBidi"/>
-          <w:sz w:val="24"/>
-          <w:szCs w:val="24"/>
-          <w:lang w:eastAsia="fr-FR"/>
-        </w:rPr>
-        <w:t>. La gestion pourra se faire de manière manuel ou automatique.</w:t>
+        <w:t xml:space="preserve"> supervisant à la fois les enclos et les créatures individuelles. L'application vise à donner au gardien de zoo la possibilité d'effectuer diverses tâches, notamment l'alimentation, le nettoyage et la satisfaction des besoins spécifiques de chaque créature. La gestion pourra se faire de manière manuel ou automatique.</w:t>
       </w:r>
     </w:p>
     <w:p>
@@ -3637,436 +3639,333 @@
         <w:t>–</w:t>
       </w:r>
       <w:r>
+        <w:t xml:space="preserve"> Factory</w:t>
+      </w:r>
+      <w:bookmarkEnd w:id="12"/>
+    </w:p>
+    <w:p>
+      <w:pPr>
+        <w:spacing w:after="0" w:line="360" w:lineRule="auto"/>
+        <w:jc w:val="both"/>
+        <w:rPr>
+          <w:rFonts w:asciiTheme="majorBidi" w:eastAsia="Times New Roman" w:hAnsiTheme="majorBidi" w:cstheme="majorBidi"/>
+          <w:kern w:val="0"/>
+          <w:sz w:val="24"/>
+          <w:szCs w:val="24"/>
+          <w:lang w:eastAsia="fr-FR"/>
+          <w14:ligatures w14:val="none"/>
+        </w:rPr>
+      </w:pPr>
+      <w:r>
+        <w:rPr>
+          <w:rFonts w:asciiTheme="majorBidi" w:eastAsia="Times New Roman" w:hAnsiTheme="majorBidi" w:cstheme="majorBidi"/>
+          <w:kern w:val="0"/>
+          <w:sz w:val="24"/>
+          <w:szCs w:val="24"/>
+          <w:lang w:eastAsia="fr-FR"/>
+          <w14:ligatures w14:val="none"/>
+        </w:rPr>
+        <w:tab/>
+      </w:r>
+      <w:r>
+        <w:rPr>
+          <w:rFonts w:asciiTheme="majorBidi" w:eastAsia="Times New Roman" w:hAnsiTheme="majorBidi" w:cstheme="majorBidi"/>
+          <w:kern w:val="0"/>
+          <w:sz w:val="24"/>
+          <w:szCs w:val="24"/>
+          <w:lang w:eastAsia="fr-FR"/>
+          <w14:ligatures w14:val="none"/>
+        </w:rPr>
+        <w:t xml:space="preserve">Le design pattern Factory est implémenté pour la création de créatures au sein de l'application. Il impose de créer les créatures par l'intermédiaire de la fabrique désignée, fournissant ainsi une approche structurée et contrôlée de l'instanciation des créatures. Ce modèle permet de passer des types de créatures en tant que paramètres, ce qui </w:t>
+      </w:r>
+      <w:r>
+        <w:rPr>
+          <w:rFonts w:asciiTheme="majorBidi" w:eastAsia="Times New Roman" w:hAnsiTheme="majorBidi" w:cstheme="majorBidi"/>
+          <w:kern w:val="0"/>
+          <w:sz w:val="24"/>
+          <w:szCs w:val="24"/>
+          <w:lang w:eastAsia="fr-FR"/>
+          <w14:ligatures w14:val="none"/>
+        </w:rPr>
+        <w:t>assure une</w:t>
+      </w:r>
+      <w:r>
+        <w:rPr>
+          <w:rFonts w:asciiTheme="majorBidi" w:eastAsia="Times New Roman" w:hAnsiTheme="majorBidi" w:cstheme="majorBidi"/>
+          <w:kern w:val="0"/>
+          <w:sz w:val="24"/>
+          <w:szCs w:val="24"/>
+          <w:lang w:eastAsia="fr-FR"/>
+          <w14:ligatures w14:val="none"/>
+        </w:rPr>
+        <w:t xml:space="preserve"> souplesse et </w:t>
+      </w:r>
+      <w:r>
+        <w:rPr>
+          <w:rFonts w:asciiTheme="majorBidi" w:eastAsia="Times New Roman" w:hAnsiTheme="majorBidi" w:cstheme="majorBidi"/>
+          <w:kern w:val="0"/>
+          <w:sz w:val="24"/>
+          <w:szCs w:val="24"/>
+          <w:lang w:eastAsia="fr-FR"/>
+          <w14:ligatures w14:val="none"/>
+        </w:rPr>
+        <w:t xml:space="preserve">une </w:t>
+      </w:r>
+      <w:r>
+        <w:rPr>
+          <w:rFonts w:asciiTheme="majorBidi" w:eastAsia="Times New Roman" w:hAnsiTheme="majorBidi" w:cstheme="majorBidi"/>
+          <w:kern w:val="0"/>
+          <w:sz w:val="24"/>
+          <w:szCs w:val="24"/>
+          <w:lang w:eastAsia="fr-FR"/>
+          <w14:ligatures w14:val="none"/>
+        </w:rPr>
+        <w:t xml:space="preserve">extensibilité au processus de création. En centralisant la création de créatures par le biais du modèle Factory, le zoo fantastique garantit une approche standardisée et personnalisable de l'introduction de </w:t>
+      </w:r>
+      <w:r>
+        <w:rPr>
+          <w:rFonts w:asciiTheme="majorBidi" w:eastAsia="Times New Roman" w:hAnsiTheme="majorBidi" w:cstheme="majorBidi"/>
+          <w:kern w:val="0"/>
+          <w:sz w:val="24"/>
+          <w:szCs w:val="24"/>
+          <w:lang w:eastAsia="fr-FR"/>
+          <w14:ligatures w14:val="none"/>
+        </w:rPr>
+        <w:t>nouvelles créatures.</w:t>
+      </w:r>
+    </w:p>
+    <w:p>
+      <w:pPr>
+        <w:spacing w:after="0" w:line="360" w:lineRule="auto"/>
+        <w:rPr>
+          <w:rFonts w:asciiTheme="majorBidi" w:eastAsia="Times New Roman" w:hAnsiTheme="majorBidi" w:cstheme="majorBidi"/>
+          <w:kern w:val="0"/>
+          <w:sz w:val="24"/>
+          <w:szCs w:val="24"/>
+          <w:lang w:eastAsia="fr-FR"/>
+          <w14:ligatures w14:val="none"/>
+        </w:rPr>
+      </w:pPr>
+    </w:p>
+    <w:p>
+      <w:pPr>
+        <w:spacing w:after="0" w:line="360" w:lineRule="auto"/>
+        <w:ind w:firstLine="360"/>
+        <w:rPr>
+          <w:rFonts w:asciiTheme="majorBidi" w:eastAsia="Times New Roman" w:hAnsiTheme="majorBidi" w:cstheme="majorBidi"/>
+          <w:kern w:val="0"/>
+          <w:sz w:val="24"/>
+          <w:szCs w:val="24"/>
+          <w:lang w:eastAsia="fr-FR"/>
+          <w14:ligatures w14:val="none"/>
+        </w:rPr>
+      </w:pPr>
+    </w:p>
+    <w:p>
+      <w:pPr>
+        <w:pStyle w:val="Titre1"/>
+      </w:pPr>
+      <w:bookmarkStart w:id="13" w:name="_Toc151025559"/>
+      <w:r>
+        <w:t xml:space="preserve">III - </w:t>
+      </w:r>
+      <w:r>
+        <w:t>Exigences fonctionnelles</w:t>
+      </w:r>
+      <w:bookmarkEnd w:id="13"/>
+    </w:p>
+    <w:p>
+      <w:pPr>
+        <w:rPr>
+          <w:lang w:eastAsia="fr-FR"/>
+        </w:rPr>
+      </w:pPr>
+    </w:p>
+    <w:p>
+      <w:pPr>
+        <w:pStyle w:val="Titre2"/>
+      </w:pPr>
+      <w:bookmarkStart w:id="14" w:name="_Toc151025560"/>
+      <w:r>
+        <w:t>A – Les fonctionnalités de l’application</w:t>
+      </w:r>
+      <w:bookmarkEnd w:id="14"/>
+    </w:p>
+    <w:p>
+      <w:pPr>
+        <w:rPr>
+          <w:lang w:eastAsia="fr-FR"/>
+        </w:rPr>
+      </w:pPr>
+    </w:p>
+    <w:p>
+      <w:pPr>
+        <w:pStyle w:val="Titre3"/>
+      </w:pPr>
+      <w:bookmarkStart w:id="15" w:name="_Toc151025561"/>
+      <w:r>
+        <w:t>1 – Les créatures</w:t>
+      </w:r>
+      <w:bookmarkEnd w:id="15"/>
+    </w:p>
+    <w:p>
+      <w:pPr>
+        <w:spacing w:after="0" w:line="360" w:lineRule="auto"/>
+        <w:ind w:firstLine="2"/>
+        <w:rPr>
+          <w:rFonts w:asciiTheme="majorBidi" w:eastAsia="Times New Roman" w:hAnsiTheme="majorBidi" w:cstheme="majorBidi"/>
+          <w:kern w:val="0"/>
+          <w:sz w:val="24"/>
+          <w:szCs w:val="24"/>
+          <w:lang w:eastAsia="fr-FR"/>
+          <w14:ligatures w14:val="none"/>
+        </w:rPr>
+      </w:pPr>
+      <w:r>
+        <w:rPr>
+          <w:rFonts w:asciiTheme="majorBidi" w:eastAsia="Times New Roman" w:hAnsiTheme="majorBidi" w:cstheme="majorBidi"/>
+          <w:kern w:val="0"/>
+          <w:sz w:val="24"/>
+          <w:szCs w:val="24"/>
+          <w:lang w:eastAsia="fr-FR"/>
+          <w14:ligatures w14:val="none"/>
+        </w:rPr>
+        <w:t>Chaque créature</w:t>
+      </w:r>
+      <w:r>
+        <w:rPr>
+          <w:rFonts w:asciiTheme="majorBidi" w:eastAsia="Times New Roman" w:hAnsiTheme="majorBidi" w:cstheme="majorBidi"/>
+          <w:kern w:val="0"/>
+          <w:sz w:val="24"/>
+          <w:szCs w:val="24"/>
+          <w:lang w:eastAsia="fr-FR"/>
+          <w14:ligatures w14:val="none"/>
+        </w:rPr>
+        <w:t xml:space="preserve"> (dragon, lycanthrope, licorne, nymphe…) </w:t>
+      </w:r>
+      <w:r>
+        <w:rPr>
+          <w:rFonts w:asciiTheme="majorBidi" w:eastAsia="Times New Roman" w:hAnsiTheme="majorBidi" w:cstheme="majorBidi"/>
+          <w:kern w:val="0"/>
+          <w:sz w:val="24"/>
+          <w:szCs w:val="24"/>
+          <w:lang w:eastAsia="fr-FR"/>
+          <w14:ligatures w14:val="none"/>
+        </w:rPr>
+        <w:t xml:space="preserve">doit être dotée de caractéristiques telles que le nom, le sexe, le poids, la taille, l'âge, un indicateur de faim, un indicateur de sommeil, et un indicateur de santé. Les créatures peuvent accomplir des actions basiques telles que manger, émettre un son, être soignées, s'endormir, se réveiller, et vieillir. </w:t>
+      </w:r>
+    </w:p>
+    <w:p>
+      <w:pPr>
+        <w:spacing w:after="0" w:line="360" w:lineRule="auto"/>
+        <w:ind w:firstLine="708"/>
+        <w:rPr>
+          <w:rFonts w:asciiTheme="majorBidi" w:eastAsia="Times New Roman" w:hAnsiTheme="majorBidi" w:cstheme="majorBidi"/>
+          <w:kern w:val="0"/>
+          <w:sz w:val="24"/>
+          <w:szCs w:val="24"/>
+          <w:lang w:eastAsia="fr-FR"/>
+          <w14:ligatures w14:val="none"/>
+        </w:rPr>
+      </w:pPr>
+      <w:r>
+        <w:rPr>
+          <w:rFonts w:asciiTheme="majorBidi" w:eastAsia="Times New Roman" w:hAnsiTheme="majorBidi" w:cstheme="majorBidi"/>
+          <w:kern w:val="0"/>
+          <w:sz w:val="24"/>
+          <w:szCs w:val="24"/>
+          <w:lang w:eastAsia="fr-FR"/>
+          <w14:ligatures w14:val="none"/>
+        </w:rPr>
+        <w:t>De plus,</w:t>
+      </w:r>
+      <w:r>
+        <w:rPr>
+          <w:rFonts w:asciiTheme="majorBidi" w:eastAsia="Times New Roman" w:hAnsiTheme="majorBidi" w:cstheme="majorBidi"/>
+          <w:kern w:val="0"/>
+          <w:sz w:val="24"/>
+          <w:szCs w:val="24"/>
+          <w:lang w:eastAsia="fr-FR"/>
+          <w14:ligatures w14:val="none"/>
+        </w:rPr>
+        <w:t xml:space="preserve"> chaque créature aura une famille (vivipare ou ovipare) avec des actions spécifiques à leur genre comme</w:t>
+      </w:r>
+      <w:r>
+        <w:rPr>
+          <w:rFonts w:asciiTheme="majorBidi" w:eastAsia="Times New Roman" w:hAnsiTheme="majorBidi" w:cstheme="majorBidi"/>
+          <w:kern w:val="0"/>
+          <w:sz w:val="24"/>
+          <w:szCs w:val="24"/>
+          <w:lang w:eastAsia="fr-FR"/>
+          <w14:ligatures w14:val="none"/>
+        </w:rPr>
         <w:t xml:space="preserve"> </w:t>
       </w:r>
-      <w:proofErr w:type="spellStart"/>
-      <w:r>
-        <w:t>Factory</w:t>
-      </w:r>
-      <w:bookmarkEnd w:id="12"/>
-      <w:proofErr w:type="spellEnd"/>
-    </w:p>
-    <w:p>
-      <w:pPr>
-        <w:spacing w:after="0" w:line="360" w:lineRule="auto"/>
-        <w:jc w:val="both"/>
-        <w:rPr>
-          <w:rFonts w:asciiTheme="majorBidi" w:eastAsia="Times New Roman" w:hAnsiTheme="majorBidi" w:cstheme="majorBidi"/>
-          <w:kern w:val="0"/>
-          <w:sz w:val="24"/>
-          <w:szCs w:val="24"/>
-          <w:lang w:eastAsia="fr-FR"/>
-          <w14:ligatures w14:val="none"/>
-        </w:rPr>
-      </w:pPr>
-      <w:r>
-        <w:rPr>
-          <w:rFonts w:asciiTheme="majorBidi" w:eastAsia="Times New Roman" w:hAnsiTheme="majorBidi" w:cstheme="majorBidi"/>
-          <w:kern w:val="0"/>
-          <w:sz w:val="24"/>
-          <w:szCs w:val="24"/>
-          <w:lang w:eastAsia="fr-FR"/>
-          <w14:ligatures w14:val="none"/>
-        </w:rPr>
-        <w:tab/>
-      </w:r>
-      <w:r>
-        <w:rPr>
-          <w:rFonts w:asciiTheme="majorBidi" w:eastAsia="Times New Roman" w:hAnsiTheme="majorBidi" w:cstheme="majorBidi"/>
-          <w:kern w:val="0"/>
-          <w:sz w:val="24"/>
-          <w:szCs w:val="24"/>
-          <w:lang w:eastAsia="fr-FR"/>
-          <w14:ligatures w14:val="none"/>
-        </w:rPr>
-        <w:t xml:space="preserve">Le design pattern </w:t>
-      </w:r>
-      <w:proofErr w:type="spellStart"/>
-      <w:r>
-        <w:rPr>
-          <w:rFonts w:asciiTheme="majorBidi" w:eastAsia="Times New Roman" w:hAnsiTheme="majorBidi" w:cstheme="majorBidi"/>
-          <w:kern w:val="0"/>
-          <w:sz w:val="24"/>
-          <w:szCs w:val="24"/>
-          <w:lang w:eastAsia="fr-FR"/>
-          <w14:ligatures w14:val="none"/>
-        </w:rPr>
-        <w:t>Factory</w:t>
-      </w:r>
-      <w:proofErr w:type="spellEnd"/>
-      <w:r>
-        <w:rPr>
-          <w:rFonts w:asciiTheme="majorBidi" w:eastAsia="Times New Roman" w:hAnsiTheme="majorBidi" w:cstheme="majorBidi"/>
-          <w:kern w:val="0"/>
-          <w:sz w:val="24"/>
-          <w:szCs w:val="24"/>
-          <w:lang w:eastAsia="fr-FR"/>
-          <w14:ligatures w14:val="none"/>
-        </w:rPr>
-        <w:t xml:space="preserve"> est implémenté pour la création de créatures au sein de l'application. Il impose de créer les créatures par l'intermédiaire de la fabrique désignée, fournissant ainsi une approche structurée et contrôlée de l'instanciation des créatures. Ce modèle permet de passer des types de créatures en tant que paramètres, ce qui </w:t>
-      </w:r>
-      <w:r>
-        <w:rPr>
-          <w:rFonts w:asciiTheme="majorBidi" w:eastAsia="Times New Roman" w:hAnsiTheme="majorBidi" w:cstheme="majorBidi"/>
-          <w:kern w:val="0"/>
-          <w:sz w:val="24"/>
-          <w:szCs w:val="24"/>
-          <w:lang w:eastAsia="fr-FR"/>
-          <w14:ligatures w14:val="none"/>
-        </w:rPr>
-        <w:t>assure une</w:t>
-      </w:r>
-      <w:r>
-        <w:rPr>
-          <w:rFonts w:asciiTheme="majorBidi" w:eastAsia="Times New Roman" w:hAnsiTheme="majorBidi" w:cstheme="majorBidi"/>
-          <w:kern w:val="0"/>
-          <w:sz w:val="24"/>
-          <w:szCs w:val="24"/>
-          <w:lang w:eastAsia="fr-FR"/>
-          <w14:ligatures w14:val="none"/>
-        </w:rPr>
-        <w:t xml:space="preserve"> souplesse et </w:t>
-      </w:r>
-      <w:r>
-        <w:rPr>
-          <w:rFonts w:asciiTheme="majorBidi" w:eastAsia="Times New Roman" w:hAnsiTheme="majorBidi" w:cstheme="majorBidi"/>
-          <w:kern w:val="0"/>
-          <w:sz w:val="24"/>
-          <w:szCs w:val="24"/>
-          <w:lang w:eastAsia="fr-FR"/>
-          <w14:ligatures w14:val="none"/>
-        </w:rPr>
-        <w:t xml:space="preserve">une </w:t>
-      </w:r>
-      <w:r>
-        <w:rPr>
-          <w:rFonts w:asciiTheme="majorBidi" w:eastAsia="Times New Roman" w:hAnsiTheme="majorBidi" w:cstheme="majorBidi"/>
-          <w:kern w:val="0"/>
-          <w:sz w:val="24"/>
-          <w:szCs w:val="24"/>
-          <w:lang w:eastAsia="fr-FR"/>
-          <w14:ligatures w14:val="none"/>
-        </w:rPr>
-        <w:t xml:space="preserve">extensibilité au processus de création. En centralisant la création de créatures par le biais du modèle </w:t>
-      </w:r>
-      <w:proofErr w:type="spellStart"/>
-      <w:r>
-        <w:rPr>
-          <w:rFonts w:asciiTheme="majorBidi" w:eastAsia="Times New Roman" w:hAnsiTheme="majorBidi" w:cstheme="majorBidi"/>
-          <w:kern w:val="0"/>
-          <w:sz w:val="24"/>
-          <w:szCs w:val="24"/>
-          <w:lang w:eastAsia="fr-FR"/>
-          <w14:ligatures w14:val="none"/>
-        </w:rPr>
-        <w:t>Factory</w:t>
-      </w:r>
-      <w:proofErr w:type="spellEnd"/>
-      <w:r>
-        <w:rPr>
-          <w:rFonts w:asciiTheme="majorBidi" w:eastAsia="Times New Roman" w:hAnsiTheme="majorBidi" w:cstheme="majorBidi"/>
-          <w:kern w:val="0"/>
-          <w:sz w:val="24"/>
-          <w:szCs w:val="24"/>
-          <w:lang w:eastAsia="fr-FR"/>
-          <w14:ligatures w14:val="none"/>
-        </w:rPr>
-        <w:t xml:space="preserve">, le zoo fantastique garantit une approche standardisée et personnalisable de l'introduction de </w:t>
-      </w:r>
-      <w:r>
-        <w:rPr>
-          <w:rFonts w:asciiTheme="majorBidi" w:eastAsia="Times New Roman" w:hAnsiTheme="majorBidi" w:cstheme="majorBidi"/>
-          <w:kern w:val="0"/>
-          <w:sz w:val="24"/>
-          <w:szCs w:val="24"/>
-          <w:lang w:eastAsia="fr-FR"/>
-          <w14:ligatures w14:val="none"/>
-        </w:rPr>
-        <w:t>nouvelles créatures.</w:t>
-      </w:r>
-    </w:p>
-    <w:p>
-      <w:pPr>
-        <w:spacing w:after="0" w:line="360" w:lineRule="auto"/>
-        <w:rPr>
-          <w:rFonts w:asciiTheme="majorBidi" w:eastAsia="Times New Roman" w:hAnsiTheme="majorBidi" w:cstheme="majorBidi"/>
-          <w:kern w:val="0"/>
-          <w:sz w:val="24"/>
-          <w:szCs w:val="24"/>
-          <w:lang w:eastAsia="fr-FR"/>
-          <w14:ligatures w14:val="none"/>
-        </w:rPr>
-      </w:pPr>
-    </w:p>
-    <w:p>
-      <w:pPr>
-        <w:spacing w:after="0" w:line="360" w:lineRule="auto"/>
-        <w:ind w:firstLine="360"/>
-        <w:rPr>
-          <w:rFonts w:asciiTheme="majorBidi" w:eastAsia="Times New Roman" w:hAnsiTheme="majorBidi" w:cstheme="majorBidi"/>
-          <w:kern w:val="0"/>
-          <w:sz w:val="24"/>
-          <w:szCs w:val="24"/>
-          <w:lang w:eastAsia="fr-FR"/>
-          <w14:ligatures w14:val="none"/>
-        </w:rPr>
-      </w:pPr>
-    </w:p>
-    <w:p>
-      <w:pPr>
-        <w:pStyle w:val="Titre1"/>
-      </w:pPr>
-      <w:bookmarkStart w:id="13" w:name="_Toc151025559"/>
-      <w:r>
-        <w:t xml:space="preserve">III - </w:t>
-      </w:r>
-      <w:r>
-        <w:t>Exigences fonctionnelles</w:t>
-      </w:r>
-      <w:bookmarkEnd w:id="13"/>
-    </w:p>
-    <w:p>
-      <w:pPr>
-        <w:rPr>
-          <w:lang w:eastAsia="fr-FR"/>
-        </w:rPr>
-      </w:pPr>
-    </w:p>
-    <w:p>
-      <w:pPr>
-        <w:pStyle w:val="Titre2"/>
-      </w:pPr>
-      <w:bookmarkStart w:id="14" w:name="_Toc151025560"/>
-      <w:r>
-        <w:t>A – Les fonctionnalités de l’application</w:t>
-      </w:r>
-      <w:bookmarkEnd w:id="14"/>
-    </w:p>
-    <w:p>
-      <w:pPr>
-        <w:rPr>
-          <w:lang w:eastAsia="fr-FR"/>
-        </w:rPr>
-      </w:pPr>
-    </w:p>
-    <w:p>
-      <w:pPr>
-        <w:pStyle w:val="Titre3"/>
-      </w:pPr>
-      <w:bookmarkStart w:id="15" w:name="_Toc151025561"/>
-      <w:r>
-        <w:t>1 – Les créatures</w:t>
-      </w:r>
-      <w:bookmarkEnd w:id="15"/>
-    </w:p>
-    <w:p>
-      <w:pPr>
-        <w:spacing w:after="0" w:line="360" w:lineRule="auto"/>
-        <w:rPr>
-          <w:rFonts w:asciiTheme="majorBidi" w:eastAsia="Times New Roman" w:hAnsiTheme="majorBidi" w:cstheme="majorBidi"/>
-          <w:kern w:val="0"/>
-          <w:sz w:val="24"/>
-          <w:szCs w:val="24"/>
-          <w:lang w:eastAsia="fr-FR"/>
-          <w14:ligatures w14:val="none"/>
-        </w:rPr>
-      </w:pPr>
-      <w:r>
-        <w:rPr>
-          <w:rFonts w:asciiTheme="majorBidi" w:eastAsia="Times New Roman" w:hAnsiTheme="majorBidi" w:cstheme="majorBidi"/>
-          <w:kern w:val="0"/>
-          <w:sz w:val="24"/>
-          <w:szCs w:val="24"/>
-          <w:lang w:eastAsia="fr-FR"/>
-          <w14:ligatures w14:val="none"/>
-        </w:rPr>
-        <w:t>Attributs globaux (nom, taille, poids</w:t>
-      </w:r>
-      <w:r>
-        <w:rPr>
-          <w:rFonts w:asciiTheme="majorBidi" w:eastAsia="Times New Roman" w:hAnsiTheme="majorBidi" w:cstheme="majorBidi"/>
-          <w:kern w:val="0"/>
-          <w:sz w:val="24"/>
-          <w:szCs w:val="24"/>
-          <w:lang w:eastAsia="fr-FR"/>
-          <w14:ligatures w14:val="none"/>
-        </w:rPr>
-        <w:t>, indicateur de santé, de sommeil…)</w:t>
-      </w:r>
-    </w:p>
-    <w:p>
-      <w:pPr>
-        <w:spacing w:after="0" w:line="360" w:lineRule="auto"/>
-        <w:rPr>
-          <w:rFonts w:asciiTheme="majorBidi" w:eastAsia="Times New Roman" w:hAnsiTheme="majorBidi" w:cstheme="majorBidi"/>
-          <w:kern w:val="0"/>
-          <w:sz w:val="24"/>
-          <w:szCs w:val="24"/>
-          <w:lang w:eastAsia="fr-FR"/>
-          <w14:ligatures w14:val="none"/>
-        </w:rPr>
-      </w:pPr>
-      <w:r>
-        <w:rPr>
-          <w:rFonts w:asciiTheme="majorBidi" w:eastAsia="Times New Roman" w:hAnsiTheme="majorBidi" w:cstheme="majorBidi"/>
-          <w:kern w:val="0"/>
-          <w:sz w:val="24"/>
-          <w:szCs w:val="24"/>
-          <w:lang w:eastAsia="fr-FR"/>
-          <w14:ligatures w14:val="none"/>
-        </w:rPr>
-        <w:t>Des méthodes globales (manger, dormir…)</w:t>
-      </w:r>
-    </w:p>
-    <w:p>
-      <w:pPr>
-        <w:spacing w:after="0" w:line="360" w:lineRule="auto"/>
-        <w:rPr>
-          <w:rFonts w:asciiTheme="majorBidi" w:eastAsia="Times New Roman" w:hAnsiTheme="majorBidi" w:cstheme="majorBidi"/>
-          <w:kern w:val="0"/>
-          <w:sz w:val="24"/>
-          <w:szCs w:val="24"/>
-          <w:lang w:eastAsia="fr-FR"/>
-          <w14:ligatures w14:val="none"/>
-        </w:rPr>
-      </w:pPr>
-      <w:r>
-        <w:rPr>
-          <w:rFonts w:asciiTheme="majorBidi" w:eastAsia="Times New Roman" w:hAnsiTheme="majorBidi" w:cstheme="majorBidi"/>
-          <w:kern w:val="0"/>
-          <w:sz w:val="24"/>
-          <w:szCs w:val="24"/>
-          <w:lang w:eastAsia="fr-FR"/>
-          <w14:ligatures w14:val="none"/>
-        </w:rPr>
-        <w:t xml:space="preserve">Des attributs et méthodes spécifiques </w:t>
-      </w:r>
-      <w:r>
-        <w:rPr>
-          <w:rFonts w:asciiTheme="majorBidi" w:eastAsia="Times New Roman" w:hAnsiTheme="majorBidi" w:cstheme="majorBidi"/>
-          <w:kern w:val="0"/>
-          <w:sz w:val="24"/>
-          <w:szCs w:val="24"/>
-          <w:lang w:eastAsia="fr-FR"/>
-          <w14:ligatures w14:val="none"/>
-        </w:rPr>
-        <w:t xml:space="preserve">à la famille </w:t>
-      </w:r>
-      <w:r>
-        <w:rPr>
-          <w:rFonts w:asciiTheme="majorBidi" w:eastAsia="Times New Roman" w:hAnsiTheme="majorBidi" w:cstheme="majorBidi"/>
-          <w:kern w:val="0"/>
-          <w:sz w:val="24"/>
-          <w:szCs w:val="24"/>
-          <w:lang w:eastAsia="fr-FR"/>
-          <w14:ligatures w14:val="none"/>
-        </w:rPr>
-        <w:t>(vivipare ou ovipare) : concevoir un enfant, pondre un œuf…</w:t>
-      </w:r>
-    </w:p>
-    <w:p>
-      <w:pPr>
-        <w:spacing w:after="0" w:line="360" w:lineRule="auto"/>
-        <w:rPr>
-          <w:rFonts w:asciiTheme="majorBidi" w:eastAsia="Times New Roman" w:hAnsiTheme="majorBidi" w:cstheme="majorBidi"/>
-          <w:kern w:val="0"/>
-          <w:sz w:val="24"/>
-          <w:szCs w:val="24"/>
-          <w:lang w:eastAsia="fr-FR"/>
-          <w14:ligatures w14:val="none"/>
-        </w:rPr>
-      </w:pPr>
-      <w:r>
-        <w:rPr>
-          <w:rFonts w:asciiTheme="majorBidi" w:eastAsia="Times New Roman" w:hAnsiTheme="majorBidi" w:cstheme="majorBidi"/>
-          <w:kern w:val="0"/>
-          <w:sz w:val="24"/>
-          <w:szCs w:val="24"/>
-          <w:lang w:eastAsia="fr-FR"/>
-          <w14:ligatures w14:val="none"/>
-        </w:rPr>
-        <w:t>Des méthodes spécifiques</w:t>
-      </w:r>
-      <w:r>
-        <w:rPr>
-          <w:rFonts w:asciiTheme="majorBidi" w:eastAsia="Times New Roman" w:hAnsiTheme="majorBidi" w:cstheme="majorBidi"/>
-          <w:kern w:val="0"/>
-          <w:sz w:val="24"/>
-          <w:szCs w:val="24"/>
-          <w:lang w:eastAsia="fr-FR"/>
-          <w14:ligatures w14:val="none"/>
-        </w:rPr>
-        <w:t xml:space="preserve"> au type</w:t>
-      </w:r>
-      <w:r>
-        <w:rPr>
-          <w:rFonts w:asciiTheme="majorBidi" w:eastAsia="Times New Roman" w:hAnsiTheme="majorBidi" w:cstheme="majorBidi"/>
-          <w:kern w:val="0"/>
-          <w:sz w:val="24"/>
-          <w:szCs w:val="24"/>
-          <w:lang w:eastAsia="fr-FR"/>
-          <w14:ligatures w14:val="none"/>
-        </w:rPr>
-        <w:t xml:space="preserve"> (</w:t>
-      </w:r>
-      <w:proofErr w:type="spellStart"/>
-      <w:r>
-        <w:rPr>
-          <w:rFonts w:asciiTheme="majorBidi" w:eastAsia="Times New Roman" w:hAnsiTheme="majorBidi" w:cstheme="majorBidi"/>
-          <w:kern w:val="0"/>
-          <w:sz w:val="24"/>
-          <w:szCs w:val="24"/>
-          <w:lang w:eastAsia="fr-FR"/>
-          <w14:ligatures w14:val="none"/>
-        </w:rPr>
-        <w:t>courrir</w:t>
-      </w:r>
-      <w:proofErr w:type="spellEnd"/>
-      <w:r>
-        <w:rPr>
-          <w:rFonts w:asciiTheme="majorBidi" w:eastAsia="Times New Roman" w:hAnsiTheme="majorBidi" w:cstheme="majorBidi"/>
-          <w:kern w:val="0"/>
-          <w:sz w:val="24"/>
-          <w:szCs w:val="24"/>
-          <w:lang w:eastAsia="fr-FR"/>
-          <w14:ligatures w14:val="none"/>
-        </w:rPr>
-        <w:t xml:space="preserve">, nager, </w:t>
-      </w:r>
-      <w:r>
-        <w:rPr>
-          <w:rFonts w:asciiTheme="majorBidi" w:eastAsia="Times New Roman" w:hAnsiTheme="majorBidi" w:cstheme="majorBidi"/>
-          <w:kern w:val="0"/>
-          <w:sz w:val="24"/>
-          <w:szCs w:val="24"/>
-          <w:lang w:eastAsia="fr-FR"/>
-          <w14:ligatures w14:val="none"/>
-        </w:rPr>
-        <w:t>voler, renaitre…)</w:t>
-      </w:r>
-    </w:p>
-    <w:p>
-      <w:pPr>
-        <w:spacing w:after="0" w:line="360" w:lineRule="auto"/>
-        <w:rPr>
-          <w:rFonts w:asciiTheme="majorBidi" w:eastAsia="Times New Roman" w:hAnsiTheme="majorBidi" w:cstheme="majorBidi"/>
-          <w:kern w:val="0"/>
-          <w:sz w:val="24"/>
-          <w:szCs w:val="24"/>
-          <w:lang w:eastAsia="fr-FR"/>
-          <w14:ligatures w14:val="none"/>
-        </w:rPr>
-      </w:pPr>
-      <w:r>
-        <w:rPr>
-          <w:rFonts w:asciiTheme="majorBidi" w:eastAsia="Times New Roman" w:hAnsiTheme="majorBidi" w:cstheme="majorBidi"/>
-          <w:kern w:val="0"/>
-          <w:sz w:val="24"/>
-          <w:szCs w:val="24"/>
-          <w:lang w:eastAsia="fr-FR"/>
-          <w14:ligatures w14:val="none"/>
-        </w:rPr>
-        <w:t xml:space="preserve">Des méthodes spécifiques à la créature </w:t>
+      <w:r>
+        <w:rPr>
+          <w:rFonts w:asciiTheme="majorBidi" w:eastAsia="Times New Roman" w:hAnsiTheme="majorBidi" w:cstheme="majorBidi"/>
+          <w:kern w:val="0"/>
+          <w:sz w:val="24"/>
+          <w:szCs w:val="24"/>
+          <w:lang w:eastAsia="fr-FR"/>
+          <w14:ligatures w14:val="none"/>
+        </w:rPr>
+        <w:t>pondre un œuf ou mettre bas.</w:t>
+      </w:r>
+      <w:r>
+        <w:rPr>
+          <w:rFonts w:asciiTheme="majorBidi" w:eastAsia="Times New Roman" w:hAnsiTheme="majorBidi" w:cstheme="majorBidi"/>
+          <w:kern w:val="0"/>
+          <w:sz w:val="24"/>
+          <w:szCs w:val="24"/>
+          <w:lang w:eastAsia="fr-FR"/>
+          <w14:ligatures w14:val="none"/>
+        </w:rPr>
+        <w:t xml:space="preserve"> </w:t>
+      </w:r>
+      <w:r>
+        <w:rPr>
+          <w:rFonts w:asciiTheme="majorBidi" w:eastAsia="Times New Roman" w:hAnsiTheme="majorBidi" w:cstheme="majorBidi"/>
+          <w:kern w:val="0"/>
+          <w:sz w:val="24"/>
+          <w:szCs w:val="24"/>
+          <w:lang w:eastAsia="fr-FR"/>
+          <w14:ligatures w14:val="none"/>
+        </w:rPr>
+        <w:t>Les créatures pourront aussi</w:t>
+      </w:r>
+      <w:r>
+        <w:rPr>
+          <w:rFonts w:asciiTheme="majorBidi" w:eastAsia="Times New Roman" w:hAnsiTheme="majorBidi" w:cstheme="majorBidi"/>
+          <w:kern w:val="0"/>
+          <w:sz w:val="24"/>
+          <w:szCs w:val="24"/>
+          <w:lang w:eastAsia="fr-FR"/>
+          <w14:ligatures w14:val="none"/>
+        </w:rPr>
+        <w:t xml:space="preserve"> hériter de méthodes spécifiques à leur genre (aquatique, terrestre, immortel…)</w:t>
+      </w:r>
+      <w:r>
+        <w:rPr>
+          <w:rFonts w:asciiTheme="majorBidi" w:eastAsia="Times New Roman" w:hAnsiTheme="majorBidi" w:cstheme="majorBidi"/>
+          <w:kern w:val="0"/>
+          <w:sz w:val="24"/>
+          <w:szCs w:val="24"/>
+          <w:lang w:eastAsia="fr-FR"/>
+          <w14:ligatures w14:val="none"/>
+        </w:rPr>
+        <w:t xml:space="preserve"> comme courir, nager, voler</w:t>
+      </w:r>
+      <w:r>
+        <w:rPr>
+          <w:rFonts w:asciiTheme="majorBidi" w:eastAsia="Times New Roman" w:hAnsiTheme="majorBidi" w:cstheme="majorBidi"/>
+          <w:kern w:val="0"/>
+          <w:sz w:val="24"/>
+          <w:szCs w:val="24"/>
+          <w:lang w:eastAsia="fr-FR"/>
+          <w14:ligatures w14:val="none"/>
+        </w:rPr>
+        <w:t xml:space="preserve"> ou renaitre.</w:t>
       </w:r>
     </w:p>
     <w:p>
@@ -4168,7 +4067,29 @@
           <w:lang w:eastAsia="fr-FR"/>
           <w14:ligatures w14:val="none"/>
         </w:rPr>
-        <w:t xml:space="preserve"> une coexistence harmonieuse. Les enclos </w:t>
+        <w:t xml:space="preserve"> une </w:t>
+      </w:r>
+      <w:r>
+        <w:rPr>
+          <w:rFonts w:asciiTheme="majorBidi" w:eastAsia="Times New Roman" w:hAnsiTheme="majorBidi" w:cstheme="majorBidi"/>
+          <w:kern w:val="0"/>
+          <w:sz w:val="24"/>
+          <w:szCs w:val="24"/>
+          <w:lang w:eastAsia="fr-FR"/>
+          <w14:ligatures w14:val="none"/>
+        </w:rPr>
+        <w:t>cohabitation</w:t>
+      </w:r>
+      <w:r>
+        <w:rPr>
+          <w:rFonts w:asciiTheme="majorBidi" w:eastAsia="Times New Roman" w:hAnsiTheme="majorBidi" w:cstheme="majorBidi"/>
+          <w:kern w:val="0"/>
+          <w:sz w:val="24"/>
+          <w:szCs w:val="24"/>
+          <w:lang w:eastAsia="fr-FR"/>
+          <w14:ligatures w14:val="none"/>
+        </w:rPr>
+        <w:t xml:space="preserve"> harmonieuse. Les enclos </w:t>
       </w:r>
       <w:r>
         <w:rPr>
@@ -4234,29 +4155,7 @@
           <w:lang w:eastAsia="fr-FR"/>
           <w14:ligatures w14:val="none"/>
         </w:rPr>
-        <w:t xml:space="preserve">, soulignant l'importance de maintenir un environnement </w:t>
-      </w:r>
-      <w:r>
-        <w:rPr>
-          <w:rFonts w:asciiTheme="majorBidi" w:eastAsia="Times New Roman" w:hAnsiTheme="majorBidi" w:cstheme="majorBidi"/>
-          <w:kern w:val="0"/>
-          <w:sz w:val="24"/>
-          <w:szCs w:val="24"/>
-          <w:lang w:eastAsia="fr-FR"/>
-          <w14:ligatures w14:val="none"/>
-        </w:rPr>
-        <w:t>sain</w:t>
-      </w:r>
-      <w:r>
-        <w:rPr>
-          <w:rFonts w:asciiTheme="majorBidi" w:eastAsia="Times New Roman" w:hAnsiTheme="majorBidi" w:cstheme="majorBidi"/>
-          <w:kern w:val="0"/>
-          <w:sz w:val="24"/>
-          <w:szCs w:val="24"/>
-          <w:lang w:eastAsia="fr-FR"/>
-          <w14:ligatures w14:val="none"/>
-        </w:rPr>
-        <w:t xml:space="preserve"> pour les créatures.</w:t>
+        <w:t>.</w:t>
       </w:r>
     </w:p>
     <w:p>
@@ -4306,19 +4205,8 @@
           <w:lang w:eastAsia="fr-FR"/>
           <w14:ligatures w14:val="none"/>
         </w:rPr>
-        <w:t xml:space="preserve">L'entité globale, le Fantastic Zoo, agit comme un Singleton, encapsulant l'ensemble de l'écosystème du zoo. Ce composant de gestion central facilite une navigation efficace, </w:t>
-      </w:r>
-      <w:r>
-        <w:rPr>
-          <w:rFonts w:asciiTheme="majorBidi" w:eastAsia="Times New Roman" w:hAnsiTheme="majorBidi" w:cstheme="majorBidi"/>
-          <w:kern w:val="0"/>
-          <w:sz w:val="24"/>
-          <w:szCs w:val="24"/>
-          <w:lang w:eastAsia="fr-FR"/>
-          <w14:ligatures w14:val="none"/>
-        </w:rPr>
         <w:lastRenderedPageBreak/>
-        <w:t xml:space="preserve">permettant de retrouver les enclos par leur nom et fournissant une vue d'ensemble du nombre total de créatures dans le zoo. Le Zoo Fantastique sert de point central pour la gestion </w:t>
+        <w:t xml:space="preserve">L'entité globale, le Fantastic Zoo, agit comme un Singleton, encapsulant l'ensemble de l'écosystème du zoo. Ce composant de gestion central facilite une navigation efficace, permettant de retrouver les enclos par leur nom et fournissant une vue d'ensemble du nombre total de créatures dans le zoo. Le Zoo Fantastique sert de point central pour la gestion </w:t>
       </w:r>
       <w:r>
         <w:rPr>
@@ -4380,73 +4268,272 @@
     <w:p>
       <w:pPr>
         <w:spacing w:after="0" w:line="360" w:lineRule="auto"/>
-        <w:rPr>
-          <w:rFonts w:asciiTheme="majorBidi" w:eastAsia="Times New Roman" w:hAnsiTheme="majorBidi" w:cstheme="majorBidi"/>
-          <w:kern w:val="0"/>
-          <w:sz w:val="24"/>
-          <w:szCs w:val="24"/>
-          <w:lang w:eastAsia="fr-FR"/>
-          <w14:ligatures w14:val="none"/>
-        </w:rPr>
-      </w:pPr>
-      <w:r>
-        <w:rPr>
-          <w:rFonts w:asciiTheme="majorBidi" w:eastAsia="Times New Roman" w:hAnsiTheme="majorBidi" w:cstheme="majorBidi"/>
-          <w:kern w:val="0"/>
-          <w:sz w:val="24"/>
-          <w:szCs w:val="24"/>
-          <w:lang w:eastAsia="fr-FR"/>
-          <w14:ligatures w14:val="none"/>
-        </w:rPr>
-        <w:t>Singleton</w:t>
-      </w:r>
-    </w:p>
-    <w:p>
-      <w:pPr>
-        <w:spacing w:after="0" w:line="360" w:lineRule="auto"/>
-        <w:rPr>
-          <w:rFonts w:asciiTheme="majorBidi" w:eastAsia="Times New Roman" w:hAnsiTheme="majorBidi" w:cstheme="majorBidi"/>
-          <w:kern w:val="0"/>
-          <w:sz w:val="24"/>
-          <w:szCs w:val="24"/>
-          <w:lang w:eastAsia="fr-FR"/>
-          <w14:ligatures w14:val="none"/>
-        </w:rPr>
-      </w:pPr>
-      <w:r>
-        <w:rPr>
-          <w:rFonts w:asciiTheme="majorBidi" w:eastAsia="Times New Roman" w:hAnsiTheme="majorBidi" w:cstheme="majorBidi"/>
-          <w:kern w:val="0"/>
-          <w:sz w:val="24"/>
-          <w:szCs w:val="24"/>
-          <w:lang w:eastAsia="fr-FR"/>
-          <w14:ligatures w14:val="none"/>
-        </w:rPr>
-        <w:t>Correspond à l’utilisateur</w:t>
-      </w:r>
-    </w:p>
-    <w:p>
-      <w:pPr>
-        <w:spacing w:after="0" w:line="360" w:lineRule="auto"/>
-        <w:rPr>
-          <w:rFonts w:asciiTheme="majorBidi" w:eastAsia="Times New Roman" w:hAnsiTheme="majorBidi" w:cstheme="majorBidi"/>
-          <w:kern w:val="0"/>
-          <w:sz w:val="24"/>
-          <w:szCs w:val="24"/>
-          <w:lang w:eastAsia="fr-FR"/>
-          <w14:ligatures w14:val="none"/>
-        </w:rPr>
-      </w:pPr>
-      <w:r>
-        <w:rPr>
-          <w:rFonts w:asciiTheme="majorBidi" w:eastAsia="Times New Roman" w:hAnsiTheme="majorBidi" w:cstheme="majorBidi"/>
-          <w:kern w:val="0"/>
-          <w:sz w:val="24"/>
-          <w:szCs w:val="24"/>
-          <w:lang w:eastAsia="fr-FR"/>
-          <w14:ligatures w14:val="none"/>
-        </w:rPr>
-        <w:t>Des méthodes pour gérer le zoo</w:t>
+        <w:jc w:val="both"/>
+        <w:rPr>
+          <w:rFonts w:asciiTheme="majorBidi" w:eastAsia="Times New Roman" w:hAnsiTheme="majorBidi" w:cstheme="majorBidi"/>
+          <w:kern w:val="0"/>
+          <w:sz w:val="24"/>
+          <w:szCs w:val="24"/>
+          <w:lang w:eastAsia="fr-FR"/>
+          <w14:ligatures w14:val="none"/>
+        </w:rPr>
+      </w:pPr>
+      <w:r>
+        <w:rPr>
+          <w:rFonts w:asciiTheme="majorBidi" w:eastAsia="Times New Roman" w:hAnsiTheme="majorBidi" w:cstheme="majorBidi"/>
+          <w:kern w:val="0"/>
+          <w:sz w:val="24"/>
+          <w:szCs w:val="24"/>
+          <w:lang w:eastAsia="fr-FR"/>
+          <w14:ligatures w14:val="none"/>
+        </w:rPr>
+        <w:tab/>
+        <w:t xml:space="preserve">Le maître zoo est lui aussi un Singleton qui représentera l’utilisateur. </w:t>
+      </w:r>
+      <w:r>
+        <w:rPr>
+          <w:rFonts w:asciiTheme="majorBidi" w:eastAsia="Times New Roman" w:hAnsiTheme="majorBidi" w:cstheme="majorBidi"/>
+          <w:kern w:val="0"/>
+          <w:sz w:val="24"/>
+          <w:szCs w:val="24"/>
+          <w:lang w:eastAsia="fr-FR"/>
+          <w14:ligatures w14:val="none"/>
+        </w:rPr>
+        <w:t>C’est le gestionnaire qui aura la responsabilité d’e</w:t>
+      </w:r>
+      <w:r>
+        <w:rPr>
+          <w:rFonts w:asciiTheme="majorBidi" w:eastAsia="Times New Roman" w:hAnsiTheme="majorBidi" w:cstheme="majorBidi"/>
+          <w:kern w:val="0"/>
+          <w:sz w:val="24"/>
+          <w:szCs w:val="24"/>
+          <w:lang w:eastAsia="fr-FR"/>
+          <w14:ligatures w14:val="none"/>
+        </w:rPr>
+        <w:t>xam</w:t>
+      </w:r>
+      <w:r>
+        <w:rPr>
+          <w:rFonts w:asciiTheme="majorBidi" w:eastAsia="Times New Roman" w:hAnsiTheme="majorBidi" w:cstheme="majorBidi"/>
+          <w:kern w:val="0"/>
+          <w:sz w:val="24"/>
+          <w:szCs w:val="24"/>
+          <w:lang w:eastAsia="fr-FR"/>
+          <w14:ligatures w14:val="none"/>
+        </w:rPr>
+        <w:t>i</w:t>
+      </w:r>
+      <w:r>
+        <w:rPr>
+          <w:rFonts w:asciiTheme="majorBidi" w:eastAsia="Times New Roman" w:hAnsiTheme="majorBidi" w:cstheme="majorBidi"/>
+          <w:kern w:val="0"/>
+          <w:sz w:val="24"/>
+          <w:szCs w:val="24"/>
+          <w:lang w:eastAsia="fr-FR"/>
+          <w14:ligatures w14:val="none"/>
+        </w:rPr>
+        <w:t>n</w:t>
+      </w:r>
+      <w:r>
+        <w:rPr>
+          <w:rFonts w:asciiTheme="majorBidi" w:eastAsia="Times New Roman" w:hAnsiTheme="majorBidi" w:cstheme="majorBidi"/>
+          <w:kern w:val="0"/>
+          <w:sz w:val="24"/>
+          <w:szCs w:val="24"/>
+          <w:lang w:eastAsia="fr-FR"/>
+          <w14:ligatures w14:val="none"/>
+        </w:rPr>
+        <w:t>er</w:t>
+      </w:r>
+      <w:r>
+        <w:rPr>
+          <w:rFonts w:asciiTheme="majorBidi" w:eastAsia="Times New Roman" w:hAnsiTheme="majorBidi" w:cstheme="majorBidi"/>
+          <w:kern w:val="0"/>
+          <w:sz w:val="24"/>
+          <w:szCs w:val="24"/>
+          <w:lang w:eastAsia="fr-FR"/>
+          <w14:ligatures w14:val="none"/>
+        </w:rPr>
+        <w:t xml:space="preserve"> des enclos, </w:t>
+      </w:r>
+      <w:r>
+        <w:rPr>
+          <w:rFonts w:asciiTheme="majorBidi" w:eastAsia="Times New Roman" w:hAnsiTheme="majorBidi" w:cstheme="majorBidi"/>
+          <w:kern w:val="0"/>
+          <w:sz w:val="24"/>
+          <w:szCs w:val="24"/>
+          <w:lang w:eastAsia="fr-FR"/>
+          <w14:ligatures w14:val="none"/>
+        </w:rPr>
+        <w:t>de les nettoyer</w:t>
+      </w:r>
+      <w:r>
+        <w:rPr>
+          <w:rFonts w:asciiTheme="majorBidi" w:eastAsia="Times New Roman" w:hAnsiTheme="majorBidi" w:cstheme="majorBidi"/>
+          <w:kern w:val="0"/>
+          <w:sz w:val="24"/>
+          <w:szCs w:val="24"/>
+          <w:lang w:eastAsia="fr-FR"/>
+          <w14:ligatures w14:val="none"/>
+        </w:rPr>
+        <w:t xml:space="preserve">, </w:t>
+      </w:r>
+      <w:r>
+        <w:rPr>
+          <w:rFonts w:asciiTheme="majorBidi" w:eastAsia="Times New Roman" w:hAnsiTheme="majorBidi" w:cstheme="majorBidi"/>
+          <w:kern w:val="0"/>
+          <w:sz w:val="24"/>
+          <w:szCs w:val="24"/>
+          <w:lang w:eastAsia="fr-FR"/>
+          <w14:ligatures w14:val="none"/>
+        </w:rPr>
+        <w:t xml:space="preserve">de nourrir </w:t>
+      </w:r>
+      <w:r>
+        <w:rPr>
+          <w:rFonts w:asciiTheme="majorBidi" w:eastAsia="Times New Roman" w:hAnsiTheme="majorBidi" w:cstheme="majorBidi"/>
+          <w:kern w:val="0"/>
+          <w:sz w:val="24"/>
+          <w:szCs w:val="24"/>
+          <w:lang w:eastAsia="fr-FR"/>
+          <w14:ligatures w14:val="none"/>
+        </w:rPr>
+        <w:t xml:space="preserve">les </w:t>
+      </w:r>
+      <w:r>
+        <w:rPr>
+          <w:rFonts w:asciiTheme="majorBidi" w:eastAsia="Times New Roman" w:hAnsiTheme="majorBidi" w:cstheme="majorBidi"/>
+          <w:kern w:val="0"/>
+          <w:sz w:val="24"/>
+          <w:szCs w:val="24"/>
+          <w:lang w:eastAsia="fr-FR"/>
+          <w14:ligatures w14:val="none"/>
+        </w:rPr>
+        <w:t>créatures</w:t>
+      </w:r>
+      <w:r>
+        <w:rPr>
+          <w:rFonts w:asciiTheme="majorBidi" w:eastAsia="Times New Roman" w:hAnsiTheme="majorBidi" w:cstheme="majorBidi"/>
+          <w:kern w:val="0"/>
+          <w:sz w:val="24"/>
+          <w:szCs w:val="24"/>
+          <w:lang w:eastAsia="fr-FR"/>
+          <w14:ligatures w14:val="none"/>
+        </w:rPr>
+        <w:t xml:space="preserve">, et </w:t>
+      </w:r>
+      <w:r>
+        <w:rPr>
+          <w:rFonts w:asciiTheme="majorBidi" w:eastAsia="Times New Roman" w:hAnsiTheme="majorBidi" w:cstheme="majorBidi"/>
+          <w:kern w:val="0"/>
+          <w:sz w:val="24"/>
+          <w:szCs w:val="24"/>
+          <w:lang w:eastAsia="fr-FR"/>
+          <w14:ligatures w14:val="none"/>
+        </w:rPr>
+        <w:t>de</w:t>
+      </w:r>
+      <w:r>
+        <w:rPr>
+          <w:rFonts w:asciiTheme="majorBidi" w:eastAsia="Times New Roman" w:hAnsiTheme="majorBidi" w:cstheme="majorBidi"/>
+          <w:kern w:val="0"/>
+          <w:sz w:val="24"/>
+          <w:szCs w:val="24"/>
+          <w:lang w:eastAsia="fr-FR"/>
+          <w14:ligatures w14:val="none"/>
+        </w:rPr>
+        <w:t xml:space="preserve"> </w:t>
+      </w:r>
+      <w:r>
+        <w:rPr>
+          <w:rFonts w:asciiTheme="majorBidi" w:eastAsia="Times New Roman" w:hAnsiTheme="majorBidi" w:cstheme="majorBidi"/>
+          <w:kern w:val="0"/>
+          <w:sz w:val="24"/>
+          <w:szCs w:val="24"/>
+          <w:lang w:eastAsia="fr-FR"/>
+          <w14:ligatures w14:val="none"/>
+        </w:rPr>
+        <w:t>transfér</w:t>
+      </w:r>
+      <w:r>
+        <w:rPr>
+          <w:rFonts w:asciiTheme="majorBidi" w:eastAsia="Times New Roman" w:hAnsiTheme="majorBidi" w:cstheme="majorBidi"/>
+          <w:kern w:val="0"/>
+          <w:sz w:val="24"/>
+          <w:szCs w:val="24"/>
+          <w:lang w:eastAsia="fr-FR"/>
+          <w14:ligatures w14:val="none"/>
+        </w:rPr>
+        <w:t>er</w:t>
+      </w:r>
+      <w:r>
+        <w:rPr>
+          <w:rFonts w:asciiTheme="majorBidi" w:eastAsia="Times New Roman" w:hAnsiTheme="majorBidi" w:cstheme="majorBidi"/>
+          <w:kern w:val="0"/>
+          <w:sz w:val="24"/>
+          <w:szCs w:val="24"/>
+          <w:lang w:eastAsia="fr-FR"/>
+          <w14:ligatures w14:val="none"/>
+        </w:rPr>
+        <w:t xml:space="preserve"> de créatures entre les enclos. L'aspect temporel de la simulation est pris en compte, avec un compteur décrémenté selon le nombre d'actions réalisées.</w:t>
+      </w:r>
+    </w:p>
+    <w:p>
+      <w:pPr>
+        <w:spacing w:after="0" w:line="360" w:lineRule="auto"/>
+        <w:jc w:val="both"/>
+        <w:rPr>
+          <w:rFonts w:asciiTheme="majorBidi" w:eastAsia="Times New Roman" w:hAnsiTheme="majorBidi" w:cstheme="majorBidi"/>
+          <w:kern w:val="0"/>
+          <w:sz w:val="24"/>
+          <w:szCs w:val="24"/>
+          <w:lang w:eastAsia="fr-FR"/>
+          <w14:ligatures w14:val="none"/>
+        </w:rPr>
+      </w:pPr>
+      <w:r>
+        <w:rPr>
+          <w:rFonts w:asciiTheme="majorBidi" w:eastAsia="Times New Roman" w:hAnsiTheme="majorBidi" w:cstheme="majorBidi"/>
+          <w:kern w:val="0"/>
+          <w:sz w:val="24"/>
+          <w:szCs w:val="24"/>
+          <w:lang w:eastAsia="fr-FR"/>
+          <w14:ligatures w14:val="none"/>
+        </w:rPr>
+        <w:tab/>
+      </w:r>
+      <w:r>
+        <w:rPr>
+          <w:rFonts w:asciiTheme="majorBidi" w:eastAsia="Times New Roman" w:hAnsiTheme="majorBidi" w:cstheme="majorBidi"/>
+          <w:kern w:val="0"/>
+          <w:sz w:val="24"/>
+          <w:szCs w:val="24"/>
+          <w:lang w:eastAsia="fr-FR"/>
+          <w14:ligatures w14:val="none"/>
+        </w:rPr>
+        <w:t>L'aspect temporel de la simulation doit être pris en compte, introduisant des éléments aléatoires tels que des changements d'état pour certaines créatures (maladie, sommeil, etc.) et des altérations dans les enclos (propreté, salinité, etc.).</w:t>
+      </w:r>
+      <w:r>
+        <w:rPr>
+          <w:rFonts w:asciiTheme="majorBidi" w:eastAsia="Times New Roman" w:hAnsiTheme="majorBidi" w:cstheme="majorBidi"/>
+          <w:kern w:val="0"/>
+          <w:sz w:val="24"/>
+          <w:szCs w:val="24"/>
+          <w:lang w:eastAsia="fr-FR"/>
+          <w14:ligatures w14:val="none"/>
+        </w:rPr>
+        <w:t xml:space="preserve"> Nous avons choisi pour cela d’implémenter dans un premier temps le temps sous forme de compteur qui sera décrémenté selon le nombre d’action réalisé. Une fois le compteur à 0, </w:t>
+      </w:r>
+      <w:r>
+        <w:rPr>
+          <w:rFonts w:asciiTheme="majorBidi" w:eastAsia="Times New Roman" w:hAnsiTheme="majorBidi" w:cstheme="majorBidi"/>
+          <w:kern w:val="0"/>
+          <w:sz w:val="24"/>
+          <w:szCs w:val="24"/>
+          <w:lang w:eastAsia="fr-FR"/>
+          <w14:ligatures w14:val="none"/>
+        </w:rPr>
+        <w:t>un changement d’année sera effectué avec toutes les actions que cela engendre (les créatures vieillissent, les enclos se dégradent, des enfants naissent…).</w:t>
       </w:r>
     </w:p>
     <w:p>
@@ -4682,6 +4769,7 @@
           <w:lang w:eastAsia="fr-FR"/>
           <w14:ligatures w14:val="none"/>
         </w:rPr>
+        <w:lastRenderedPageBreak/>
         <w:tab/>
       </w:r>
       <w:r>
@@ -5097,15 +5185,7 @@
       </w:pPr>
       <w:bookmarkStart w:id="25" w:name="_Toc151025571"/>
       <w:r>
-        <w:t>2 – Les cartes (</w:t>
-      </w:r>
-      <w:proofErr w:type="spellStart"/>
-      <w:r>
-        <w:t>Map</w:t>
-      </w:r>
-      <w:proofErr w:type="spellEnd"/>
-      <w:r>
-        <w:t>)</w:t>
+        <w:t>2 – Les cartes (Map)</w:t>
       </w:r>
       <w:bookmarkEnd w:id="25"/>
     </w:p>
@@ -5186,6 +5266,7 @@
       </w:pPr>
       <w:bookmarkStart w:id="26" w:name="_Toc151025572"/>
       <w:r>
+        <w:lastRenderedPageBreak/>
         <w:t>B – Les algorithmes</w:t>
       </w:r>
       <w:bookmarkEnd w:id="26"/>
@@ -5344,10 +5425,383 @@
       </w:pPr>
       <w:bookmarkStart w:id="27" w:name="_Toc151025573"/>
       <w:r>
+        <w:t>C – Les classes abstraites</w:t>
+      </w:r>
+      <w:bookmarkEnd w:id="27"/>
+    </w:p>
+    <w:p>
+      <w:pPr>
+        <w:spacing w:after="0" w:line="360" w:lineRule="auto"/>
+        <w:jc w:val="both"/>
+        <w:rPr>
+          <w:rFonts w:asciiTheme="majorBidi" w:eastAsia="Times New Roman" w:hAnsiTheme="majorBidi" w:cstheme="majorBidi"/>
+          <w:kern w:val="0"/>
+          <w:sz w:val="24"/>
+          <w:szCs w:val="24"/>
+          <w:lang w:eastAsia="fr-FR"/>
+          <w14:ligatures w14:val="none"/>
+        </w:rPr>
+      </w:pPr>
+      <w:r>
+        <w:rPr>
+          <w:rFonts w:asciiTheme="majorBidi" w:eastAsia="Times New Roman" w:hAnsiTheme="majorBidi" w:cstheme="majorBidi"/>
+          <w:kern w:val="0"/>
+          <w:sz w:val="24"/>
+          <w:szCs w:val="24"/>
+          <w:lang w:eastAsia="fr-FR"/>
+          <w14:ligatures w14:val="none"/>
+        </w:rPr>
+        <w:tab/>
+      </w:r>
+      <w:r>
+        <w:rPr>
+          <w:rFonts w:asciiTheme="majorBidi" w:eastAsia="Times New Roman" w:hAnsiTheme="majorBidi" w:cstheme="majorBidi"/>
+          <w:kern w:val="0"/>
+          <w:sz w:val="24"/>
+          <w:szCs w:val="24"/>
+          <w:lang w:eastAsia="fr-FR"/>
+          <w14:ligatures w14:val="none"/>
+        </w:rPr>
+        <w:t>Les classes abstraites jouent un rôle crucial dans la conception de l'application, notamment en définissant des caractéristiques communes pour les créatures. Les classes abstraites, telles que celles des créatures</w:t>
+      </w:r>
+      <w:r>
+        <w:rPr>
+          <w:rFonts w:asciiTheme="majorBidi" w:eastAsia="Times New Roman" w:hAnsiTheme="majorBidi" w:cstheme="majorBidi"/>
+          <w:kern w:val="0"/>
+          <w:sz w:val="24"/>
+          <w:szCs w:val="24"/>
+          <w:lang w:eastAsia="fr-FR"/>
+          <w14:ligatures w14:val="none"/>
+        </w:rPr>
+        <w:t xml:space="preserve">, des </w:t>
+      </w:r>
+      <w:r>
+        <w:rPr>
+          <w:rFonts w:asciiTheme="majorBidi" w:eastAsia="Times New Roman" w:hAnsiTheme="majorBidi" w:cstheme="majorBidi"/>
+          <w:kern w:val="0"/>
+          <w:sz w:val="24"/>
+          <w:szCs w:val="24"/>
+          <w:lang w:eastAsia="fr-FR"/>
+          <w14:ligatures w14:val="none"/>
+        </w:rPr>
+        <w:t>ovipares et</w:t>
+      </w:r>
+      <w:r>
+        <w:rPr>
+          <w:rFonts w:asciiTheme="majorBidi" w:eastAsia="Times New Roman" w:hAnsiTheme="majorBidi" w:cstheme="majorBidi"/>
+          <w:kern w:val="0"/>
+          <w:sz w:val="24"/>
+          <w:szCs w:val="24"/>
+          <w:lang w:eastAsia="fr-FR"/>
+          <w14:ligatures w14:val="none"/>
+        </w:rPr>
+        <w:t xml:space="preserve"> des</w:t>
+      </w:r>
+      <w:r>
+        <w:rPr>
+          <w:rFonts w:asciiTheme="majorBidi" w:eastAsia="Times New Roman" w:hAnsiTheme="majorBidi" w:cstheme="majorBidi"/>
+          <w:kern w:val="0"/>
+          <w:sz w:val="24"/>
+          <w:szCs w:val="24"/>
+          <w:lang w:eastAsia="fr-FR"/>
+          <w14:ligatures w14:val="none"/>
+        </w:rPr>
+        <w:t xml:space="preserve"> vivipares, encapsulent des attributs et des comportements partagés tout en permettant des implémentations spécifiques dans leurs sous-classes concrètes. Cette abstraction fournit une hiérarchie structurée, favorisant la réutilisation du code et assurant la cohérence dans l'implémentation des différents types de créature</w:t>
+      </w:r>
+      <w:r>
+        <w:rPr>
+          <w:rFonts w:asciiTheme="majorBidi" w:eastAsia="Times New Roman" w:hAnsiTheme="majorBidi" w:cstheme="majorBidi"/>
+          <w:kern w:val="0"/>
+          <w:sz w:val="24"/>
+          <w:szCs w:val="24"/>
+          <w:lang w:eastAsia="fr-FR"/>
+          <w14:ligatures w14:val="none"/>
+        </w:rPr>
+        <w:t>s</w:t>
+      </w:r>
+      <w:r>
+        <w:rPr>
+          <w:rFonts w:asciiTheme="majorBidi" w:eastAsia="Times New Roman" w:hAnsiTheme="majorBidi" w:cstheme="majorBidi"/>
+          <w:kern w:val="0"/>
+          <w:sz w:val="24"/>
+          <w:szCs w:val="24"/>
+          <w:lang w:eastAsia="fr-FR"/>
+          <w14:ligatures w14:val="none"/>
+        </w:rPr>
+        <w:t>.</w:t>
+      </w:r>
+    </w:p>
+    <w:p>
+      <w:pPr>
+        <w:spacing w:after="0" w:line="360" w:lineRule="auto"/>
+        <w:rPr>
+          <w:rFonts w:asciiTheme="majorBidi" w:eastAsia="Times New Roman" w:hAnsiTheme="majorBidi" w:cstheme="majorBidi"/>
+          <w:kern w:val="0"/>
+          <w:sz w:val="24"/>
+          <w:szCs w:val="24"/>
+          <w:lang w:eastAsia="fr-FR"/>
+          <w14:ligatures w14:val="none"/>
+        </w:rPr>
+      </w:pPr>
+    </w:p>
+    <w:p>
+      <w:pPr>
+        <w:pStyle w:val="Titre2"/>
+      </w:pPr>
+      <w:bookmarkStart w:id="28" w:name="_Toc151025574"/>
+      <w:r>
+        <w:t xml:space="preserve">D </w:t>
+      </w:r>
+      <w:r>
+        <w:t>–</w:t>
+      </w:r>
+      <w:r>
+        <w:t xml:space="preserve"> </w:t>
+      </w:r>
+      <w:r>
+        <w:t>Les interfaces</w:t>
+      </w:r>
+      <w:bookmarkEnd w:id="28"/>
+    </w:p>
+    <w:p>
+      <w:pPr>
+        <w:spacing w:after="0" w:line="360" w:lineRule="auto"/>
+        <w:jc w:val="both"/>
+        <w:rPr>
+          <w:rFonts w:asciiTheme="majorBidi" w:eastAsia="Times New Roman" w:hAnsiTheme="majorBidi" w:cstheme="majorBidi"/>
+          <w:kern w:val="0"/>
+          <w:sz w:val="24"/>
+          <w:szCs w:val="24"/>
+          <w:lang w:eastAsia="fr-FR"/>
+          <w14:ligatures w14:val="none"/>
+        </w:rPr>
+      </w:pPr>
+      <w:r>
+        <w:rPr>
+          <w:rFonts w:asciiTheme="majorBidi" w:eastAsia="Times New Roman" w:hAnsiTheme="majorBidi" w:cstheme="majorBidi"/>
+          <w:kern w:val="0"/>
+          <w:sz w:val="24"/>
+          <w:szCs w:val="24"/>
+          <w:lang w:eastAsia="fr-FR"/>
+          <w14:ligatures w14:val="none"/>
+        </w:rPr>
+        <w:tab/>
+      </w:r>
+      <w:r>
+        <w:rPr>
+          <w:rFonts w:asciiTheme="majorBidi" w:eastAsia="Times New Roman" w:hAnsiTheme="majorBidi" w:cstheme="majorBidi"/>
+          <w:kern w:val="0"/>
+          <w:sz w:val="24"/>
+          <w:szCs w:val="24"/>
+          <w:lang w:eastAsia="fr-FR"/>
+          <w14:ligatures w14:val="none"/>
+        </w:rPr>
+        <w:t>Les interfaces sont utilisées pour classer les créatures en fonction de certains traits, comme le fait d'être aquatique, aérien ou immortel. Ce choix de conception facilite à la fois la vérification des caractéristiques d'une créature et la standardisation des méthodes propres à chaque type de créature. En mettant en œuvre des interfaces, le zoo fantastique globalise les méthodes associées à des types de créatures spécifiques, ce qui favorise une approche modulaire et extensible</w:t>
+      </w:r>
+      <w:r>
+        <w:rPr>
+          <w:rFonts w:asciiTheme="majorBidi" w:eastAsia="Times New Roman" w:hAnsiTheme="majorBidi" w:cstheme="majorBidi"/>
+          <w:kern w:val="0"/>
+          <w:sz w:val="24"/>
+          <w:szCs w:val="24"/>
+          <w:lang w:eastAsia="fr-FR"/>
+          <w14:ligatures w14:val="none"/>
+        </w:rPr>
+        <w:t>.</w:t>
+      </w:r>
+    </w:p>
+    <w:p>
+      <w:pPr>
+        <w:spacing w:after="0" w:line="360" w:lineRule="auto"/>
+        <w:rPr>
+          <w:rFonts w:asciiTheme="majorBidi" w:eastAsia="Times New Roman" w:hAnsiTheme="majorBidi" w:cstheme="majorBidi"/>
+          <w:kern w:val="0"/>
+          <w:sz w:val="24"/>
+          <w:szCs w:val="24"/>
+          <w:lang w:eastAsia="fr-FR"/>
+          <w14:ligatures w14:val="none"/>
+        </w:rPr>
+      </w:pPr>
+    </w:p>
+    <w:p>
+      <w:pPr>
+        <w:pStyle w:val="Titre2"/>
+      </w:pPr>
+      <w:bookmarkStart w:id="29" w:name="_Toc151025575"/>
+      <w:r>
+        <w:t>E – L’algorithme de tri</w:t>
+      </w:r>
+      <w:bookmarkEnd w:id="29"/>
+    </w:p>
+    <w:p>
+      <w:pPr>
+        <w:spacing w:after="0" w:line="360" w:lineRule="auto"/>
+        <w:jc w:val="both"/>
+        <w:rPr>
+          <w:rFonts w:asciiTheme="majorBidi" w:eastAsia="Times New Roman" w:hAnsiTheme="majorBidi" w:cstheme="majorBidi"/>
+          <w:kern w:val="0"/>
+          <w:sz w:val="24"/>
+          <w:szCs w:val="24"/>
+          <w:lang w:eastAsia="fr-FR"/>
+          <w14:ligatures w14:val="none"/>
+        </w:rPr>
+      </w:pPr>
+      <w:r>
+        <w:rPr>
+          <w:rFonts w:asciiTheme="majorBidi" w:eastAsia="Times New Roman" w:hAnsiTheme="majorBidi" w:cstheme="majorBidi"/>
+          <w:kern w:val="0"/>
+          <w:sz w:val="24"/>
+          <w:szCs w:val="24"/>
+          <w:lang w:eastAsia="fr-FR"/>
+          <w14:ligatures w14:val="none"/>
+        </w:rPr>
+        <w:tab/>
+        <w:t>Afin de trier les créatures dans un enclos, nous avons choisi d’utiliser le tri</w:t>
+      </w:r>
+      <w:r>
+        <w:rPr>
+          <w:rFonts w:asciiTheme="majorBidi" w:eastAsia="Times New Roman" w:hAnsiTheme="majorBidi" w:cstheme="majorBidi"/>
+          <w:kern w:val="0"/>
+          <w:sz w:val="24"/>
+          <w:szCs w:val="24"/>
+          <w:lang w:eastAsia="fr-FR"/>
+          <w14:ligatures w14:val="none"/>
+        </w:rPr>
+        <w:t xml:space="preserve"> </w:t>
+      </w:r>
+      <w:r>
+        <w:rPr>
+          <w:rFonts w:asciiTheme="majorBidi" w:eastAsia="Times New Roman" w:hAnsiTheme="majorBidi" w:cstheme="majorBidi"/>
+          <w:kern w:val="0"/>
+          <w:sz w:val="24"/>
+          <w:szCs w:val="24"/>
+          <w:lang w:eastAsia="fr-FR"/>
+          <w14:ligatures w14:val="none"/>
+        </w:rPr>
+        <w:t xml:space="preserve">par arbre binaire de recherche (ABR) </w:t>
+      </w:r>
+      <w:r>
+        <w:rPr>
+          <w:rFonts w:asciiTheme="majorBidi" w:eastAsia="Times New Roman" w:hAnsiTheme="majorBidi" w:cstheme="majorBidi"/>
+          <w:kern w:val="0"/>
+          <w:sz w:val="24"/>
+          <w:szCs w:val="24"/>
+          <w:lang w:eastAsia="fr-FR"/>
+          <w14:ligatures w14:val="none"/>
+        </w:rPr>
+        <w:t xml:space="preserve">afin que les créatures soient </w:t>
+      </w:r>
+      <w:r>
+        <w:rPr>
+          <w:rFonts w:asciiTheme="majorBidi" w:eastAsia="Times New Roman" w:hAnsiTheme="majorBidi" w:cstheme="majorBidi"/>
+          <w:kern w:val="0"/>
+          <w:sz w:val="24"/>
+          <w:szCs w:val="24"/>
+          <w:lang w:eastAsia="fr-FR"/>
+          <w14:ligatures w14:val="none"/>
+        </w:rPr>
+        <w:t>triées</w:t>
+      </w:r>
+      <w:r>
+        <w:rPr>
+          <w:rFonts w:asciiTheme="majorBidi" w:eastAsia="Times New Roman" w:hAnsiTheme="majorBidi" w:cstheme="majorBidi"/>
+          <w:kern w:val="0"/>
+          <w:sz w:val="24"/>
+          <w:szCs w:val="24"/>
+          <w:lang w:eastAsia="fr-FR"/>
+          <w14:ligatures w14:val="none"/>
+        </w:rPr>
+        <w:t xml:space="preserve"> selon leur âge dans leur enclos.</w:t>
+      </w:r>
+      <w:r>
+        <w:rPr>
+          <w:rFonts w:asciiTheme="majorBidi" w:eastAsia="Times New Roman" w:hAnsiTheme="majorBidi" w:cstheme="majorBidi"/>
+          <w:kern w:val="0"/>
+          <w:sz w:val="24"/>
+          <w:szCs w:val="24"/>
+          <w:lang w:eastAsia="fr-FR"/>
+          <w14:ligatures w14:val="none"/>
+        </w:rPr>
+        <w:t xml:space="preserve"> Chaque créature est représentée par un nœud de l’arbre</w:t>
+      </w:r>
+      <w:r>
+        <w:rPr>
+          <w:rFonts w:asciiTheme="majorBidi" w:eastAsia="Times New Roman" w:hAnsiTheme="majorBidi" w:cstheme="majorBidi"/>
+          <w:kern w:val="0"/>
+          <w:sz w:val="24"/>
+          <w:szCs w:val="24"/>
+          <w:lang w:eastAsia="fr-FR"/>
+          <w14:ligatures w14:val="none"/>
+        </w:rPr>
+        <w:t xml:space="preserve">. Les créatures plus jeunes sont situées </w:t>
+      </w:r>
+      <w:r>
+        <w:rPr>
+          <w:rFonts w:asciiTheme="majorBidi" w:eastAsia="Times New Roman" w:hAnsiTheme="majorBidi" w:cstheme="majorBidi"/>
+          <w:kern w:val="0"/>
+          <w:sz w:val="24"/>
+          <w:szCs w:val="24"/>
+          <w:lang w:eastAsia="fr-FR"/>
+          <w14:ligatures w14:val="none"/>
+        </w:rPr>
         <w:lastRenderedPageBreak/>
-        <w:t>C – Les classes abstraites</w:t>
-      </w:r>
-      <w:bookmarkEnd w:id="27"/>
+        <w:t xml:space="preserve">du côté gauche, et </w:t>
+      </w:r>
+      <w:r>
+        <w:rPr>
+          <w:rFonts w:asciiTheme="majorBidi" w:eastAsia="Times New Roman" w:hAnsiTheme="majorBidi" w:cstheme="majorBidi"/>
+          <w:kern w:val="0"/>
+          <w:sz w:val="24"/>
+          <w:szCs w:val="24"/>
+          <w:lang w:eastAsia="fr-FR"/>
+          <w14:ligatures w14:val="none"/>
+        </w:rPr>
+        <w:t>les</w:t>
+      </w:r>
+      <w:r>
+        <w:rPr>
+          <w:rFonts w:asciiTheme="majorBidi" w:eastAsia="Times New Roman" w:hAnsiTheme="majorBidi" w:cstheme="majorBidi"/>
+          <w:kern w:val="0"/>
+          <w:sz w:val="24"/>
+          <w:szCs w:val="24"/>
+          <w:lang w:eastAsia="fr-FR"/>
+          <w14:ligatures w14:val="none"/>
+        </w:rPr>
+        <w:t xml:space="preserve"> plus âgées sont placées du côté droit. </w:t>
+      </w:r>
+      <w:r>
+        <w:rPr>
+          <w:rFonts w:asciiTheme="majorBidi" w:eastAsia="Times New Roman" w:hAnsiTheme="majorBidi" w:cstheme="majorBidi"/>
+          <w:kern w:val="0"/>
+          <w:sz w:val="24"/>
+          <w:szCs w:val="24"/>
+          <w:lang w:eastAsia="fr-FR"/>
+          <w14:ligatures w14:val="none"/>
+        </w:rPr>
+        <w:t xml:space="preserve">Pour récupérer la liste des créatures de l’arbre, un parcours </w:t>
+      </w:r>
+      <w:r>
+        <w:rPr>
+          <w:rFonts w:asciiTheme="majorBidi" w:eastAsia="Times New Roman" w:hAnsiTheme="majorBidi" w:cstheme="majorBidi"/>
+          <w:kern w:val="0"/>
+          <w:sz w:val="24"/>
+          <w:szCs w:val="24"/>
+          <w:lang w:eastAsia="fr-FR"/>
+          <w14:ligatures w14:val="none"/>
+        </w:rPr>
+        <w:t>préfixe</w:t>
+      </w:r>
+      <w:r>
+        <w:rPr>
+          <w:rFonts w:asciiTheme="majorBidi" w:eastAsia="Times New Roman" w:hAnsiTheme="majorBidi" w:cstheme="majorBidi"/>
+          <w:kern w:val="0"/>
+          <w:sz w:val="24"/>
+          <w:szCs w:val="24"/>
+          <w:lang w:eastAsia="fr-FR"/>
+          <w14:ligatures w14:val="none"/>
+        </w:rPr>
+        <w:t xml:space="preserve"> est effectué.</w:t>
+      </w:r>
     </w:p>
     <w:p>
       <w:pPr>
@@ -5372,281 +5826,84 @@
           <w14:ligatures w14:val="none"/>
         </w:rPr>
         <w:tab/>
-      </w:r>
-      <w:r>
-        <w:rPr>
-          <w:rFonts w:asciiTheme="majorBidi" w:eastAsia="Times New Roman" w:hAnsiTheme="majorBidi" w:cstheme="majorBidi"/>
-          <w:kern w:val="0"/>
-          <w:sz w:val="24"/>
-          <w:szCs w:val="24"/>
-          <w:lang w:eastAsia="fr-FR"/>
-          <w14:ligatures w14:val="none"/>
-        </w:rPr>
-        <w:t>Les classes abstraites jouent un rôle crucial dans la conception de l'application, notamment en définissant des caractéristiques communes pour les créatures. Les classes abstraites, telles que celles des créatures</w:t>
-      </w:r>
-      <w:r>
-        <w:rPr>
-          <w:rFonts w:asciiTheme="majorBidi" w:eastAsia="Times New Roman" w:hAnsiTheme="majorBidi" w:cstheme="majorBidi"/>
-          <w:kern w:val="0"/>
-          <w:sz w:val="24"/>
-          <w:szCs w:val="24"/>
-          <w:lang w:eastAsia="fr-FR"/>
-          <w14:ligatures w14:val="none"/>
-        </w:rPr>
-        <w:t xml:space="preserve">, des </w:t>
-      </w:r>
-      <w:r>
-        <w:rPr>
-          <w:rFonts w:asciiTheme="majorBidi" w:eastAsia="Times New Roman" w:hAnsiTheme="majorBidi" w:cstheme="majorBidi"/>
-          <w:kern w:val="0"/>
-          <w:sz w:val="24"/>
-          <w:szCs w:val="24"/>
-          <w:lang w:eastAsia="fr-FR"/>
-          <w14:ligatures w14:val="none"/>
-        </w:rPr>
-        <w:t>ovipares et</w:t>
-      </w:r>
-      <w:r>
-        <w:rPr>
-          <w:rFonts w:asciiTheme="majorBidi" w:eastAsia="Times New Roman" w:hAnsiTheme="majorBidi" w:cstheme="majorBidi"/>
-          <w:kern w:val="0"/>
-          <w:sz w:val="24"/>
-          <w:szCs w:val="24"/>
-          <w:lang w:eastAsia="fr-FR"/>
-          <w14:ligatures w14:val="none"/>
-        </w:rPr>
-        <w:t xml:space="preserve"> des</w:t>
-      </w:r>
-      <w:r>
-        <w:rPr>
-          <w:rFonts w:asciiTheme="majorBidi" w:eastAsia="Times New Roman" w:hAnsiTheme="majorBidi" w:cstheme="majorBidi"/>
-          <w:kern w:val="0"/>
-          <w:sz w:val="24"/>
-          <w:szCs w:val="24"/>
-          <w:lang w:eastAsia="fr-FR"/>
-          <w14:ligatures w14:val="none"/>
-        </w:rPr>
-        <w:t xml:space="preserve"> vivipares, encapsulent des attributs et des comportements partagés tout en permettant des implémentations spécifiques dans leurs sous-classes concrètes. Cette abstraction fournit une hiérarchie structurée, favorisant la réutilisation du code et assurant la cohérence dans l'implémentation des différents types de créature</w:t>
-      </w:r>
-      <w:r>
-        <w:rPr>
-          <w:rFonts w:asciiTheme="majorBidi" w:eastAsia="Times New Roman" w:hAnsiTheme="majorBidi" w:cstheme="majorBidi"/>
-          <w:kern w:val="0"/>
-          <w:sz w:val="24"/>
-          <w:szCs w:val="24"/>
-          <w:lang w:eastAsia="fr-FR"/>
-          <w14:ligatures w14:val="none"/>
-        </w:rPr>
-        <w:t>s</w:t>
-      </w:r>
-      <w:r>
-        <w:rPr>
-          <w:rFonts w:asciiTheme="majorBidi" w:eastAsia="Times New Roman" w:hAnsiTheme="majorBidi" w:cstheme="majorBidi"/>
-          <w:kern w:val="0"/>
-          <w:sz w:val="24"/>
-          <w:szCs w:val="24"/>
-          <w:lang w:eastAsia="fr-FR"/>
-          <w14:ligatures w14:val="none"/>
-        </w:rPr>
-        <w:t>.</w:t>
-      </w:r>
-    </w:p>
-    <w:p>
-      <w:pPr>
-        <w:spacing w:after="0" w:line="360" w:lineRule="auto"/>
-        <w:rPr>
-          <w:rFonts w:asciiTheme="majorBidi" w:eastAsia="Times New Roman" w:hAnsiTheme="majorBidi" w:cstheme="majorBidi"/>
-          <w:kern w:val="0"/>
-          <w:sz w:val="24"/>
-          <w:szCs w:val="24"/>
-          <w:lang w:eastAsia="fr-FR"/>
-          <w14:ligatures w14:val="none"/>
-        </w:rPr>
-      </w:pPr>
-    </w:p>
-    <w:p>
-      <w:pPr>
-        <w:pStyle w:val="Titre2"/>
-      </w:pPr>
-      <w:bookmarkStart w:id="28" w:name="_Toc151025574"/>
-      <w:r>
-        <w:t xml:space="preserve">D </w:t>
-      </w:r>
-      <w:r>
-        <w:t>–</w:t>
-      </w:r>
-      <w:r>
-        <w:t xml:space="preserve"> </w:t>
-      </w:r>
-      <w:r>
-        <w:t>Les interfaces</w:t>
-      </w:r>
-      <w:bookmarkEnd w:id="28"/>
-    </w:p>
-    <w:p>
-      <w:pPr>
-        <w:spacing w:after="0" w:line="360" w:lineRule="auto"/>
-        <w:jc w:val="both"/>
-        <w:rPr>
-          <w:rFonts w:asciiTheme="majorBidi" w:eastAsia="Times New Roman" w:hAnsiTheme="majorBidi" w:cstheme="majorBidi"/>
-          <w:kern w:val="0"/>
-          <w:sz w:val="24"/>
-          <w:szCs w:val="24"/>
-          <w:lang w:eastAsia="fr-FR"/>
-          <w14:ligatures w14:val="none"/>
-        </w:rPr>
-      </w:pPr>
-      <w:r>
-        <w:rPr>
-          <w:rFonts w:asciiTheme="majorBidi" w:eastAsia="Times New Roman" w:hAnsiTheme="majorBidi" w:cstheme="majorBidi"/>
-          <w:kern w:val="0"/>
-          <w:sz w:val="24"/>
-          <w:szCs w:val="24"/>
-          <w:lang w:eastAsia="fr-FR"/>
-          <w14:ligatures w14:val="none"/>
-        </w:rPr>
-        <w:tab/>
-      </w:r>
-      <w:r>
-        <w:rPr>
-          <w:rFonts w:asciiTheme="majorBidi" w:eastAsia="Times New Roman" w:hAnsiTheme="majorBidi" w:cstheme="majorBidi"/>
-          <w:kern w:val="0"/>
-          <w:sz w:val="24"/>
-          <w:szCs w:val="24"/>
-          <w:lang w:eastAsia="fr-FR"/>
-          <w14:ligatures w14:val="none"/>
-        </w:rPr>
-        <w:t>Les interfaces sont utilisées pour classer les créatures en fonction de certains traits, comme le fait d'être aquatique, aérien ou immortel. Ce choix de conception facilite à la fois la vérification des caractéristiques d'une créature et la standardisation des méthodes propres à chaque type de créature. En mettant en œuvre des interfaces, le zoo fantastique globalise les méthodes associées à des types de créatures spécifiques, ce qui favorise une approche modulaire et extensible</w:t>
-      </w:r>
-      <w:r>
-        <w:rPr>
-          <w:rFonts w:asciiTheme="majorBidi" w:eastAsia="Times New Roman" w:hAnsiTheme="majorBidi" w:cstheme="majorBidi"/>
-          <w:kern w:val="0"/>
-          <w:sz w:val="24"/>
-          <w:szCs w:val="24"/>
-          <w:lang w:eastAsia="fr-FR"/>
-          <w14:ligatures w14:val="none"/>
-        </w:rPr>
-        <w:t>.</w:t>
-      </w:r>
-    </w:p>
-    <w:p>
-      <w:pPr>
-        <w:spacing w:after="0" w:line="360" w:lineRule="auto"/>
-        <w:rPr>
-          <w:rFonts w:asciiTheme="majorBidi" w:eastAsia="Times New Roman" w:hAnsiTheme="majorBidi" w:cstheme="majorBidi"/>
-          <w:kern w:val="0"/>
-          <w:sz w:val="24"/>
-          <w:szCs w:val="24"/>
-          <w:lang w:eastAsia="fr-FR"/>
-          <w14:ligatures w14:val="none"/>
-        </w:rPr>
-      </w:pPr>
-    </w:p>
-    <w:p>
-      <w:pPr>
-        <w:pStyle w:val="Titre2"/>
-      </w:pPr>
-      <w:bookmarkStart w:id="29" w:name="_Toc151025575"/>
-      <w:r>
-        <w:t>E – L’algorithme de tri</w:t>
-      </w:r>
-      <w:bookmarkEnd w:id="29"/>
-    </w:p>
-    <w:p>
-      <w:pPr>
-        <w:spacing w:after="0" w:line="360" w:lineRule="auto"/>
-        <w:rPr>
-          <w:rFonts w:asciiTheme="majorBidi" w:eastAsia="Times New Roman" w:hAnsiTheme="majorBidi" w:cstheme="majorBidi"/>
-          <w:kern w:val="0"/>
-          <w:sz w:val="24"/>
-          <w:szCs w:val="24"/>
-          <w:lang w:eastAsia="fr-FR"/>
-          <w14:ligatures w14:val="none"/>
-        </w:rPr>
-      </w:pPr>
-      <w:r>
-        <w:rPr>
-          <w:rFonts w:asciiTheme="majorBidi" w:eastAsia="Times New Roman" w:hAnsiTheme="majorBidi" w:cstheme="majorBidi"/>
-          <w:kern w:val="0"/>
-          <w:sz w:val="24"/>
-          <w:szCs w:val="24"/>
-          <w:lang w:eastAsia="fr-FR"/>
-          <w14:ligatures w14:val="none"/>
-        </w:rPr>
-        <w:t>E</w:t>
-      </w:r>
-    </w:p>
-    <w:p>
-      <w:pPr>
-        <w:spacing w:after="0" w:line="360" w:lineRule="auto"/>
-        <w:rPr>
-          <w:rFonts w:asciiTheme="majorBidi" w:eastAsia="Times New Roman" w:hAnsiTheme="majorBidi" w:cstheme="majorBidi"/>
-          <w:kern w:val="0"/>
-          <w:sz w:val="24"/>
-          <w:szCs w:val="24"/>
-          <w:lang w:eastAsia="fr-FR"/>
-          <w14:ligatures w14:val="none"/>
-        </w:rPr>
-      </w:pPr>
-      <w:r>
-        <w:rPr>
-          <w:rFonts w:asciiTheme="majorBidi" w:eastAsia="Times New Roman" w:hAnsiTheme="majorBidi" w:cstheme="majorBidi"/>
-          <w:kern w:val="0"/>
-          <w:sz w:val="24"/>
-          <w:szCs w:val="24"/>
-          <w:lang w:eastAsia="fr-FR"/>
-          <w14:ligatures w14:val="none"/>
-        </w:rPr>
-        <w:t>E</w:t>
-      </w:r>
-    </w:p>
-    <w:p>
-      <w:pPr>
-        <w:spacing w:after="0" w:line="360" w:lineRule="auto"/>
-        <w:rPr>
-          <w:rFonts w:asciiTheme="majorBidi" w:eastAsia="Times New Roman" w:hAnsiTheme="majorBidi" w:cstheme="majorBidi"/>
-          <w:kern w:val="0"/>
-          <w:sz w:val="24"/>
-          <w:szCs w:val="24"/>
-          <w:lang w:eastAsia="fr-FR"/>
-          <w14:ligatures w14:val="none"/>
-        </w:rPr>
-      </w:pPr>
-      <w:r>
-        <w:rPr>
-          <w:rFonts w:asciiTheme="majorBidi" w:eastAsia="Times New Roman" w:hAnsiTheme="majorBidi" w:cstheme="majorBidi"/>
-          <w:kern w:val="0"/>
-          <w:sz w:val="24"/>
-          <w:szCs w:val="24"/>
-          <w:lang w:eastAsia="fr-FR"/>
-          <w14:ligatures w14:val="none"/>
-        </w:rPr>
-        <w:t>E</w:t>
-      </w:r>
-    </w:p>
-    <w:p>
-      <w:pPr>
-        <w:spacing w:after="0" w:line="360" w:lineRule="auto"/>
-        <w:rPr>
-          <w:rFonts w:asciiTheme="majorBidi" w:eastAsia="Times New Roman" w:hAnsiTheme="majorBidi" w:cstheme="majorBidi"/>
-          <w:kern w:val="0"/>
-          <w:sz w:val="24"/>
-          <w:szCs w:val="24"/>
-          <w:lang w:eastAsia="fr-FR"/>
-          <w14:ligatures w14:val="none"/>
-        </w:rPr>
-      </w:pPr>
-      <w:r>
-        <w:rPr>
-          <w:rFonts w:asciiTheme="majorBidi" w:eastAsia="Times New Roman" w:hAnsiTheme="majorBidi" w:cstheme="majorBidi"/>
-          <w:kern w:val="0"/>
-          <w:sz w:val="24"/>
-          <w:szCs w:val="24"/>
-          <w:lang w:eastAsia="fr-FR"/>
-          <w14:ligatures w14:val="none"/>
-        </w:rPr>
-        <w:t>E</w:t>
+        <w:t>Le principal avantage de cette méthode est son efficacité</w:t>
+      </w:r>
+      <w:r>
+        <w:rPr>
+          <w:rFonts w:asciiTheme="majorBidi" w:eastAsia="Times New Roman" w:hAnsiTheme="majorBidi" w:cstheme="majorBidi"/>
+          <w:kern w:val="0"/>
+          <w:sz w:val="24"/>
+          <w:szCs w:val="24"/>
+          <w:lang w:eastAsia="fr-FR"/>
+          <w14:ligatures w14:val="none"/>
+        </w:rPr>
+        <w:t xml:space="preserve">, mais aussi que c’est une structure auto-équilibrée. </w:t>
+      </w:r>
+      <w:r>
+        <w:rPr>
+          <w:rFonts w:asciiTheme="majorBidi" w:eastAsia="Times New Roman" w:hAnsiTheme="majorBidi" w:cstheme="majorBidi"/>
+          <w:kern w:val="0"/>
+          <w:sz w:val="24"/>
+          <w:szCs w:val="24"/>
+          <w:lang w:eastAsia="fr-FR"/>
+          <w14:ligatures w14:val="none"/>
+        </w:rPr>
+        <w:t>C’est une méthode similaire aux arbres</w:t>
+      </w:r>
+      <w:r>
+        <w:rPr>
+          <w:rFonts w:asciiTheme="majorBidi" w:eastAsia="Times New Roman" w:hAnsiTheme="majorBidi" w:cstheme="majorBidi"/>
+          <w:kern w:val="0"/>
+          <w:sz w:val="24"/>
+          <w:szCs w:val="24"/>
+          <w:lang w:eastAsia="fr-FR"/>
+          <w14:ligatures w14:val="none"/>
+        </w:rPr>
+        <w:t xml:space="preserve"> AVL</w:t>
+      </w:r>
+      <w:r>
+        <w:rPr>
+          <w:rFonts w:asciiTheme="majorBidi" w:eastAsia="Times New Roman" w:hAnsiTheme="majorBidi" w:cstheme="majorBidi"/>
+          <w:kern w:val="0"/>
+          <w:sz w:val="24"/>
+          <w:szCs w:val="24"/>
+          <w:lang w:eastAsia="fr-FR"/>
+          <w14:ligatures w14:val="none"/>
+        </w:rPr>
+        <w:t>. C</w:t>
+      </w:r>
+      <w:r>
+        <w:rPr>
+          <w:rFonts w:asciiTheme="majorBidi" w:eastAsia="Times New Roman" w:hAnsiTheme="majorBidi" w:cstheme="majorBidi"/>
+          <w:kern w:val="0"/>
+          <w:sz w:val="24"/>
+          <w:szCs w:val="24"/>
+          <w:lang w:eastAsia="fr-FR"/>
+          <w14:ligatures w14:val="none"/>
+        </w:rPr>
+        <w:t>et algorithme de tri va permettre un maintien automatique de l’équilibre lors de l’insertion et de la suppression.</w:t>
+      </w:r>
+      <w:r>
+        <w:rPr>
+          <w:rFonts w:asciiTheme="majorBidi" w:eastAsia="Times New Roman" w:hAnsiTheme="majorBidi" w:cstheme="majorBidi"/>
+          <w:kern w:val="0"/>
+          <w:sz w:val="24"/>
+          <w:szCs w:val="24"/>
+          <w:lang w:eastAsia="fr-FR"/>
+          <w14:ligatures w14:val="none"/>
+        </w:rPr>
+        <w:t xml:space="preserve"> Nous avons donc choisi cette méthode </w:t>
+      </w:r>
+      <w:r>
+        <w:rPr>
+          <w:rFonts w:asciiTheme="majorBidi" w:eastAsia="Times New Roman" w:hAnsiTheme="majorBidi" w:cstheme="majorBidi"/>
+          <w:kern w:val="0"/>
+          <w:sz w:val="24"/>
+          <w:szCs w:val="24"/>
+          <w:lang w:eastAsia="fr-FR"/>
+          <w14:ligatures w14:val="none"/>
+        </w:rPr>
+        <w:t>qui est déjà implémenté au sein de la structure TreeMap car elle correspond à nos besoins.</w:t>
       </w:r>
     </w:p>
     <w:p>
@@ -5721,31 +5978,7 @@
           <w:lang w:eastAsia="fr-FR"/>
           <w14:ligatures w14:val="none"/>
         </w:rPr>
-        <w:t xml:space="preserve">Les noms de classes et d'interfaces respectent la convention </w:t>
-      </w:r>
-      <w:proofErr w:type="spellStart"/>
-      <w:r>
-        <w:rPr>
-          <w:rFonts w:asciiTheme="majorBidi" w:eastAsia="Times New Roman" w:hAnsiTheme="majorBidi" w:cstheme="majorBidi"/>
-          <w:kern w:val="0"/>
-          <w:sz w:val="24"/>
-          <w:szCs w:val="24"/>
-          <w:lang w:eastAsia="fr-FR"/>
-          <w14:ligatures w14:val="none"/>
-        </w:rPr>
-        <w:t>PascalCase</w:t>
-      </w:r>
-      <w:proofErr w:type="spellEnd"/>
-      <w:r>
-        <w:rPr>
-          <w:rFonts w:asciiTheme="majorBidi" w:eastAsia="Times New Roman" w:hAnsiTheme="majorBidi" w:cstheme="majorBidi"/>
-          <w:kern w:val="0"/>
-          <w:sz w:val="24"/>
-          <w:szCs w:val="24"/>
-          <w:lang w:eastAsia="fr-FR"/>
-          <w14:ligatures w14:val="none"/>
-        </w:rPr>
-        <w:t xml:space="preserve">, commençant par une majuscule, et sont choisis pour être significatifs et indiquer leur but dans la base de code. </w:t>
+        <w:t xml:space="preserve">Les noms de classes et d'interfaces respectent la convention PascalCase, commençant par une majuscule, et sont choisis pour être significatifs et indiquer leur but dans la base de code. </w:t>
       </w:r>
     </w:p>
     <w:p>
@@ -5795,238 +6028,227 @@
           <w:lang w:eastAsia="fr-FR"/>
           <w14:ligatures w14:val="none"/>
         </w:rPr>
+        <w:t>Les noms de méthodes et de variables suivent la convention camelCase, commençant par une lettre minuscule. Cette convention garantit une approche cohérente et claire de l'attribution des noms, contribuant ainsi à la lisibilité et à la maintenabilité du code.</w:t>
+      </w:r>
+    </w:p>
+    <w:p>
+      <w:pPr>
+        <w:spacing w:after="0" w:line="360" w:lineRule="auto"/>
+        <w:rPr>
+          <w:rFonts w:asciiTheme="majorBidi" w:eastAsia="Times New Roman" w:hAnsiTheme="majorBidi" w:cstheme="majorBidi"/>
+          <w:kern w:val="0"/>
+          <w:sz w:val="24"/>
+          <w:szCs w:val="24"/>
+          <w:lang w:eastAsia="fr-FR"/>
+          <w14:ligatures w14:val="none"/>
+        </w:rPr>
+      </w:pPr>
+    </w:p>
+    <w:p>
+      <w:pPr>
+        <w:pStyle w:val="Titre3"/>
+      </w:pPr>
+      <w:bookmarkStart w:id="32" w:name="_Toc151025578"/>
+      <w:r>
+        <w:t>3 – Les constantes</w:t>
+      </w:r>
+      <w:r>
+        <w:t xml:space="preserve"> et membres statiques</w:t>
+      </w:r>
+      <w:bookmarkEnd w:id="32"/>
+    </w:p>
+    <w:p>
+      <w:pPr>
+        <w:spacing w:after="0" w:line="360" w:lineRule="auto"/>
+        <w:jc w:val="both"/>
+        <w:rPr>
+          <w:rFonts w:asciiTheme="majorBidi" w:eastAsia="Times New Roman" w:hAnsiTheme="majorBidi" w:cstheme="majorBidi"/>
+          <w:kern w:val="0"/>
+          <w:sz w:val="24"/>
+          <w:szCs w:val="24"/>
+          <w:lang w:eastAsia="fr-FR"/>
+          <w14:ligatures w14:val="none"/>
+        </w:rPr>
+      </w:pPr>
+      <w:r>
+        <w:rPr>
+          <w:rFonts w:asciiTheme="majorBidi" w:eastAsia="Times New Roman" w:hAnsiTheme="majorBidi" w:cstheme="majorBidi"/>
+          <w:kern w:val="0"/>
+          <w:sz w:val="24"/>
+          <w:szCs w:val="24"/>
+          <w:lang w:eastAsia="fr-FR"/>
+          <w14:ligatures w14:val="none"/>
+        </w:rPr>
+        <w:tab/>
+      </w:r>
+      <w:r>
+        <w:rPr>
+          <w:rFonts w:asciiTheme="majorBidi" w:eastAsia="Times New Roman" w:hAnsiTheme="majorBidi" w:cstheme="majorBidi"/>
+          <w:kern w:val="0"/>
+          <w:sz w:val="24"/>
+          <w:szCs w:val="24"/>
+          <w:lang w:eastAsia="fr-FR"/>
+          <w14:ligatures w14:val="none"/>
+        </w:rPr>
+        <w:t>Les constantes et les membres statiques sont nommés en majuscules, les mots étant séparés par des traits de soulignement. Cette convention les distingue des variables ordinaires et met l'accent sur leur immuabilité ou leur nature statique dans la base de code.</w:t>
+      </w:r>
+    </w:p>
+    <w:p>
+      <w:pPr>
+        <w:spacing w:after="0" w:line="360" w:lineRule="auto"/>
+        <w:rPr>
+          <w:rFonts w:asciiTheme="majorBidi" w:eastAsia="Times New Roman" w:hAnsiTheme="majorBidi" w:cstheme="majorBidi"/>
+          <w:kern w:val="0"/>
+          <w:sz w:val="24"/>
+          <w:szCs w:val="24"/>
+          <w:lang w:eastAsia="fr-FR"/>
+          <w14:ligatures w14:val="none"/>
+        </w:rPr>
+      </w:pPr>
+    </w:p>
+    <w:p>
+      <w:pPr>
+        <w:pStyle w:val="Titre3"/>
+      </w:pPr>
+      <w:bookmarkStart w:id="33" w:name="_Toc151025579"/>
+      <w:r>
+        <w:t>4 – Les packages</w:t>
+      </w:r>
+      <w:bookmarkEnd w:id="33"/>
+    </w:p>
+    <w:p>
+      <w:pPr>
+        <w:spacing w:after="0" w:line="360" w:lineRule="auto"/>
+        <w:jc w:val="both"/>
+        <w:rPr>
+          <w:rFonts w:asciiTheme="majorBidi" w:eastAsia="Times New Roman" w:hAnsiTheme="majorBidi" w:cstheme="majorBidi"/>
+          <w:kern w:val="0"/>
+          <w:sz w:val="24"/>
+          <w:szCs w:val="24"/>
+          <w:lang w:eastAsia="fr-FR"/>
+          <w14:ligatures w14:val="none"/>
+        </w:rPr>
+      </w:pPr>
+      <w:r>
+        <w:rPr>
+          <w:rFonts w:asciiTheme="majorBidi" w:eastAsia="Times New Roman" w:hAnsiTheme="majorBidi" w:cstheme="majorBidi"/>
+          <w:kern w:val="0"/>
+          <w:sz w:val="24"/>
+          <w:szCs w:val="24"/>
+          <w:lang w:eastAsia="fr-FR"/>
+          <w14:ligatures w14:val="none"/>
+        </w:rPr>
+        <w:tab/>
+      </w:r>
+      <w:r>
+        <w:rPr>
+          <w:rFonts w:asciiTheme="majorBidi" w:eastAsia="Times New Roman" w:hAnsiTheme="majorBidi" w:cstheme="majorBidi"/>
+          <w:kern w:val="0"/>
+          <w:sz w:val="24"/>
+          <w:szCs w:val="24"/>
+          <w:lang w:eastAsia="fr-FR"/>
+          <w14:ligatures w14:val="none"/>
+        </w:rPr>
+        <w:t xml:space="preserve">Les noms de </w:t>
+      </w:r>
+      <w:r>
+        <w:rPr>
+          <w:rFonts w:asciiTheme="majorBidi" w:eastAsia="Times New Roman" w:hAnsiTheme="majorBidi" w:cstheme="majorBidi"/>
+          <w:kern w:val="0"/>
+          <w:sz w:val="24"/>
+          <w:szCs w:val="24"/>
+          <w:lang w:eastAsia="fr-FR"/>
+          <w14:ligatures w14:val="none"/>
+        </w:rPr>
+        <w:t>packages</w:t>
+      </w:r>
+      <w:r>
+        <w:rPr>
+          <w:rFonts w:asciiTheme="majorBidi" w:eastAsia="Times New Roman" w:hAnsiTheme="majorBidi" w:cstheme="majorBidi"/>
+          <w:kern w:val="0"/>
+          <w:sz w:val="24"/>
+          <w:szCs w:val="24"/>
+          <w:lang w:eastAsia="fr-FR"/>
+          <w14:ligatures w14:val="none"/>
+        </w:rPr>
+        <w:t xml:space="preserve"> sont écrits en minuscules. Cette convention s'aligne sur les pratiques standard de Java, contribuant à une structure unifiée et organisée au sein de la base de code.</w:t>
+      </w:r>
+    </w:p>
+    <w:p>
+      <w:pPr>
+        <w:spacing w:after="0" w:line="360" w:lineRule="auto"/>
+        <w:rPr>
+          <w:rFonts w:asciiTheme="majorBidi" w:eastAsia="Times New Roman" w:hAnsiTheme="majorBidi" w:cstheme="majorBidi"/>
+          <w:kern w:val="0"/>
+          <w:sz w:val="24"/>
+          <w:szCs w:val="24"/>
+          <w:lang w:eastAsia="fr-FR"/>
+          <w14:ligatures w14:val="none"/>
+        </w:rPr>
+      </w:pPr>
+    </w:p>
+    <w:p>
+      <w:pPr>
+        <w:spacing w:after="0" w:line="360" w:lineRule="auto"/>
+        <w:rPr>
+          <w:rFonts w:asciiTheme="majorBidi" w:eastAsia="Times New Roman" w:hAnsiTheme="majorBidi" w:cstheme="majorBidi"/>
+          <w:kern w:val="0"/>
+          <w:sz w:val="24"/>
+          <w:szCs w:val="24"/>
+          <w:lang w:eastAsia="fr-FR"/>
+          <w14:ligatures w14:val="none"/>
+        </w:rPr>
+      </w:pPr>
+    </w:p>
+    <w:p>
+      <w:pPr>
+        <w:pStyle w:val="Titre1"/>
+      </w:pPr>
+      <w:bookmarkStart w:id="34" w:name="_Toc151025580"/>
+      <w:r>
+        <w:t>V</w:t>
+      </w:r>
+      <w:r>
+        <w:t xml:space="preserve"> - </w:t>
+      </w:r>
+      <w:r>
+        <w:t>Diagramme de classes</w:t>
+      </w:r>
+      <w:bookmarkEnd w:id="34"/>
+      <w:r>
+        <w:t xml:space="preserve"> </w:t>
+      </w:r>
+    </w:p>
+    <w:p>
+      <w:pPr>
+        <w:spacing w:after="0" w:line="360" w:lineRule="auto"/>
+        <w:rPr>
+          <w:lang w:eastAsia="fr-FR"/>
+        </w:rPr>
+      </w:pPr>
+    </w:p>
+    <w:p>
+      <w:pPr>
+        <w:spacing w:after="0" w:line="360" w:lineRule="auto"/>
+        <w:rPr>
+          <w:rFonts w:asciiTheme="majorBidi" w:eastAsia="Times New Roman" w:hAnsiTheme="majorBidi" w:cstheme="majorBidi"/>
+          <w:kern w:val="0"/>
+          <w:sz w:val="24"/>
+          <w:szCs w:val="24"/>
+          <w:lang w:eastAsia="fr-FR"/>
+          <w14:ligatures w14:val="none"/>
+        </w:rPr>
+      </w:pPr>
+      <w:r>
+        <w:rPr>
+          <w:rFonts w:asciiTheme="majorBidi" w:eastAsia="Times New Roman" w:hAnsiTheme="majorBidi" w:cstheme="majorBidi"/>
+          <w:kern w:val="0"/>
+          <w:sz w:val="24"/>
+          <w:szCs w:val="24"/>
+          <w:lang w:eastAsia="fr-FR"/>
+          <w14:ligatures w14:val="none"/>
+        </w:rPr>
         <w:lastRenderedPageBreak/>
-        <w:t xml:space="preserve">Les noms de méthodes et de variables suivent la convention </w:t>
-      </w:r>
-      <w:proofErr w:type="spellStart"/>
-      <w:r>
-        <w:rPr>
-          <w:rFonts w:asciiTheme="majorBidi" w:eastAsia="Times New Roman" w:hAnsiTheme="majorBidi" w:cstheme="majorBidi"/>
-          <w:kern w:val="0"/>
-          <w:sz w:val="24"/>
-          <w:szCs w:val="24"/>
-          <w:lang w:eastAsia="fr-FR"/>
-          <w14:ligatures w14:val="none"/>
-        </w:rPr>
-        <w:t>camelCase</w:t>
-      </w:r>
-      <w:proofErr w:type="spellEnd"/>
-      <w:r>
-        <w:rPr>
-          <w:rFonts w:asciiTheme="majorBidi" w:eastAsia="Times New Roman" w:hAnsiTheme="majorBidi" w:cstheme="majorBidi"/>
-          <w:kern w:val="0"/>
-          <w:sz w:val="24"/>
-          <w:szCs w:val="24"/>
-          <w:lang w:eastAsia="fr-FR"/>
-          <w14:ligatures w14:val="none"/>
-        </w:rPr>
-        <w:t>, commençant par une lettre minuscule. Cette convention garantit une approche cohérente et claire de l'attribution des noms, contribuant ainsi à la lisibilité et à la maintenabilité du code.</w:t>
-      </w:r>
-    </w:p>
-    <w:p>
-      <w:pPr>
-        <w:spacing w:after="0" w:line="360" w:lineRule="auto"/>
-        <w:rPr>
-          <w:rFonts w:asciiTheme="majorBidi" w:eastAsia="Times New Roman" w:hAnsiTheme="majorBidi" w:cstheme="majorBidi"/>
-          <w:kern w:val="0"/>
-          <w:sz w:val="24"/>
-          <w:szCs w:val="24"/>
-          <w:lang w:eastAsia="fr-FR"/>
-          <w14:ligatures w14:val="none"/>
-        </w:rPr>
-      </w:pPr>
-    </w:p>
-    <w:p>
-      <w:pPr>
-        <w:pStyle w:val="Titre3"/>
-      </w:pPr>
-      <w:bookmarkStart w:id="32" w:name="_Toc151025578"/>
-      <w:r>
-        <w:t>3 – Les constantes</w:t>
-      </w:r>
-      <w:r>
-        <w:t xml:space="preserve"> et membres statiques</w:t>
-      </w:r>
-      <w:bookmarkEnd w:id="32"/>
-    </w:p>
-    <w:p>
-      <w:pPr>
-        <w:spacing w:after="0" w:line="360" w:lineRule="auto"/>
-        <w:jc w:val="both"/>
-        <w:rPr>
-          <w:rFonts w:asciiTheme="majorBidi" w:eastAsia="Times New Roman" w:hAnsiTheme="majorBidi" w:cstheme="majorBidi"/>
-          <w:kern w:val="0"/>
-          <w:sz w:val="24"/>
-          <w:szCs w:val="24"/>
-          <w:lang w:eastAsia="fr-FR"/>
-          <w14:ligatures w14:val="none"/>
-        </w:rPr>
-      </w:pPr>
-      <w:r>
-        <w:rPr>
-          <w:rFonts w:asciiTheme="majorBidi" w:eastAsia="Times New Roman" w:hAnsiTheme="majorBidi" w:cstheme="majorBidi"/>
-          <w:kern w:val="0"/>
-          <w:sz w:val="24"/>
-          <w:szCs w:val="24"/>
-          <w:lang w:eastAsia="fr-FR"/>
-          <w14:ligatures w14:val="none"/>
-        </w:rPr>
-        <w:tab/>
-      </w:r>
-      <w:r>
-        <w:rPr>
-          <w:rFonts w:asciiTheme="majorBidi" w:eastAsia="Times New Roman" w:hAnsiTheme="majorBidi" w:cstheme="majorBidi"/>
-          <w:kern w:val="0"/>
-          <w:sz w:val="24"/>
-          <w:szCs w:val="24"/>
-          <w:lang w:eastAsia="fr-FR"/>
-          <w14:ligatures w14:val="none"/>
-        </w:rPr>
-        <w:t>Les constantes et les membres statiques sont nommés en majuscules, les mots étant séparés par des traits de soulignement. Cette convention les distingue des variables ordinaires et met l'accent sur leur immuabilité ou leur nature statique dans la base de code.</w:t>
-      </w:r>
-    </w:p>
-    <w:p>
-      <w:pPr>
-        <w:spacing w:after="0" w:line="360" w:lineRule="auto"/>
-        <w:rPr>
-          <w:rFonts w:asciiTheme="majorBidi" w:eastAsia="Times New Roman" w:hAnsiTheme="majorBidi" w:cstheme="majorBidi"/>
-          <w:kern w:val="0"/>
-          <w:sz w:val="24"/>
-          <w:szCs w:val="24"/>
-          <w:lang w:eastAsia="fr-FR"/>
-          <w14:ligatures w14:val="none"/>
-        </w:rPr>
-      </w:pPr>
-    </w:p>
-    <w:p>
-      <w:pPr>
-        <w:pStyle w:val="Titre3"/>
-      </w:pPr>
-      <w:bookmarkStart w:id="33" w:name="_Toc151025579"/>
-      <w:r>
-        <w:t>4 – Les packages</w:t>
-      </w:r>
-      <w:bookmarkEnd w:id="33"/>
-    </w:p>
-    <w:p>
-      <w:pPr>
-        <w:spacing w:after="0" w:line="360" w:lineRule="auto"/>
-        <w:jc w:val="both"/>
-        <w:rPr>
-          <w:rFonts w:asciiTheme="majorBidi" w:eastAsia="Times New Roman" w:hAnsiTheme="majorBidi" w:cstheme="majorBidi"/>
-          <w:kern w:val="0"/>
-          <w:sz w:val="24"/>
-          <w:szCs w:val="24"/>
-          <w:lang w:eastAsia="fr-FR"/>
-          <w14:ligatures w14:val="none"/>
-        </w:rPr>
-      </w:pPr>
-      <w:r>
-        <w:rPr>
-          <w:rFonts w:asciiTheme="majorBidi" w:eastAsia="Times New Roman" w:hAnsiTheme="majorBidi" w:cstheme="majorBidi"/>
-          <w:kern w:val="0"/>
-          <w:sz w:val="24"/>
-          <w:szCs w:val="24"/>
-          <w:lang w:eastAsia="fr-FR"/>
-          <w14:ligatures w14:val="none"/>
-        </w:rPr>
-        <w:tab/>
-      </w:r>
-      <w:r>
-        <w:rPr>
-          <w:rFonts w:asciiTheme="majorBidi" w:eastAsia="Times New Roman" w:hAnsiTheme="majorBidi" w:cstheme="majorBidi"/>
-          <w:kern w:val="0"/>
-          <w:sz w:val="24"/>
-          <w:szCs w:val="24"/>
-          <w:lang w:eastAsia="fr-FR"/>
-          <w14:ligatures w14:val="none"/>
-        </w:rPr>
-        <w:t xml:space="preserve">Les noms de </w:t>
-      </w:r>
-      <w:r>
-        <w:rPr>
-          <w:rFonts w:asciiTheme="majorBidi" w:eastAsia="Times New Roman" w:hAnsiTheme="majorBidi" w:cstheme="majorBidi"/>
-          <w:kern w:val="0"/>
-          <w:sz w:val="24"/>
-          <w:szCs w:val="24"/>
-          <w:lang w:eastAsia="fr-FR"/>
-          <w14:ligatures w14:val="none"/>
-        </w:rPr>
-        <w:t>packages</w:t>
-      </w:r>
-      <w:r>
-        <w:rPr>
-          <w:rFonts w:asciiTheme="majorBidi" w:eastAsia="Times New Roman" w:hAnsiTheme="majorBidi" w:cstheme="majorBidi"/>
-          <w:kern w:val="0"/>
-          <w:sz w:val="24"/>
-          <w:szCs w:val="24"/>
-          <w:lang w:eastAsia="fr-FR"/>
-          <w14:ligatures w14:val="none"/>
-        </w:rPr>
-        <w:t xml:space="preserve"> sont écrits en minuscules. Cette convention s'aligne sur les pratiques standard de Java, contribuant à une structure unifiée et organisée au sein de la base de code.</w:t>
-      </w:r>
-    </w:p>
-    <w:p>
-      <w:pPr>
-        <w:spacing w:after="0" w:line="360" w:lineRule="auto"/>
-        <w:rPr>
-          <w:rFonts w:asciiTheme="majorBidi" w:eastAsia="Times New Roman" w:hAnsiTheme="majorBidi" w:cstheme="majorBidi"/>
-          <w:kern w:val="0"/>
-          <w:sz w:val="24"/>
-          <w:szCs w:val="24"/>
-          <w:lang w:eastAsia="fr-FR"/>
-          <w14:ligatures w14:val="none"/>
-        </w:rPr>
-      </w:pPr>
-    </w:p>
-    <w:p>
-      <w:pPr>
-        <w:pStyle w:val="Titre1"/>
-      </w:pPr>
-      <w:bookmarkStart w:id="34" w:name="_Toc151025580"/>
-      <w:r>
-        <w:t>V</w:t>
-      </w:r>
-      <w:r>
-        <w:t xml:space="preserve"> - </w:t>
-      </w:r>
-      <w:r>
-        <w:t>Diagramme de classes</w:t>
-      </w:r>
-      <w:bookmarkEnd w:id="34"/>
-      <w:r>
-        <w:t xml:space="preserve"> </w:t>
-      </w:r>
-    </w:p>
-    <w:p>
-      <w:pPr>
-        <w:spacing w:after="0" w:line="360" w:lineRule="auto"/>
-        <w:rPr>
-          <w:lang w:eastAsia="fr-FR"/>
-        </w:rPr>
-      </w:pPr>
-    </w:p>
-    <w:p>
-      <w:pPr>
-        <w:spacing w:after="0" w:line="360" w:lineRule="auto"/>
-        <w:rPr>
-          <w:rFonts w:asciiTheme="majorBidi" w:eastAsia="Times New Roman" w:hAnsiTheme="majorBidi" w:cstheme="majorBidi"/>
-          <w:kern w:val="0"/>
-          <w:sz w:val="24"/>
-          <w:szCs w:val="24"/>
-          <w:lang w:eastAsia="fr-FR"/>
-          <w14:ligatures w14:val="none"/>
-        </w:rPr>
-      </w:pPr>
-      <w:r>
-        <w:rPr>
-          <w:rFonts w:asciiTheme="majorBidi" w:eastAsia="Times New Roman" w:hAnsiTheme="majorBidi" w:cstheme="majorBidi"/>
-          <w:kern w:val="0"/>
-          <w:sz w:val="24"/>
-          <w:szCs w:val="24"/>
-          <w:lang w:eastAsia="fr-FR"/>
-          <w14:ligatures w14:val="none"/>
-        </w:rPr>
         <w:t>UML</w:t>
       </w:r>
     </w:p>
@@ -6395,6 +6617,7 @@
         <w:docPartUnique/>
       </w:docPartObj>
     </w:sdtPr>
+    <w:sdtEndPr/>
     <w:sdtContent>
       <w:p>
         <w:pPr>

</xml_diff>

<commit_message>
Nouvelle gestion temps, semantique noms
</commit_message>
<xml_diff>
--- a/SFT.docx
+++ b/SFT.docx
@@ -190,7 +190,7 @@
             </w:rPr>
             <w:fldChar w:fldCharType="separate"/>
           </w:r>
-          <w:hyperlink w:anchor="_Toc151282913" w:history="1">
+          <w:hyperlink w:anchor="_Toc151758260" w:history="1">
             <w:r>
               <w:rPr>
                 <w:rStyle w:val="Lienhypertexte"/>
@@ -213,7 +213,7 @@
               <w:rPr>
                 <w:webHidden/>
               </w:rPr>
-              <w:instrText xml:space="preserve"> PAGEREF _Toc151282913 \h </w:instrText>
+              <w:instrText xml:space="preserve"> PAGEREF _Toc151758260 \h </w:instrText>
             </w:r>
             <w:r>
               <w:rPr>
@@ -248,7 +248,7 @@
               <w:lang w:eastAsia="fr-FR"/>
             </w:rPr>
           </w:pPr>
-          <w:hyperlink w:anchor="_Toc151282914" w:history="1">
+          <w:hyperlink w:anchor="_Toc151758261" w:history="1">
             <w:r>
               <w:rPr>
                 <w:rStyle w:val="Lienhypertexte"/>
@@ -271,7 +271,7 @@
               <w:rPr>
                 <w:webHidden/>
               </w:rPr>
-              <w:instrText xml:space="preserve"> PAGEREF _Toc151282914 \h </w:instrText>
+              <w:instrText xml:space="preserve"> PAGEREF _Toc151758261 \h </w:instrText>
             </w:r>
             <w:r>
               <w:rPr>
@@ -306,7 +306,7 @@
               <w:lang w:eastAsia="fr-FR"/>
             </w:rPr>
           </w:pPr>
-          <w:hyperlink w:anchor="_Toc151282915" w:history="1">
+          <w:hyperlink w:anchor="_Toc151758262" w:history="1">
             <w:r>
               <w:rPr>
                 <w:rStyle w:val="Lienhypertexte"/>
@@ -329,7 +329,7 @@
               <w:rPr>
                 <w:webHidden/>
               </w:rPr>
-              <w:instrText xml:space="preserve"> PAGEREF _Toc151282915 \h </w:instrText>
+              <w:instrText xml:space="preserve"> PAGEREF _Toc151758262 \h </w:instrText>
             </w:r>
             <w:r>
               <w:rPr>
@@ -368,7 +368,7 @@
               <w:lang w:eastAsia="fr-FR"/>
             </w:rPr>
           </w:pPr>
-          <w:hyperlink w:anchor="_Toc151282916" w:history="1">
+          <w:hyperlink w:anchor="_Toc151758263" w:history="1">
             <w:r>
               <w:rPr>
                 <w:rStyle w:val="Lienhypertexte"/>
@@ -391,7 +391,7 @@
               <w:rPr>
                 <w:webHidden/>
               </w:rPr>
-              <w:instrText xml:space="preserve"> PAGEREF _Toc151282916 \h </w:instrText>
+              <w:instrText xml:space="preserve"> PAGEREF _Toc151758263 \h </w:instrText>
             </w:r>
             <w:r>
               <w:rPr>
@@ -426,7 +426,7 @@
               <w:lang w:eastAsia="fr-FR"/>
             </w:rPr>
           </w:pPr>
-          <w:hyperlink w:anchor="_Toc151282917" w:history="1">
+          <w:hyperlink w:anchor="_Toc151758264" w:history="1">
             <w:r>
               <w:rPr>
                 <w:rStyle w:val="Lienhypertexte"/>
@@ -449,7 +449,7 @@
               <w:rPr>
                 <w:webHidden/>
               </w:rPr>
-              <w:instrText xml:space="preserve"> PAGEREF _Toc151282917 \h </w:instrText>
+              <w:instrText xml:space="preserve"> PAGEREF _Toc151758264 \h </w:instrText>
             </w:r>
             <w:r>
               <w:rPr>
@@ -484,7 +484,7 @@
               <w:lang w:eastAsia="fr-FR"/>
             </w:rPr>
           </w:pPr>
-          <w:hyperlink w:anchor="_Toc151282918" w:history="1">
+          <w:hyperlink w:anchor="_Toc151758265" w:history="1">
             <w:r>
               <w:rPr>
                 <w:rStyle w:val="Lienhypertexte"/>
@@ -507,7 +507,7 @@
               <w:rPr>
                 <w:webHidden/>
               </w:rPr>
-              <w:instrText xml:space="preserve"> PAGEREF _Toc151282918 \h </w:instrText>
+              <w:instrText xml:space="preserve"> PAGEREF _Toc151758265 \h </w:instrText>
             </w:r>
             <w:r>
               <w:rPr>
@@ -544,7 +544,7 @@
               <w:lang w:eastAsia="fr-FR"/>
             </w:rPr>
           </w:pPr>
-          <w:hyperlink w:anchor="_Toc151282919" w:history="1">
+          <w:hyperlink w:anchor="_Toc151758266" w:history="1">
             <w:r>
               <w:rPr>
                 <w:rStyle w:val="Lienhypertexte"/>
@@ -567,7 +567,7 @@
               <w:rPr>
                 <w:webHidden/>
               </w:rPr>
-              <w:instrText xml:space="preserve"> PAGEREF _Toc151282919 \h </w:instrText>
+              <w:instrText xml:space="preserve"> PAGEREF _Toc151758266 \h </w:instrText>
             </w:r>
             <w:r>
               <w:rPr>
@@ -604,7 +604,7 @@
               <w:lang w:eastAsia="fr-FR"/>
             </w:rPr>
           </w:pPr>
-          <w:hyperlink w:anchor="_Toc151282920" w:history="1">
+          <w:hyperlink w:anchor="_Toc151758267" w:history="1">
             <w:r>
               <w:rPr>
                 <w:rStyle w:val="Lienhypertexte"/>
@@ -627,7 +627,7 @@
               <w:rPr>
                 <w:webHidden/>
               </w:rPr>
-              <w:instrText xml:space="preserve"> PAGEREF _Toc151282920 \h </w:instrText>
+              <w:instrText xml:space="preserve"> PAGEREF _Toc151758267 \h </w:instrText>
             </w:r>
             <w:r>
               <w:rPr>
@@ -664,7 +664,7 @@
               <w:lang w:eastAsia="fr-FR"/>
             </w:rPr>
           </w:pPr>
-          <w:hyperlink w:anchor="_Toc151282921" w:history="1">
+          <w:hyperlink w:anchor="_Toc151758268" w:history="1">
             <w:r>
               <w:rPr>
                 <w:rStyle w:val="Lienhypertexte"/>
@@ -687,7 +687,7 @@
               <w:rPr>
                 <w:webHidden/>
               </w:rPr>
-              <w:instrText xml:space="preserve"> PAGEREF _Toc151282921 \h </w:instrText>
+              <w:instrText xml:space="preserve"> PAGEREF _Toc151758268 \h </w:instrText>
             </w:r>
             <w:r>
               <w:rPr>
@@ -722,7 +722,7 @@
               <w:lang w:eastAsia="fr-FR"/>
             </w:rPr>
           </w:pPr>
-          <w:hyperlink w:anchor="_Toc151282922" w:history="1">
+          <w:hyperlink w:anchor="_Toc151758269" w:history="1">
             <w:r>
               <w:rPr>
                 <w:rStyle w:val="Lienhypertexte"/>
@@ -745,7 +745,7 @@
               <w:rPr>
                 <w:webHidden/>
               </w:rPr>
-              <w:instrText xml:space="preserve"> PAGEREF _Toc151282922 \h </w:instrText>
+              <w:instrText xml:space="preserve"> PAGEREF _Toc151758269 \h </w:instrText>
             </w:r>
             <w:r>
               <w:rPr>
@@ -782,7 +782,7 @@
               <w:lang w:eastAsia="fr-FR"/>
             </w:rPr>
           </w:pPr>
-          <w:hyperlink w:anchor="_Toc151282923" w:history="1">
+          <w:hyperlink w:anchor="_Toc151758270" w:history="1">
             <w:r>
               <w:rPr>
                 <w:rStyle w:val="Lienhypertexte"/>
@@ -805,7 +805,7 @@
               <w:rPr>
                 <w:webHidden/>
               </w:rPr>
-              <w:instrText xml:space="preserve"> PAGEREF _Toc151282923 \h </w:instrText>
+              <w:instrText xml:space="preserve"> PAGEREF _Toc151758270 \h </w:instrText>
             </w:r>
             <w:r>
               <w:rPr>
@@ -842,7 +842,7 @@
               <w:lang w:eastAsia="fr-FR"/>
             </w:rPr>
           </w:pPr>
-          <w:hyperlink w:anchor="_Toc151282924" w:history="1">
+          <w:hyperlink w:anchor="_Toc151758271" w:history="1">
             <w:r>
               <w:rPr>
                 <w:rStyle w:val="Lienhypertexte"/>
@@ -865,7 +865,7 @@
               <w:rPr>
                 <w:webHidden/>
               </w:rPr>
-              <w:instrText xml:space="preserve"> PAGEREF _Toc151282924 \h </w:instrText>
+              <w:instrText xml:space="preserve"> PAGEREF _Toc151758271 \h </w:instrText>
             </w:r>
             <w:r>
               <w:rPr>
@@ -904,7 +904,7 @@
               <w:lang w:eastAsia="fr-FR"/>
             </w:rPr>
           </w:pPr>
-          <w:hyperlink w:anchor="_Toc151282925" w:history="1">
+          <w:hyperlink w:anchor="_Toc151758272" w:history="1">
             <w:r>
               <w:rPr>
                 <w:rStyle w:val="Lienhypertexte"/>
@@ -927,7 +927,7 @@
               <w:rPr>
                 <w:webHidden/>
               </w:rPr>
-              <w:instrText xml:space="preserve"> PAGEREF _Toc151282925 \h </w:instrText>
+              <w:instrText xml:space="preserve"> PAGEREF _Toc151758272 \h </w:instrText>
             </w:r>
             <w:r>
               <w:rPr>
@@ -962,7 +962,7 @@
               <w:lang w:eastAsia="fr-FR"/>
             </w:rPr>
           </w:pPr>
-          <w:hyperlink w:anchor="_Toc151282926" w:history="1">
+          <w:hyperlink w:anchor="_Toc151758273" w:history="1">
             <w:r>
               <w:rPr>
                 <w:rStyle w:val="Lienhypertexte"/>
@@ -985,7 +985,7 @@
               <w:rPr>
                 <w:webHidden/>
               </w:rPr>
-              <w:instrText xml:space="preserve"> PAGEREF _Toc151282926 \h </w:instrText>
+              <w:instrText xml:space="preserve"> PAGEREF _Toc151758273 \h </w:instrText>
             </w:r>
             <w:r>
               <w:rPr>
@@ -1022,7 +1022,7 @@
               <w:lang w:eastAsia="fr-FR"/>
             </w:rPr>
           </w:pPr>
-          <w:hyperlink w:anchor="_Toc151282927" w:history="1">
+          <w:hyperlink w:anchor="_Toc151758274" w:history="1">
             <w:r>
               <w:rPr>
                 <w:rStyle w:val="Lienhypertexte"/>
@@ -1045,7 +1045,7 @@
               <w:rPr>
                 <w:webHidden/>
               </w:rPr>
-              <w:instrText xml:space="preserve"> PAGEREF _Toc151282927 \h </w:instrText>
+              <w:instrText xml:space="preserve"> PAGEREF _Toc151758274 \h </w:instrText>
             </w:r>
             <w:r>
               <w:rPr>
@@ -1082,7 +1082,7 @@
               <w:lang w:eastAsia="fr-FR"/>
             </w:rPr>
           </w:pPr>
-          <w:hyperlink w:anchor="_Toc151282928" w:history="1">
+          <w:hyperlink w:anchor="_Toc151758275" w:history="1">
             <w:r>
               <w:rPr>
                 <w:rStyle w:val="Lienhypertexte"/>
@@ -1105,7 +1105,7 @@
               <w:rPr>
                 <w:webHidden/>
               </w:rPr>
-              <w:instrText xml:space="preserve"> PAGEREF _Toc151282928 \h </w:instrText>
+              <w:instrText xml:space="preserve"> PAGEREF _Toc151758275 \h </w:instrText>
             </w:r>
             <w:r>
               <w:rPr>
@@ -1142,7 +1142,7 @@
               <w:lang w:eastAsia="fr-FR"/>
             </w:rPr>
           </w:pPr>
-          <w:hyperlink w:anchor="_Toc151282929" w:history="1">
+          <w:hyperlink w:anchor="_Toc151758276" w:history="1">
             <w:r>
               <w:rPr>
                 <w:rStyle w:val="Lienhypertexte"/>
@@ -1165,7 +1165,7 @@
               <w:rPr>
                 <w:webHidden/>
               </w:rPr>
-              <w:instrText xml:space="preserve"> PAGEREF _Toc151282929 \h </w:instrText>
+              <w:instrText xml:space="preserve"> PAGEREF _Toc151758276 \h </w:instrText>
             </w:r>
             <w:r>
               <w:rPr>
@@ -1202,7 +1202,7 @@
               <w:lang w:eastAsia="fr-FR"/>
             </w:rPr>
           </w:pPr>
-          <w:hyperlink w:anchor="_Toc151282930" w:history="1">
+          <w:hyperlink w:anchor="_Toc151758277" w:history="1">
             <w:r>
               <w:rPr>
                 <w:rStyle w:val="Lienhypertexte"/>
@@ -1225,7 +1225,7 @@
               <w:rPr>
                 <w:webHidden/>
               </w:rPr>
-              <w:instrText xml:space="preserve"> PAGEREF _Toc151282930 \h </w:instrText>
+              <w:instrText xml:space="preserve"> PAGEREF _Toc151758277 \h </w:instrText>
             </w:r>
             <w:r>
               <w:rPr>
@@ -1262,7 +1262,7 @@
               <w:lang w:eastAsia="fr-FR"/>
             </w:rPr>
           </w:pPr>
-          <w:hyperlink w:anchor="_Toc151282931" w:history="1">
+          <w:hyperlink w:anchor="_Toc151758278" w:history="1">
             <w:r>
               <w:rPr>
                 <w:rStyle w:val="Lienhypertexte"/>
@@ -1285,7 +1285,7 @@
               <w:rPr>
                 <w:webHidden/>
               </w:rPr>
-              <w:instrText xml:space="preserve"> PAGEREF _Toc151282931 \h </w:instrText>
+              <w:instrText xml:space="preserve"> PAGEREF _Toc151758278 \h </w:instrText>
             </w:r>
             <w:r>
               <w:rPr>
@@ -1322,7 +1322,7 @@
               <w:lang w:eastAsia="fr-FR"/>
             </w:rPr>
           </w:pPr>
-          <w:hyperlink w:anchor="_Toc151282932" w:history="1">
+          <w:hyperlink w:anchor="_Toc151758279" w:history="1">
             <w:r>
               <w:rPr>
                 <w:rStyle w:val="Lienhypertexte"/>
@@ -1345,7 +1345,7 @@
               <w:rPr>
                 <w:webHidden/>
               </w:rPr>
-              <w:instrText xml:space="preserve"> PAGEREF _Toc151282932 \h </w:instrText>
+              <w:instrText xml:space="preserve"> PAGEREF _Toc151758279 \h </w:instrText>
             </w:r>
             <w:r>
               <w:rPr>
@@ -1363,64 +1363,6 @@
                 <w:webHidden/>
               </w:rPr>
               <w:t>4</w:t>
-            </w:r>
-            <w:r>
-              <w:rPr>
-                <w:webHidden/>
-              </w:rPr>
-              <w:fldChar w:fldCharType="end"/>
-            </w:r>
-          </w:hyperlink>
-        </w:p>
-        <w:p>
-          <w:pPr>
-            <w:pStyle w:val="TM2"/>
-            <w:rPr>
-              <w:rFonts w:eastAsiaTheme="minorEastAsia"/>
-              <w:lang w:eastAsia="fr-FR"/>
-            </w:rPr>
-          </w:pPr>
-          <w:hyperlink w:anchor="_Toc151282933" w:history="1">
-            <w:r>
-              <w:rPr>
-                <w:rStyle w:val="Lienhypertexte"/>
-              </w:rPr>
-              <w:t>B – Les fonctionnalités concernant les lycanthropes</w:t>
-            </w:r>
-            <w:r>
-              <w:rPr>
-                <w:webHidden/>
-              </w:rPr>
-              <w:tab/>
-            </w:r>
-            <w:r>
-              <w:rPr>
-                <w:webHidden/>
-              </w:rPr>
-              <w:fldChar w:fldCharType="begin"/>
-            </w:r>
-            <w:r>
-              <w:rPr>
-                <w:webHidden/>
-              </w:rPr>
-              <w:instrText xml:space="preserve"> PAGEREF _Toc151282933 \h </w:instrText>
-            </w:r>
-            <w:r>
-              <w:rPr>
-                <w:webHidden/>
-              </w:rPr>
-            </w:r>
-            <w:r>
-              <w:rPr>
-                <w:webHidden/>
-              </w:rPr>
-              <w:fldChar w:fldCharType="separate"/>
-            </w:r>
-            <w:r>
-              <w:rPr>
-                <w:webHidden/>
-              </w:rPr>
-              <w:t>5</w:t>
             </w:r>
             <w:r>
               <w:rPr>
@@ -1440,12 +1382,12 @@
               <w:lang w:eastAsia="fr-FR"/>
             </w:rPr>
           </w:pPr>
-          <w:hyperlink w:anchor="_Toc151282934" w:history="1">
+          <w:hyperlink w:anchor="_Toc151758280" w:history="1">
             <w:r>
               <w:rPr>
                 <w:rStyle w:val="Lienhypertexte"/>
               </w:rPr>
-              <w:t>1 – Caractéristiques</w:t>
+              <w:t>7 – La gestion du temps</w:t>
             </w:r>
             <w:r>
               <w:rPr>
@@ -1463,7 +1405,65 @@
               <w:rPr>
                 <w:webHidden/>
               </w:rPr>
-              <w:instrText xml:space="preserve"> PAGEREF _Toc151282934 \h </w:instrText>
+              <w:instrText xml:space="preserve"> PAGEREF _Toc151758280 \h </w:instrText>
+            </w:r>
+            <w:r>
+              <w:rPr>
+                <w:webHidden/>
+              </w:rPr>
+            </w:r>
+            <w:r>
+              <w:rPr>
+                <w:webHidden/>
+              </w:rPr>
+              <w:fldChar w:fldCharType="separate"/>
+            </w:r>
+            <w:r>
+              <w:rPr>
+                <w:webHidden/>
+              </w:rPr>
+              <w:t>5</w:t>
+            </w:r>
+            <w:r>
+              <w:rPr>
+                <w:webHidden/>
+              </w:rPr>
+              <w:fldChar w:fldCharType="end"/>
+            </w:r>
+          </w:hyperlink>
+        </w:p>
+        <w:p>
+          <w:pPr>
+            <w:pStyle w:val="TM2"/>
+            <w:rPr>
+              <w:rFonts w:eastAsiaTheme="minorEastAsia"/>
+              <w:lang w:eastAsia="fr-FR"/>
+            </w:rPr>
+          </w:pPr>
+          <w:hyperlink w:anchor="_Toc151758281" w:history="1">
+            <w:r>
+              <w:rPr>
+                <w:rStyle w:val="Lienhypertexte"/>
+              </w:rPr>
+              <w:t>B – Les fonctionnalités concernant les lycanthropes</w:t>
+            </w:r>
+            <w:r>
+              <w:rPr>
+                <w:webHidden/>
+              </w:rPr>
+              <w:tab/>
+            </w:r>
+            <w:r>
+              <w:rPr>
+                <w:webHidden/>
+              </w:rPr>
+              <w:fldChar w:fldCharType="begin"/>
+            </w:r>
+            <w:r>
+              <w:rPr>
+                <w:webHidden/>
+              </w:rPr>
+              <w:instrText xml:space="preserve"> PAGEREF _Toc151758281 \h </w:instrText>
             </w:r>
             <w:r>
               <w:rPr>
@@ -1500,12 +1500,12 @@
               <w:lang w:eastAsia="fr-FR"/>
             </w:rPr>
           </w:pPr>
-          <w:hyperlink w:anchor="_Toc151282935" w:history="1">
+          <w:hyperlink w:anchor="_Toc151758282" w:history="1">
             <w:r>
               <w:rPr>
                 <w:rStyle w:val="Lienhypertexte"/>
               </w:rPr>
-              <w:t>2 – Hiérarchie de la meute et interactions</w:t>
+              <w:t>1 – Caractéristiques</w:t>
             </w:r>
             <w:r>
               <w:rPr>
@@ -1523,7 +1523,7 @@
               <w:rPr>
                 <w:webHidden/>
               </w:rPr>
-              <w:instrText xml:space="preserve"> PAGEREF _Toc151282935 \h </w:instrText>
+              <w:instrText xml:space="preserve"> PAGEREF _Toc151758282 \h </w:instrText>
             </w:r>
             <w:r>
               <w:rPr>
@@ -1560,11 +1560,71 @@
               <w:lang w:eastAsia="fr-FR"/>
             </w:rPr>
           </w:pPr>
-          <w:hyperlink w:anchor="_Toc151282936" w:history="1">
+          <w:hyperlink w:anchor="_Toc151758283" w:history="1">
             <w:r>
               <w:rPr>
                 <w:rStyle w:val="Lienhypertexte"/>
               </w:rPr>
+              <w:t>2 – Hiérarchie de la meute et interactions</w:t>
+            </w:r>
+            <w:r>
+              <w:rPr>
+                <w:webHidden/>
+              </w:rPr>
+              <w:tab/>
+            </w:r>
+            <w:r>
+              <w:rPr>
+                <w:webHidden/>
+              </w:rPr>
+              <w:fldChar w:fldCharType="begin"/>
+            </w:r>
+            <w:r>
+              <w:rPr>
+                <w:webHidden/>
+              </w:rPr>
+              <w:instrText xml:space="preserve"> PAGEREF _Toc151758283 \h </w:instrText>
+            </w:r>
+            <w:r>
+              <w:rPr>
+                <w:webHidden/>
+              </w:rPr>
+            </w:r>
+            <w:r>
+              <w:rPr>
+                <w:webHidden/>
+              </w:rPr>
+              <w:fldChar w:fldCharType="separate"/>
+            </w:r>
+            <w:r>
+              <w:rPr>
+                <w:webHidden/>
+              </w:rPr>
+              <w:t>5</w:t>
+            </w:r>
+            <w:r>
+              <w:rPr>
+                <w:webHidden/>
+              </w:rPr>
+              <w:fldChar w:fldCharType="end"/>
+            </w:r>
+          </w:hyperlink>
+        </w:p>
+        <w:p>
+          <w:pPr>
+            <w:pStyle w:val="TM3"/>
+            <w:rPr>
+              <w:rFonts w:eastAsiaTheme="minorEastAsia"/>
+              <w:i w:val="0"/>
+              <w:iCs w:val="0"/>
+              <w:lang w:eastAsia="fr-FR"/>
+            </w:rPr>
+          </w:pPr>
+          <w:hyperlink w:anchor="_Toc151758284" w:history="1">
+            <w:r>
+              <w:rPr>
+                <w:rStyle w:val="Lienhypertexte"/>
+              </w:rPr>
               <w:t>3 – Gestion dans le contexte du zoo</w:t>
             </w:r>
             <w:r>
@@ -1583,7 +1643,7 @@
               <w:rPr>
                 <w:webHidden/>
               </w:rPr>
-              <w:instrText xml:space="preserve"> PAGEREF _Toc151282936 \h </w:instrText>
+              <w:instrText xml:space="preserve"> PAGEREF _Toc151758284 \h </w:instrText>
             </w:r>
             <w:r>
               <w:rPr>
@@ -1622,7 +1682,7 @@
               <w:lang w:eastAsia="fr-FR"/>
             </w:rPr>
           </w:pPr>
-          <w:hyperlink w:anchor="_Toc151282937" w:history="1">
+          <w:hyperlink w:anchor="_Toc151758285" w:history="1">
             <w:r>
               <w:rPr>
                 <w:rStyle w:val="Lienhypertexte"/>
@@ -1645,7 +1705,7 @@
               <w:rPr>
                 <w:webHidden/>
               </w:rPr>
-              <w:instrText xml:space="preserve"> PAGEREF _Toc151282937 \h </w:instrText>
+              <w:instrText xml:space="preserve"> PAGEREF _Toc151758285 \h </w:instrText>
             </w:r>
             <w:r>
               <w:rPr>
@@ -1680,7 +1740,7 @@
               <w:lang w:eastAsia="fr-FR"/>
             </w:rPr>
           </w:pPr>
-          <w:hyperlink w:anchor="_Toc151282938" w:history="1">
+          <w:hyperlink w:anchor="_Toc151758286" w:history="1">
             <w:r>
               <w:rPr>
                 <w:rStyle w:val="Lienhypertexte"/>
@@ -1703,7 +1763,7 @@
               <w:rPr>
                 <w:webHidden/>
               </w:rPr>
-              <w:instrText xml:space="preserve"> PAGEREF _Toc151282938 \h </w:instrText>
+              <w:instrText xml:space="preserve"> PAGEREF _Toc151758286 \h </w:instrText>
             </w:r>
             <w:r>
               <w:rPr>
@@ -1720,7 +1780,7 @@
               <w:rPr>
                 <w:webHidden/>
               </w:rPr>
-              <w:t>5</w:t>
+              <w:t>6</w:t>
             </w:r>
             <w:r>
               <w:rPr>
@@ -1740,7 +1800,7 @@
               <w:lang w:eastAsia="fr-FR"/>
             </w:rPr>
           </w:pPr>
-          <w:hyperlink w:anchor="_Toc151282939" w:history="1">
+          <w:hyperlink w:anchor="_Toc151758287" w:history="1">
             <w:r>
               <w:rPr>
                 <w:rStyle w:val="Lienhypertexte"/>
@@ -1763,7 +1823,7 @@
               <w:rPr>
                 <w:webHidden/>
               </w:rPr>
-              <w:instrText xml:space="preserve"> PAGEREF _Toc151282939 \h </w:instrText>
+              <w:instrText xml:space="preserve"> PAGEREF _Toc151758287 \h </w:instrText>
             </w:r>
             <w:r>
               <w:rPr>
@@ -1780,7 +1840,7 @@
               <w:rPr>
                 <w:webHidden/>
               </w:rPr>
-              <w:t>5</w:t>
+              <w:t>6</w:t>
             </w:r>
             <w:r>
               <w:rPr>
@@ -1800,7 +1860,7 @@
               <w:lang w:eastAsia="fr-FR"/>
             </w:rPr>
           </w:pPr>
-          <w:hyperlink w:anchor="_Toc151282940" w:history="1">
+          <w:hyperlink w:anchor="_Toc151758288" w:history="1">
             <w:r>
               <w:rPr>
                 <w:rStyle w:val="Lienhypertexte"/>
@@ -1823,7 +1883,7 @@
               <w:rPr>
                 <w:webHidden/>
               </w:rPr>
-              <w:instrText xml:space="preserve"> PAGEREF _Toc151282940 \h </w:instrText>
+              <w:instrText xml:space="preserve"> PAGEREF _Toc151758288 \h </w:instrText>
             </w:r>
             <w:r>
               <w:rPr>
@@ -1858,7 +1918,7 @@
               <w:lang w:eastAsia="fr-FR"/>
             </w:rPr>
           </w:pPr>
-          <w:hyperlink w:anchor="_Toc151282941" w:history="1">
+          <w:hyperlink w:anchor="_Toc151758289" w:history="1">
             <w:r>
               <w:rPr>
                 <w:rStyle w:val="Lienhypertexte"/>
@@ -1881,7 +1941,7 @@
               <w:rPr>
                 <w:webHidden/>
               </w:rPr>
-              <w:instrText xml:space="preserve"> PAGEREF _Toc151282941 \h </w:instrText>
+              <w:instrText xml:space="preserve"> PAGEREF _Toc151758289 \h </w:instrText>
             </w:r>
             <w:r>
               <w:rPr>
@@ -1916,7 +1976,7 @@
               <w:lang w:eastAsia="fr-FR"/>
             </w:rPr>
           </w:pPr>
-          <w:hyperlink w:anchor="_Toc151282942" w:history="1">
+          <w:hyperlink w:anchor="_Toc151758290" w:history="1">
             <w:r>
               <w:rPr>
                 <w:rStyle w:val="Lienhypertexte"/>
@@ -1939,7 +1999,7 @@
               <w:rPr>
                 <w:webHidden/>
               </w:rPr>
-              <w:instrText xml:space="preserve"> PAGEREF _Toc151282942 \h </w:instrText>
+              <w:instrText xml:space="preserve"> PAGEREF _Toc151758290 \h </w:instrText>
             </w:r>
             <w:r>
               <w:rPr>
@@ -1974,7 +2034,7 @@
               <w:lang w:eastAsia="fr-FR"/>
             </w:rPr>
           </w:pPr>
-          <w:hyperlink w:anchor="_Toc151282943" w:history="1">
+          <w:hyperlink w:anchor="_Toc151758291" w:history="1">
             <w:r>
               <w:rPr>
                 <w:rStyle w:val="Lienhypertexte"/>
@@ -1997,7 +2057,7 @@
               <w:rPr>
                 <w:webHidden/>
               </w:rPr>
-              <w:instrText xml:space="preserve"> PAGEREF _Toc151282943 \h </w:instrText>
+              <w:instrText xml:space="preserve"> PAGEREF _Toc151758291 \h </w:instrText>
             </w:r>
             <w:r>
               <w:rPr>
@@ -2014,7 +2074,7 @@
               <w:rPr>
                 <w:webHidden/>
               </w:rPr>
-              <w:t>6</w:t>
+              <w:t>7</w:t>
             </w:r>
             <w:r>
               <w:rPr>
@@ -2032,7 +2092,7 @@
               <w:lang w:eastAsia="fr-FR"/>
             </w:rPr>
           </w:pPr>
-          <w:hyperlink w:anchor="_Toc151282944" w:history="1">
+          <w:hyperlink w:anchor="_Toc151758292" w:history="1">
             <w:r>
               <w:rPr>
                 <w:rStyle w:val="Lienhypertexte"/>
@@ -2055,7 +2115,7 @@
               <w:rPr>
                 <w:webHidden/>
               </w:rPr>
-              <w:instrText xml:space="preserve"> PAGEREF _Toc151282944 \h </w:instrText>
+              <w:instrText xml:space="preserve"> PAGEREF _Toc151758292 \h </w:instrText>
             </w:r>
             <w:r>
               <w:rPr>
@@ -2090,7 +2150,7 @@
               <w:lang w:eastAsia="fr-FR"/>
             </w:rPr>
           </w:pPr>
-          <w:hyperlink w:anchor="_Toc151282945" w:history="1">
+          <w:hyperlink w:anchor="_Toc151758293" w:history="1">
             <w:r>
               <w:rPr>
                 <w:rStyle w:val="Lienhypertexte"/>
@@ -2113,7 +2173,7 @@
               <w:rPr>
                 <w:webHidden/>
               </w:rPr>
-              <w:instrText xml:space="preserve"> PAGEREF _Toc151282945 \h </w:instrText>
+              <w:instrText xml:space="preserve"> PAGEREF _Toc151758293 \h </w:instrText>
             </w:r>
             <w:r>
               <w:rPr>
@@ -2150,7 +2210,7 @@
               <w:lang w:eastAsia="fr-FR"/>
             </w:rPr>
           </w:pPr>
-          <w:hyperlink w:anchor="_Toc151282946" w:history="1">
+          <w:hyperlink w:anchor="_Toc151758294" w:history="1">
             <w:r>
               <w:rPr>
                 <w:rStyle w:val="Lienhypertexte"/>
@@ -2173,7 +2233,7 @@
               <w:rPr>
                 <w:webHidden/>
               </w:rPr>
-              <w:instrText xml:space="preserve"> PAGEREF _Toc151282946 \h </w:instrText>
+              <w:instrText xml:space="preserve"> PAGEREF _Toc151758294 \h </w:instrText>
             </w:r>
             <w:r>
               <w:rPr>
@@ -2210,7 +2270,7 @@
               <w:lang w:eastAsia="fr-FR"/>
             </w:rPr>
           </w:pPr>
-          <w:hyperlink w:anchor="_Toc151282947" w:history="1">
+          <w:hyperlink w:anchor="_Toc151758295" w:history="1">
             <w:r>
               <w:rPr>
                 <w:rStyle w:val="Lienhypertexte"/>
@@ -2233,7 +2293,7 @@
               <w:rPr>
                 <w:webHidden/>
               </w:rPr>
-              <w:instrText xml:space="preserve"> PAGEREF _Toc151282947 \h </w:instrText>
+              <w:instrText xml:space="preserve"> PAGEREF _Toc151758295 \h </w:instrText>
             </w:r>
             <w:r>
               <w:rPr>
@@ -2250,7 +2310,7 @@
               <w:rPr>
                 <w:webHidden/>
               </w:rPr>
-              <w:t>7</w:t>
+              <w:t>8</w:t>
             </w:r>
             <w:r>
               <w:rPr>
@@ -2270,7 +2330,7 @@
               <w:lang w:eastAsia="fr-FR"/>
             </w:rPr>
           </w:pPr>
-          <w:hyperlink w:anchor="_Toc151282948" w:history="1">
+          <w:hyperlink w:anchor="_Toc151758296" w:history="1">
             <w:r>
               <w:rPr>
                 <w:rStyle w:val="Lienhypertexte"/>
@@ -2293,7 +2353,7 @@
               <w:rPr>
                 <w:webHidden/>
               </w:rPr>
-              <w:instrText xml:space="preserve"> PAGEREF _Toc151282948 \h </w:instrText>
+              <w:instrText xml:space="preserve"> PAGEREF _Toc151758296 \h </w:instrText>
             </w:r>
             <w:r>
               <w:rPr>
@@ -2310,7 +2370,7 @@
               <w:rPr>
                 <w:webHidden/>
               </w:rPr>
-              <w:t>7</w:t>
+              <w:t>8</w:t>
             </w:r>
             <w:r>
               <w:rPr>
@@ -2330,7 +2390,7 @@
               <w:lang w:eastAsia="fr-FR"/>
             </w:rPr>
           </w:pPr>
-          <w:hyperlink w:anchor="_Toc151282949" w:history="1">
+          <w:hyperlink w:anchor="_Toc151758297" w:history="1">
             <w:r>
               <w:rPr>
                 <w:rStyle w:val="Lienhypertexte"/>
@@ -2353,7 +2413,7 @@
               <w:rPr>
                 <w:webHidden/>
               </w:rPr>
-              <w:instrText xml:space="preserve"> PAGEREF _Toc151282949 \h </w:instrText>
+              <w:instrText xml:space="preserve"> PAGEREF _Toc151758297 \h </w:instrText>
             </w:r>
             <w:r>
               <w:rPr>
@@ -2370,7 +2430,7 @@
               <w:rPr>
                 <w:webHidden/>
               </w:rPr>
-              <w:t>7</w:t>
+              <w:t>8</w:t>
             </w:r>
             <w:r>
               <w:rPr>
@@ -2392,7 +2452,7 @@
               <w:lang w:eastAsia="fr-FR"/>
             </w:rPr>
           </w:pPr>
-          <w:hyperlink w:anchor="_Toc151282950" w:history="1">
+          <w:hyperlink w:anchor="_Toc151758298" w:history="1">
             <w:r>
               <w:rPr>
                 <w:rStyle w:val="Lienhypertexte"/>
@@ -2415,7 +2475,7 @@
               <w:rPr>
                 <w:webHidden/>
               </w:rPr>
-              <w:instrText xml:space="preserve"> PAGEREF _Toc151282950 \h </w:instrText>
+              <w:instrText xml:space="preserve"> PAGEREF _Toc151758298 \h </w:instrText>
             </w:r>
             <w:r>
               <w:rPr>
@@ -2454,7 +2514,7 @@
               <w:lang w:eastAsia="fr-FR"/>
             </w:rPr>
           </w:pPr>
-          <w:hyperlink w:anchor="_Toc151282951" w:history="1">
+          <w:hyperlink w:anchor="_Toc151758299" w:history="1">
             <w:r>
               <w:rPr>
                 <w:rStyle w:val="Lienhypertexte"/>
@@ -2477,7 +2537,7 @@
               <w:rPr>
                 <w:webHidden/>
               </w:rPr>
-              <w:instrText xml:space="preserve"> PAGEREF _Toc151282951 \h </w:instrText>
+              <w:instrText xml:space="preserve"> PAGEREF _Toc151758299 \h </w:instrText>
             </w:r>
             <w:r>
               <w:rPr>
@@ -2516,7 +2576,7 @@
               <w:lang w:eastAsia="fr-FR"/>
             </w:rPr>
           </w:pPr>
-          <w:hyperlink w:anchor="_Toc151282952" w:history="1">
+          <w:hyperlink w:anchor="_Toc151758300" w:history="1">
             <w:r>
               <w:rPr>
                 <w:rStyle w:val="Lienhypertexte"/>
@@ -2539,7 +2599,7 @@
               <w:rPr>
                 <w:webHidden/>
               </w:rPr>
-              <w:instrText xml:space="preserve"> PAGEREF _Toc151282952 \h </w:instrText>
+              <w:instrText xml:space="preserve"> PAGEREF _Toc151758300 \h </w:instrText>
             </w:r>
             <w:r>
               <w:rPr>
@@ -2578,7 +2638,7 @@
               <w:lang w:eastAsia="fr-FR"/>
             </w:rPr>
           </w:pPr>
-          <w:hyperlink w:anchor="_Toc151282953" w:history="1">
+          <w:hyperlink w:anchor="_Toc151758301" w:history="1">
             <w:r>
               <w:rPr>
                 <w:rStyle w:val="Lienhypertexte"/>
@@ -2601,7 +2661,7 @@
               <w:rPr>
                 <w:webHidden/>
               </w:rPr>
-              <w:instrText xml:space="preserve"> PAGEREF _Toc151282953 \h </w:instrText>
+              <w:instrText xml:space="preserve"> PAGEREF _Toc151758301 \h </w:instrText>
             </w:r>
             <w:r>
               <w:rPr>
@@ -2636,7 +2696,7 @@
               <w:lang w:eastAsia="fr-FR"/>
             </w:rPr>
           </w:pPr>
-          <w:hyperlink w:anchor="_Toc151282954" w:history="1">
+          <w:hyperlink w:anchor="_Toc151758302" w:history="1">
             <w:r>
               <w:rPr>
                 <w:rStyle w:val="Lienhypertexte"/>
@@ -2659,7 +2719,7 @@
               <w:rPr>
                 <w:webHidden/>
               </w:rPr>
-              <w:instrText xml:space="preserve"> PAGEREF _Toc151282954 \h </w:instrText>
+              <w:instrText xml:space="preserve"> PAGEREF _Toc151758302 \h </w:instrText>
             </w:r>
             <w:r>
               <w:rPr>
@@ -2676,7 +2736,7 @@
               <w:rPr>
                 <w:webHidden/>
               </w:rPr>
-              <w:t>8</w:t>
+              <w:t>9</w:t>
             </w:r>
             <w:r>
               <w:rPr>
@@ -2694,7 +2754,7 @@
               <w:lang w:eastAsia="fr-FR"/>
             </w:rPr>
           </w:pPr>
-          <w:hyperlink w:anchor="_Toc151282955" w:history="1">
+          <w:hyperlink w:anchor="_Toc151758303" w:history="1">
             <w:r>
               <w:rPr>
                 <w:rStyle w:val="Lienhypertexte"/>
@@ -2717,7 +2777,7 @@
               <w:rPr>
                 <w:webHidden/>
               </w:rPr>
-              <w:instrText xml:space="preserve"> PAGEREF _Toc151282955 \h </w:instrText>
+              <w:instrText xml:space="preserve"> PAGEREF _Toc151758303 \h </w:instrText>
             </w:r>
             <w:r>
               <w:rPr>
@@ -2734,7 +2794,7 @@
               <w:rPr>
                 <w:webHidden/>
               </w:rPr>
-              <w:t>8</w:t>
+              <w:t>9</w:t>
             </w:r>
             <w:r>
               <w:rPr>
@@ -2923,7 +2983,7 @@
       <w:pPr>
         <w:pStyle w:val="Titre1"/>
       </w:pPr>
-      <w:bookmarkStart w:id="1" w:name="_Toc151282913"/>
+      <w:bookmarkStart w:id="1" w:name="_Toc151758260"/>
       <w:r>
         <w:lastRenderedPageBreak/>
         <w:t xml:space="preserve">I – </w:t>
@@ -2947,7 +3007,7 @@
       <w:pPr>
         <w:pStyle w:val="Titre2"/>
       </w:pPr>
-      <w:bookmarkStart w:id="2" w:name="_Toc151282914"/>
+      <w:bookmarkStart w:id="2" w:name="_Toc151758261"/>
       <w:r>
         <w:t xml:space="preserve">A - </w:t>
       </w:r>
@@ -3084,7 +3144,7 @@
       <w:pPr>
         <w:pStyle w:val="Titre2"/>
       </w:pPr>
-      <w:bookmarkStart w:id="3" w:name="_Toc151282915"/>
+      <w:bookmarkStart w:id="3" w:name="_Toc151758262"/>
       <w:r>
         <w:t xml:space="preserve">B - </w:t>
       </w:r>
@@ -3275,7 +3335,7 @@
       <w:pPr>
         <w:pStyle w:val="Titre1"/>
       </w:pPr>
-      <w:bookmarkStart w:id="4" w:name="_Toc151282916"/>
+      <w:bookmarkStart w:id="4" w:name="_Toc151758263"/>
       <w:r>
         <w:t xml:space="preserve">II - </w:t>
       </w:r>
@@ -3298,7 +3358,7 @@
       <w:pPr>
         <w:pStyle w:val="Titre2"/>
       </w:pPr>
-      <w:bookmarkStart w:id="5" w:name="_Toc151282917"/>
+      <w:bookmarkStart w:id="5" w:name="_Toc151758264"/>
       <w:r>
         <w:t xml:space="preserve">A - </w:t>
       </w:r>
@@ -3380,7 +3440,7 @@
       <w:pPr>
         <w:pStyle w:val="Titre2"/>
       </w:pPr>
-      <w:bookmarkStart w:id="6" w:name="_Toc151282918"/>
+      <w:bookmarkStart w:id="6" w:name="_Toc151758265"/>
       <w:r>
         <w:t xml:space="preserve">B - </w:t>
       </w:r>
@@ -3406,7 +3466,7 @@
       <w:pPr>
         <w:pStyle w:val="Titre3"/>
       </w:pPr>
-      <w:bookmarkStart w:id="7" w:name="_Toc151282919"/>
+      <w:bookmarkStart w:id="7" w:name="_Toc151758266"/>
       <w:r>
         <w:t>1 – Modèle</w:t>
       </w:r>
@@ -3499,7 +3559,7 @@
       <w:pPr>
         <w:pStyle w:val="Titre3"/>
       </w:pPr>
-      <w:bookmarkStart w:id="8" w:name="_Toc151282920"/>
+      <w:bookmarkStart w:id="8" w:name="_Toc151758267"/>
       <w:r>
         <w:t>2 – Vue</w:t>
       </w:r>
@@ -3624,7 +3684,7 @@
       <w:pPr>
         <w:pStyle w:val="Titre3"/>
       </w:pPr>
-      <w:bookmarkStart w:id="9" w:name="_Toc151282921"/>
+      <w:bookmarkStart w:id="9" w:name="_Toc151758268"/>
       <w:r>
         <w:t>3 – Contrôleur</w:t>
       </w:r>
@@ -3776,7 +3836,7 @@
       <w:pPr>
         <w:pStyle w:val="Titre2"/>
       </w:pPr>
-      <w:bookmarkStart w:id="10" w:name="_Toc151282922"/>
+      <w:bookmarkStart w:id="10" w:name="_Toc151758269"/>
       <w:r>
         <w:t xml:space="preserve">C - </w:t>
       </w:r>
@@ -3802,7 +3862,7 @@
       <w:pPr>
         <w:pStyle w:val="Titre3"/>
       </w:pPr>
-      <w:bookmarkStart w:id="11" w:name="_Toc151282923"/>
+      <w:bookmarkStart w:id="11" w:name="_Toc151758270"/>
       <w:r>
         <w:t>1 – Singleton</w:t>
       </w:r>
@@ -3905,7 +3965,7 @@
       <w:pPr>
         <w:pStyle w:val="Titre3"/>
       </w:pPr>
-      <w:bookmarkStart w:id="12" w:name="_Toc151282924"/>
+      <w:bookmarkStart w:id="12" w:name="_Toc151758271"/>
       <w:r>
         <w:lastRenderedPageBreak/>
         <w:t xml:space="preserve">2 </w:t>
@@ -4093,7 +4153,7 @@
       <w:pPr>
         <w:pStyle w:val="Titre1"/>
       </w:pPr>
-      <w:bookmarkStart w:id="13" w:name="_Toc151282925"/>
+      <w:bookmarkStart w:id="13" w:name="_Toc151758272"/>
       <w:r>
         <w:t xml:space="preserve">III - </w:t>
       </w:r>
@@ -4113,7 +4173,7 @@
       <w:pPr>
         <w:pStyle w:val="Titre2"/>
       </w:pPr>
-      <w:bookmarkStart w:id="14" w:name="_Toc151282926"/>
+      <w:bookmarkStart w:id="14" w:name="_Toc151758273"/>
       <w:r>
         <w:t>A – Les fonctionnalités de l’application</w:t>
       </w:r>
@@ -4136,7 +4196,7 @@
       <w:pPr>
         <w:pStyle w:val="Titre3"/>
       </w:pPr>
-      <w:bookmarkStart w:id="15" w:name="_Toc151282927"/>
+      <w:bookmarkStart w:id="15" w:name="_Toc151758274"/>
       <w:r>
         <w:t>1 – Les créatures</w:t>
       </w:r>
@@ -4319,7 +4379,7 @@
       <w:pPr>
         <w:pStyle w:val="Titre3"/>
       </w:pPr>
-      <w:bookmarkStart w:id="16" w:name="_Toc151282928"/>
+      <w:bookmarkStart w:id="16" w:name="_Toc151758275"/>
       <w:r>
         <w:t xml:space="preserve">2 </w:t>
       </w:r>
@@ -4538,7 +4598,7 @@
       <w:pPr>
         <w:pStyle w:val="Titre3"/>
       </w:pPr>
-      <w:bookmarkStart w:id="17" w:name="_Toc151282929"/>
+      <w:bookmarkStart w:id="17" w:name="_Toc151758276"/>
       <w:r>
         <w:lastRenderedPageBreak/>
         <w:t>3 – Le zoo fantastique</w:t>
@@ -4621,7 +4681,7 @@
       <w:pPr>
         <w:pStyle w:val="Titre3"/>
       </w:pPr>
-      <w:bookmarkStart w:id="18" w:name="_Toc151282930"/>
+      <w:bookmarkStart w:id="18" w:name="_Toc151758277"/>
       <w:r>
         <w:t>4 – Le maitre zoo</w:t>
       </w:r>
@@ -4915,7 +4975,7 @@
       <w:pPr>
         <w:pStyle w:val="Titre3"/>
       </w:pPr>
-      <w:bookmarkStart w:id="19" w:name="_Toc151282931"/>
+      <w:bookmarkStart w:id="19" w:name="_Toc151758278"/>
       <w:r>
         <w:t>5</w:t>
       </w:r>
@@ -4999,7 +5059,7 @@
       <w:pPr>
         <w:pStyle w:val="Titre3"/>
       </w:pPr>
-      <w:bookmarkStart w:id="20" w:name="_Toc151282932"/>
+      <w:bookmarkStart w:id="20" w:name="_Toc151758279"/>
       <w:r>
         <w:t>6</w:t>
       </w:r>
@@ -5092,6 +5152,117 @@
     <w:p>
       <w:pPr>
         <w:spacing w:after="0" w:line="360" w:lineRule="auto"/>
+        <w:jc w:val="both"/>
+        <w:rPr>
+          <w:rFonts w:asciiTheme="majorBidi" w:eastAsia="Times New Roman" w:hAnsiTheme="majorBidi" w:cstheme="majorBidi"/>
+          <w:kern w:val="0"/>
+          <w:sz w:val="24"/>
+          <w:szCs w:val="24"/>
+          <w:lang w:eastAsia="fr-FR"/>
+          <w14:ligatures w14:val="none"/>
+        </w:rPr>
+      </w:pPr>
+    </w:p>
+    <w:p>
+      <w:pPr>
+        <w:spacing w:after="0" w:line="360" w:lineRule="auto"/>
+        <w:jc w:val="both"/>
+        <w:rPr>
+          <w:rFonts w:asciiTheme="majorBidi" w:eastAsia="Times New Roman" w:hAnsiTheme="majorBidi" w:cstheme="majorBidi"/>
+          <w:kern w:val="0"/>
+          <w:sz w:val="24"/>
+          <w:szCs w:val="24"/>
+          <w:lang w:eastAsia="fr-FR"/>
+          <w14:ligatures w14:val="none"/>
+        </w:rPr>
+      </w:pPr>
+    </w:p>
+    <w:p>
+      <w:pPr>
+        <w:pStyle w:val="Titre3"/>
+      </w:pPr>
+      <w:bookmarkStart w:id="21" w:name="_Toc151758280"/>
+      <w:r>
+        <w:lastRenderedPageBreak/>
+        <w:t>7 – La gestion du temps</w:t>
+      </w:r>
+      <w:bookmarkEnd w:id="21"/>
+    </w:p>
+    <w:p>
+      <w:pPr>
+        <w:spacing w:after="0" w:line="360" w:lineRule="auto"/>
+        <w:ind w:firstLine="360"/>
+        <w:jc w:val="both"/>
+        <w:rPr>
+          <w:rFonts w:asciiTheme="majorBidi" w:eastAsia="Times New Roman" w:hAnsiTheme="majorBidi" w:cstheme="majorBidi"/>
+          <w:kern w:val="0"/>
+          <w:sz w:val="24"/>
+          <w:szCs w:val="24"/>
+          <w:lang w:eastAsia="fr-FR"/>
+          <w14:ligatures w14:val="none"/>
+        </w:rPr>
+      </w:pPr>
+      <w:r>
+        <w:rPr>
+          <w:rFonts w:asciiTheme="majorBidi" w:eastAsia="Times New Roman" w:hAnsiTheme="majorBidi" w:cstheme="majorBidi"/>
+          <w:kern w:val="0"/>
+          <w:sz w:val="24"/>
+          <w:szCs w:val="24"/>
+          <w:lang w:eastAsia="fr-FR"/>
+          <w14:ligatures w14:val="none"/>
+        </w:rPr>
+        <w:t xml:space="preserve">La gestion du temps dans ce système est facilitée par la classe </w:t>
+      </w:r>
+      <w:proofErr w:type="spellStart"/>
+      <w:r>
+        <w:rPr>
+          <w:rFonts w:asciiTheme="majorBidi" w:eastAsia="Times New Roman" w:hAnsiTheme="majorBidi" w:cstheme="majorBidi"/>
+          <w:kern w:val="0"/>
+          <w:sz w:val="24"/>
+          <w:szCs w:val="24"/>
+          <w:lang w:eastAsia="fr-FR"/>
+          <w14:ligatures w14:val="none"/>
+        </w:rPr>
+        <w:t>GestionnaireTemps</w:t>
+      </w:r>
+      <w:proofErr w:type="spellEnd"/>
+      <w:r>
+        <w:rPr>
+          <w:rFonts w:asciiTheme="majorBidi" w:eastAsia="Times New Roman" w:hAnsiTheme="majorBidi" w:cstheme="majorBidi"/>
+          <w:kern w:val="0"/>
+          <w:sz w:val="24"/>
+          <w:szCs w:val="24"/>
+          <w:lang w:eastAsia="fr-FR"/>
+          <w14:ligatures w14:val="none"/>
+        </w:rPr>
+        <w:t xml:space="preserve">, qui agit comme un contrôleur temporel. Elle permet aux utilisateurs de manipuler et de suivre le temps dans l'environnement simulé. La classe utilise une approche basée sur le calendrier, offrant des méthodes pour avancer, ajouter et récupérer des dates. En outre, grâce à </w:t>
+      </w:r>
+      <w:r>
+        <w:rPr>
+          <w:rFonts w:asciiTheme="majorBidi" w:eastAsia="Times New Roman" w:hAnsiTheme="majorBidi" w:cstheme="majorBidi"/>
+          <w:kern w:val="0"/>
+          <w:sz w:val="24"/>
+          <w:szCs w:val="24"/>
+          <w:lang w:eastAsia="fr-FR"/>
+          <w14:ligatures w14:val="none"/>
+        </w:rPr>
+        <w:t>une énumération</w:t>
+      </w:r>
+      <w:r>
+        <w:rPr>
+          <w:rFonts w:asciiTheme="majorBidi" w:eastAsia="Times New Roman" w:hAnsiTheme="majorBidi" w:cstheme="majorBidi"/>
+          <w:kern w:val="0"/>
+          <w:sz w:val="24"/>
+          <w:szCs w:val="24"/>
+          <w:lang w:eastAsia="fr-FR"/>
+          <w14:ligatures w14:val="none"/>
+        </w:rPr>
+        <w:t>, les utilisateurs peuvent commodément associer des actions spécifiques à des durées prédéfinies, ce qui simplifie la simulation des aspects temporels dans le programme. Cette approche modulaire permet de contrôler et de synchroniser avec précision diverses actions au sein de la simulation, offrant ainsi un moyen souple et efficace de gérer le temps dans le système.</w:t>
+      </w:r>
+    </w:p>
+    <w:p>
+      <w:pPr>
+        <w:spacing w:after="0" w:line="360" w:lineRule="auto"/>
         <w:rPr>
           <w:rFonts w:asciiTheme="majorBidi" w:eastAsia="Times New Roman" w:hAnsiTheme="majorBidi" w:cstheme="majorBidi"/>
           <w:kern w:val="0"/>
@@ -5119,9 +5290,8 @@
       <w:pPr>
         <w:pStyle w:val="Titre2"/>
       </w:pPr>
-      <w:bookmarkStart w:id="21" w:name="_Toc151282933"/>
-      <w:r>
-        <w:lastRenderedPageBreak/>
+      <w:bookmarkStart w:id="22" w:name="_Toc151758281"/>
+      <w:r>
         <w:t xml:space="preserve">B </w:t>
       </w:r>
       <w:r>
@@ -5133,7 +5303,7 @@
       <w:r>
         <w:t>Les fonctionnalités concernant les lycanthropes</w:t>
       </w:r>
-      <w:bookmarkEnd w:id="21"/>
+      <w:bookmarkEnd w:id="22"/>
     </w:p>
     <w:p>
       <w:pPr>
@@ -5146,11 +5316,11 @@
       <w:pPr>
         <w:pStyle w:val="Titre3"/>
       </w:pPr>
-      <w:bookmarkStart w:id="22" w:name="_Toc151282934"/>
+      <w:bookmarkStart w:id="23" w:name="_Toc151758282"/>
       <w:r>
         <w:t>1 – Caractéristiques</w:t>
       </w:r>
-      <w:bookmarkEnd w:id="22"/>
+      <w:bookmarkEnd w:id="23"/>
     </w:p>
     <w:p>
       <w:pPr>
@@ -5214,11 +5384,11 @@
       <w:pPr>
         <w:pStyle w:val="Titre3"/>
       </w:pPr>
-      <w:bookmarkStart w:id="23" w:name="_Toc151282935"/>
+      <w:bookmarkStart w:id="24" w:name="_Toc151758283"/>
       <w:r>
         <w:t>2 – Hiérarchie de la meute et interactions</w:t>
       </w:r>
-      <w:bookmarkEnd w:id="23"/>
+      <w:bookmarkEnd w:id="24"/>
     </w:p>
     <w:p>
       <w:pPr>
@@ -5293,14 +5463,14 @@
       <w:pPr>
         <w:pStyle w:val="Titre3"/>
       </w:pPr>
-      <w:bookmarkStart w:id="24" w:name="_Toc151282936"/>
+      <w:bookmarkStart w:id="25" w:name="_Toc151758284"/>
       <w:r>
         <w:t>3</w:t>
       </w:r>
       <w:r>
         <w:t xml:space="preserve"> – Gestion dans le contexte du zoo</w:t>
       </w:r>
-      <w:bookmarkEnd w:id="24"/>
+      <w:bookmarkEnd w:id="25"/>
     </w:p>
     <w:p>
       <w:pPr>
@@ -5372,10 +5542,25 @@
     </w:p>
     <w:p>
       <w:pPr>
+        <w:spacing w:after="0" w:line="360" w:lineRule="auto"/>
+        <w:ind w:firstLine="360"/>
+        <w:rPr>
+          <w:rFonts w:asciiTheme="majorBidi" w:eastAsia="Times New Roman" w:hAnsiTheme="majorBidi" w:cstheme="majorBidi"/>
+          <w:kern w:val="0"/>
+          <w:sz w:val="24"/>
+          <w:szCs w:val="24"/>
+          <w:lang w:eastAsia="fr-FR"/>
+          <w14:ligatures w14:val="none"/>
+        </w:rPr>
+      </w:pPr>
+    </w:p>
+    <w:p>
+      <w:pPr>
         <w:pStyle w:val="Titre1"/>
       </w:pPr>
-      <w:bookmarkStart w:id="25" w:name="_Toc151282937"/>
-      <w:r>
+      <w:bookmarkStart w:id="26" w:name="_Toc151758285"/>
+      <w:r>
+        <w:lastRenderedPageBreak/>
         <w:t>I</w:t>
       </w:r>
       <w:r>
@@ -5384,7 +5569,7 @@
       <w:r>
         <w:t>Contraintes techniques</w:t>
       </w:r>
-      <w:bookmarkEnd w:id="25"/>
+      <w:bookmarkEnd w:id="26"/>
     </w:p>
     <w:p>
       <w:pPr>
@@ -5403,7 +5588,7 @@
       <w:pPr>
         <w:pStyle w:val="Titre2"/>
       </w:pPr>
-      <w:bookmarkStart w:id="26" w:name="_Toc151282938"/>
+      <w:bookmarkStart w:id="27" w:name="_Toc151758286"/>
       <w:r>
         <w:t xml:space="preserve">A </w:t>
       </w:r>
@@ -5419,7 +5604,7 @@
       <w:r>
         <w:t>tructures de données</w:t>
       </w:r>
-      <w:bookmarkEnd w:id="26"/>
+      <w:bookmarkEnd w:id="27"/>
     </w:p>
     <w:p>
       <w:pPr>
@@ -5438,14 +5623,14 @@
       <w:pPr>
         <w:pStyle w:val="Titre3"/>
       </w:pPr>
-      <w:bookmarkStart w:id="27" w:name="_Toc151282939"/>
+      <w:bookmarkStart w:id="28" w:name="_Toc151758287"/>
       <w:r>
         <w:t>1 – Les ensembles</w:t>
       </w:r>
       <w:r>
         <w:t xml:space="preserve"> (Sets)</w:t>
       </w:r>
-      <w:bookmarkEnd w:id="27"/>
+      <w:bookmarkEnd w:id="28"/>
     </w:p>
     <w:p>
       <w:pPr>
@@ -5577,9 +5762,8 @@
       <w:pPr>
         <w:pStyle w:val="Titre3"/>
       </w:pPr>
-      <w:bookmarkStart w:id="28" w:name="_Toc151282940"/>
-      <w:r>
-        <w:lastRenderedPageBreak/>
+      <w:bookmarkStart w:id="29" w:name="_Toc151758288"/>
+      <w:r>
         <w:t>2 – Les cartes (</w:t>
       </w:r>
       <w:proofErr w:type="spellStart"/>
@@ -5590,7 +5774,7 @@
       <w:r>
         <w:t>)</w:t>
       </w:r>
-      <w:bookmarkEnd w:id="28"/>
+      <w:bookmarkEnd w:id="29"/>
     </w:p>
     <w:p>
       <w:pPr>
@@ -5667,11 +5851,11 @@
       <w:pPr>
         <w:pStyle w:val="Titre2"/>
       </w:pPr>
-      <w:bookmarkStart w:id="29" w:name="_Toc151282941"/>
+      <w:bookmarkStart w:id="30" w:name="_Toc151758289"/>
       <w:r>
         <w:t>B – Les algorithmes</w:t>
       </w:r>
-      <w:bookmarkEnd w:id="29"/>
+      <w:bookmarkEnd w:id="30"/>
     </w:p>
     <w:p>
       <w:pPr>
@@ -5823,13 +6007,40 @@
     </w:p>
     <w:p>
       <w:pPr>
+        <w:spacing w:after="0" w:line="360" w:lineRule="auto"/>
+        <w:rPr>
+          <w:rFonts w:asciiTheme="majorBidi" w:eastAsia="Times New Roman" w:hAnsiTheme="majorBidi" w:cstheme="majorBidi"/>
+          <w:kern w:val="0"/>
+          <w:sz w:val="24"/>
+          <w:szCs w:val="24"/>
+          <w:lang w:eastAsia="fr-FR"/>
+          <w14:ligatures w14:val="none"/>
+        </w:rPr>
+      </w:pPr>
+    </w:p>
+    <w:p>
+      <w:pPr>
+        <w:spacing w:after="0" w:line="360" w:lineRule="auto"/>
+        <w:rPr>
+          <w:rFonts w:asciiTheme="majorBidi" w:eastAsia="Times New Roman" w:hAnsiTheme="majorBidi" w:cstheme="majorBidi"/>
+          <w:kern w:val="0"/>
+          <w:sz w:val="24"/>
+          <w:szCs w:val="24"/>
+          <w:lang w:eastAsia="fr-FR"/>
+          <w14:ligatures w14:val="none"/>
+        </w:rPr>
+      </w:pPr>
+    </w:p>
+    <w:p>
+      <w:pPr>
         <w:pStyle w:val="Titre2"/>
       </w:pPr>
-      <w:bookmarkStart w:id="30" w:name="_Toc151282942"/>
-      <w:r>
+      <w:bookmarkStart w:id="31" w:name="_Toc151758290"/>
+      <w:r>
+        <w:lastRenderedPageBreak/>
         <w:t>C – Les classes abstraites</w:t>
       </w:r>
-      <w:bookmarkEnd w:id="30"/>
+      <w:bookmarkEnd w:id="31"/>
     </w:p>
     <w:p>
       <w:pPr>
@@ -5950,7 +6161,7 @@
       <w:pPr>
         <w:pStyle w:val="Titre2"/>
       </w:pPr>
-      <w:bookmarkStart w:id="31" w:name="_Toc151282943"/>
+      <w:bookmarkStart w:id="32" w:name="_Toc151758291"/>
       <w:r>
         <w:t xml:space="preserve">D </w:t>
       </w:r>
@@ -5963,7 +6174,7 @@
       <w:r>
         <w:t>Les interfaces</w:t>
       </w:r>
-      <w:bookmarkEnd w:id="31"/>
+      <w:bookmarkEnd w:id="32"/>
     </w:p>
     <w:p>
       <w:pPr>
@@ -5998,19 +6209,7 @@
           <w:lang w:eastAsia="fr-FR"/>
           <w14:ligatures w14:val="none"/>
         </w:rPr>
-        <w:t xml:space="preserve">Les interfaces sont utilisées pour classer les créatures en fonction de certains traits, comme le fait d'être aquatique, aérien ou immortel. Ce choix de conception facilite à la fois la vérification des caractéristiques d'une créature et la standardisation des méthodes propres à chaque type de créature. En mettant en œuvre des interfaces, le zoo fantastique globalise les </w:t>
-      </w:r>
-      <w:r>
-        <w:rPr>
-          <w:rFonts w:asciiTheme="majorBidi" w:eastAsia="Times New Roman" w:hAnsiTheme="majorBidi" w:cstheme="majorBidi"/>
-          <w:kern w:val="0"/>
-          <w:sz w:val="24"/>
-          <w:szCs w:val="24"/>
-          <w:lang w:eastAsia="fr-FR"/>
-          <w14:ligatures w14:val="none"/>
-        </w:rPr>
-        <w:lastRenderedPageBreak/>
-        <w:t>méthodes associées à des types de créatures spécifiques, ce qui favorise une approche modulaire et extensible</w:t>
+        <w:t>Les interfaces sont utilisées pour classer les créatures en fonction de certains traits, comme le fait d'être aquatique, aérien ou immortel. Ce choix de conception facilite à la fois la vérification des caractéristiques d'une créature et la standardisation des méthodes propres à chaque type de créature. En mettant en œuvre des interfaces, le zoo fantastique globalise les méthodes associées à des types de créatures spécifiques, ce qui favorise une approche modulaire et extensible</w:t>
       </w:r>
       <w:r>
         <w:rPr>
@@ -6041,11 +6240,11 @@
       <w:pPr>
         <w:pStyle w:val="Titre2"/>
       </w:pPr>
-      <w:bookmarkStart w:id="32" w:name="_Toc151282944"/>
+      <w:bookmarkStart w:id="33" w:name="_Toc151758292"/>
       <w:r>
         <w:t>E – L’algorithme de tri</w:t>
       </w:r>
-      <w:bookmarkEnd w:id="32"/>
+      <w:bookmarkEnd w:id="33"/>
     </w:p>
     <w:p>
       <w:pPr>
@@ -6349,11 +6548,37 @@
       <w:pPr>
         <w:pStyle w:val="Titre2"/>
       </w:pPr>
-      <w:bookmarkStart w:id="33" w:name="_Toc151282945"/>
+      <w:bookmarkStart w:id="34" w:name="_Toc151758293"/>
       <w:r>
         <w:t>D – Convention de nommage</w:t>
       </w:r>
-      <w:bookmarkEnd w:id="33"/>
+      <w:bookmarkEnd w:id="34"/>
+    </w:p>
+    <w:p>
+      <w:pPr>
+        <w:spacing w:after="0" w:line="360" w:lineRule="auto"/>
+        <w:rPr>
+          <w:rFonts w:asciiTheme="majorBidi" w:eastAsia="Times New Roman" w:hAnsiTheme="majorBidi" w:cstheme="majorBidi"/>
+          <w:kern w:val="0"/>
+          <w:sz w:val="24"/>
+          <w:szCs w:val="24"/>
+          <w:lang w:eastAsia="fr-FR"/>
+          <w14:ligatures w14:val="none"/>
+        </w:rPr>
+      </w:pPr>
+    </w:p>
+    <w:p>
+      <w:pPr>
+        <w:spacing w:after="0" w:line="360" w:lineRule="auto"/>
+        <w:rPr>
+          <w:rFonts w:asciiTheme="majorBidi" w:eastAsia="Times New Roman" w:hAnsiTheme="majorBidi" w:cstheme="majorBidi"/>
+          <w:kern w:val="0"/>
+          <w:sz w:val="24"/>
+          <w:szCs w:val="24"/>
+          <w:lang w:eastAsia="fr-FR"/>
+          <w14:ligatures w14:val="none"/>
+        </w:rPr>
+      </w:pPr>
     </w:p>
     <w:p>
       <w:pPr>
@@ -6372,14 +6597,15 @@
       <w:pPr>
         <w:pStyle w:val="Titre3"/>
       </w:pPr>
-      <w:bookmarkStart w:id="34" w:name="_Toc151282946"/>
-      <w:r>
+      <w:bookmarkStart w:id="35" w:name="_Toc151758294"/>
+      <w:r>
+        <w:lastRenderedPageBreak/>
         <w:t>1 – Le nom des classes</w:t>
       </w:r>
       <w:r>
         <w:t xml:space="preserve"> et des interfaces</w:t>
       </w:r>
-      <w:bookmarkEnd w:id="34"/>
+      <w:bookmarkEnd w:id="35"/>
     </w:p>
     <w:p>
       <w:pPr>
@@ -6448,14 +6674,14 @@
       <w:pPr>
         <w:pStyle w:val="Titre3"/>
       </w:pPr>
-      <w:bookmarkStart w:id="35" w:name="_Toc151282947"/>
+      <w:bookmarkStart w:id="36" w:name="_Toc151758295"/>
       <w:r>
         <w:t>2 – Le nom des méthodes</w:t>
       </w:r>
       <w:r>
         <w:t xml:space="preserve"> et des variables</w:t>
       </w:r>
-      <w:bookmarkEnd w:id="35"/>
+      <w:bookmarkEnd w:id="36"/>
     </w:p>
     <w:p>
       <w:pPr>
@@ -6524,14 +6750,14 @@
       <w:pPr>
         <w:pStyle w:val="Titre3"/>
       </w:pPr>
-      <w:bookmarkStart w:id="36" w:name="_Toc151282948"/>
+      <w:bookmarkStart w:id="37" w:name="_Toc151758296"/>
       <w:r>
         <w:t>3 – Les constantes</w:t>
       </w:r>
       <w:r>
         <w:t xml:space="preserve"> et membres statiques</w:t>
       </w:r>
-      <w:bookmarkEnd w:id="36"/>
+      <w:bookmarkEnd w:id="37"/>
     </w:p>
     <w:p>
       <w:pPr>
@@ -6586,11 +6812,11 @@
       <w:pPr>
         <w:pStyle w:val="Titre3"/>
       </w:pPr>
-      <w:bookmarkStart w:id="37" w:name="_Toc151282949"/>
+      <w:bookmarkStart w:id="38" w:name="_Toc151758297"/>
       <w:r>
         <w:t>4 – Les packages</w:t>
       </w:r>
-      <w:bookmarkEnd w:id="37"/>
+      <w:bookmarkEnd w:id="38"/>
     </w:p>
     <w:p>
       <w:pPr>
@@ -6614,265 +6840,265 @@
           <w:lang w:eastAsia="fr-FR"/>
           <w14:ligatures w14:val="none"/>
         </w:rPr>
+        <w:tab/>
+      </w:r>
+      <w:r>
+        <w:rPr>
+          <w:rFonts w:asciiTheme="majorBidi" w:eastAsia="Times New Roman" w:hAnsiTheme="majorBidi" w:cstheme="majorBidi"/>
+          <w:kern w:val="0"/>
+          <w:sz w:val="24"/>
+          <w:szCs w:val="24"/>
+          <w:lang w:eastAsia="fr-FR"/>
+          <w14:ligatures w14:val="none"/>
+        </w:rPr>
+        <w:t xml:space="preserve">Les noms de </w:t>
+      </w:r>
+      <w:r>
+        <w:rPr>
+          <w:rFonts w:asciiTheme="majorBidi" w:eastAsia="Times New Roman" w:hAnsiTheme="majorBidi" w:cstheme="majorBidi"/>
+          <w:kern w:val="0"/>
+          <w:sz w:val="24"/>
+          <w:szCs w:val="24"/>
+          <w:lang w:eastAsia="fr-FR"/>
+          <w14:ligatures w14:val="none"/>
+        </w:rPr>
+        <w:t>packages</w:t>
+      </w:r>
+      <w:r>
+        <w:rPr>
+          <w:rFonts w:asciiTheme="majorBidi" w:eastAsia="Times New Roman" w:hAnsiTheme="majorBidi" w:cstheme="majorBidi"/>
+          <w:kern w:val="0"/>
+          <w:sz w:val="24"/>
+          <w:szCs w:val="24"/>
+          <w:lang w:eastAsia="fr-FR"/>
+          <w14:ligatures w14:val="none"/>
+        </w:rPr>
+        <w:t xml:space="preserve"> sont écrits en minuscules. Cette convention s'aligne sur les pratiques standard de Java, contribuant à une structure unifiée et organisée au sein de la base de code.</w:t>
+      </w:r>
+    </w:p>
+    <w:p>
+      <w:pPr>
+        <w:spacing w:after="0" w:line="360" w:lineRule="auto"/>
+        <w:rPr>
+          <w:rFonts w:asciiTheme="majorBidi" w:eastAsia="Times New Roman" w:hAnsiTheme="majorBidi" w:cstheme="majorBidi"/>
+          <w:kern w:val="0"/>
+          <w:sz w:val="24"/>
+          <w:szCs w:val="24"/>
+          <w:lang w:eastAsia="fr-FR"/>
+          <w14:ligatures w14:val="none"/>
+        </w:rPr>
+      </w:pPr>
+    </w:p>
+    <w:p>
+      <w:pPr>
+        <w:spacing w:after="0" w:line="360" w:lineRule="auto"/>
+        <w:rPr>
+          <w:rFonts w:asciiTheme="majorBidi" w:eastAsia="Times New Roman" w:hAnsiTheme="majorBidi" w:cstheme="majorBidi"/>
+          <w:kern w:val="0"/>
+          <w:sz w:val="24"/>
+          <w:szCs w:val="24"/>
+          <w:lang w:eastAsia="fr-FR"/>
+          <w14:ligatures w14:val="none"/>
+        </w:rPr>
+      </w:pPr>
+    </w:p>
+    <w:p>
+      <w:pPr>
+        <w:pStyle w:val="Titre1"/>
+      </w:pPr>
+      <w:bookmarkStart w:id="39" w:name="_Toc151758298"/>
+      <w:r>
+        <w:t>V</w:t>
+      </w:r>
+      <w:r>
+        <w:t xml:space="preserve"> - </w:t>
+      </w:r>
+      <w:r>
+        <w:t>Diagramme de classes</w:t>
+      </w:r>
+      <w:bookmarkEnd w:id="39"/>
+      <w:r>
+        <w:t xml:space="preserve"> </w:t>
+      </w:r>
+    </w:p>
+    <w:p>
+      <w:pPr>
+        <w:spacing w:after="0" w:line="360" w:lineRule="auto"/>
+        <w:rPr>
+          <w:lang w:eastAsia="fr-FR"/>
+        </w:rPr>
+      </w:pPr>
+    </w:p>
+    <w:p>
+      <w:pPr>
+        <w:spacing w:after="0" w:line="360" w:lineRule="auto"/>
+        <w:rPr>
+          <w:rFonts w:asciiTheme="majorBidi" w:eastAsia="Times New Roman" w:hAnsiTheme="majorBidi" w:cstheme="majorBidi"/>
+          <w:kern w:val="0"/>
+          <w:sz w:val="24"/>
+          <w:szCs w:val="24"/>
+          <w:lang w:eastAsia="fr-FR"/>
+          <w14:ligatures w14:val="none"/>
+        </w:rPr>
+      </w:pPr>
+      <w:r>
+        <w:rPr>
+          <w:rFonts w:asciiTheme="majorBidi" w:eastAsia="Times New Roman" w:hAnsiTheme="majorBidi" w:cstheme="majorBidi"/>
+          <w:kern w:val="0"/>
+          <w:sz w:val="24"/>
+          <w:szCs w:val="24"/>
+          <w:lang w:eastAsia="fr-FR"/>
+          <w14:ligatures w14:val="none"/>
+        </w:rPr>
+        <w:t>UML</w:t>
+      </w:r>
+    </w:p>
+    <w:p>
+      <w:pPr>
+        <w:spacing w:after="0" w:line="360" w:lineRule="auto"/>
+        <w:rPr>
+          <w:rFonts w:asciiTheme="majorBidi" w:eastAsia="Times New Roman" w:hAnsiTheme="majorBidi" w:cstheme="majorBidi"/>
+          <w:kern w:val="0"/>
+          <w:sz w:val="24"/>
+          <w:szCs w:val="24"/>
+          <w:lang w:eastAsia="fr-FR"/>
+          <w14:ligatures w14:val="none"/>
+        </w:rPr>
+      </w:pPr>
+    </w:p>
+    <w:p>
+      <w:pPr>
+        <w:spacing w:after="0" w:line="360" w:lineRule="auto"/>
+        <w:rPr>
+          <w:rFonts w:asciiTheme="majorBidi" w:eastAsia="Times New Roman" w:hAnsiTheme="majorBidi" w:cstheme="majorBidi"/>
+          <w:kern w:val="0"/>
+          <w:sz w:val="24"/>
+          <w:szCs w:val="24"/>
+          <w:lang w:eastAsia="fr-FR"/>
+          <w14:ligatures w14:val="none"/>
+        </w:rPr>
+      </w:pPr>
+    </w:p>
+    <w:p>
+      <w:pPr>
+        <w:pStyle w:val="Titre1"/>
+      </w:pPr>
+      <w:bookmarkStart w:id="40" w:name="_Toc151758299"/>
+      <w:r>
+        <w:t xml:space="preserve">VI </w:t>
+      </w:r>
+      <w:r>
+        <w:t>–</w:t>
+      </w:r>
+      <w:r>
+        <w:t xml:space="preserve"> </w:t>
+      </w:r>
+      <w:r>
+        <w:t>Tests</w:t>
+      </w:r>
+      <w:bookmarkEnd w:id="40"/>
+    </w:p>
+    <w:p>
+      <w:pPr>
+        <w:spacing w:after="0" w:line="360" w:lineRule="auto"/>
+        <w:rPr>
+          <w:lang w:eastAsia="fr-FR"/>
+        </w:rPr>
+      </w:pPr>
+    </w:p>
+    <w:p>
+      <w:pPr>
+        <w:spacing w:after="0" w:line="360" w:lineRule="auto"/>
+        <w:rPr>
+          <w:rFonts w:asciiTheme="majorBidi" w:eastAsia="Times New Roman" w:hAnsiTheme="majorBidi" w:cstheme="majorBidi"/>
+          <w:kern w:val="0"/>
+          <w:sz w:val="24"/>
+          <w:szCs w:val="24"/>
+          <w:lang w:eastAsia="fr-FR"/>
+          <w14:ligatures w14:val="none"/>
+        </w:rPr>
+      </w:pPr>
+      <w:r>
+        <w:rPr>
+          <w:rFonts w:asciiTheme="majorBidi" w:eastAsia="Times New Roman" w:hAnsiTheme="majorBidi" w:cstheme="majorBidi"/>
+          <w:kern w:val="0"/>
+          <w:sz w:val="24"/>
+          <w:szCs w:val="24"/>
+          <w:lang w:eastAsia="fr-FR"/>
+          <w14:ligatures w14:val="none"/>
+        </w:rPr>
+        <w:t>Plan de tests pour chaque fonctionnalité</w:t>
+      </w:r>
+    </w:p>
+    <w:p>
+      <w:pPr>
+        <w:spacing w:after="0" w:line="360" w:lineRule="auto"/>
+        <w:rPr>
+          <w:rFonts w:asciiTheme="majorBidi" w:eastAsia="Times New Roman" w:hAnsiTheme="majorBidi" w:cstheme="majorBidi"/>
+          <w:kern w:val="0"/>
+          <w:sz w:val="24"/>
+          <w:szCs w:val="24"/>
+          <w:lang w:eastAsia="fr-FR"/>
+          <w14:ligatures w14:val="none"/>
+        </w:rPr>
+      </w:pPr>
+    </w:p>
+    <w:p>
+      <w:pPr>
+        <w:spacing w:after="0" w:line="360" w:lineRule="auto"/>
+        <w:rPr>
+          <w:rFonts w:asciiTheme="majorBidi" w:eastAsia="Times New Roman" w:hAnsiTheme="majorBidi" w:cstheme="majorBidi"/>
+          <w:kern w:val="0"/>
+          <w:sz w:val="24"/>
+          <w:szCs w:val="24"/>
+          <w:lang w:eastAsia="fr-FR"/>
+          <w14:ligatures w14:val="none"/>
+        </w:rPr>
+      </w:pPr>
+    </w:p>
+    <w:p>
+      <w:pPr>
+        <w:pStyle w:val="Titre1"/>
+      </w:pPr>
+      <w:bookmarkStart w:id="41" w:name="_Toc151758300"/>
+      <w:r>
+        <w:t xml:space="preserve">VII - </w:t>
+      </w:r>
+      <w:r>
+        <w:t>Gestion des erreurs</w:t>
+      </w:r>
+      <w:bookmarkEnd w:id="41"/>
+    </w:p>
+    <w:p>
+      <w:pPr>
+        <w:spacing w:after="0" w:line="360" w:lineRule="auto"/>
+        <w:rPr>
+          <w:lang w:eastAsia="fr-FR"/>
+        </w:rPr>
+      </w:pPr>
+    </w:p>
+    <w:p>
+      <w:pPr>
+        <w:spacing w:after="0" w:line="360" w:lineRule="auto"/>
+        <w:rPr>
+          <w:rFonts w:asciiTheme="majorBidi" w:eastAsia="Times New Roman" w:hAnsiTheme="majorBidi" w:cstheme="majorBidi"/>
+          <w:kern w:val="0"/>
+          <w:sz w:val="24"/>
+          <w:szCs w:val="24"/>
+          <w:lang w:eastAsia="fr-FR"/>
+          <w14:ligatures w14:val="none"/>
+        </w:rPr>
+      </w:pPr>
+      <w:r>
+        <w:rPr>
+          <w:rFonts w:asciiTheme="majorBidi" w:eastAsia="Times New Roman" w:hAnsiTheme="majorBidi" w:cstheme="majorBidi"/>
+          <w:kern w:val="0"/>
+          <w:sz w:val="24"/>
+          <w:szCs w:val="24"/>
+          <w:lang w:eastAsia="fr-FR"/>
+          <w14:ligatures w14:val="none"/>
+        </w:rPr>
         <w:lastRenderedPageBreak/>
-        <w:tab/>
-      </w:r>
-      <w:r>
-        <w:rPr>
-          <w:rFonts w:asciiTheme="majorBidi" w:eastAsia="Times New Roman" w:hAnsiTheme="majorBidi" w:cstheme="majorBidi"/>
-          <w:kern w:val="0"/>
-          <w:sz w:val="24"/>
-          <w:szCs w:val="24"/>
-          <w:lang w:eastAsia="fr-FR"/>
-          <w14:ligatures w14:val="none"/>
-        </w:rPr>
-        <w:t xml:space="preserve">Les noms de </w:t>
-      </w:r>
-      <w:r>
-        <w:rPr>
-          <w:rFonts w:asciiTheme="majorBidi" w:eastAsia="Times New Roman" w:hAnsiTheme="majorBidi" w:cstheme="majorBidi"/>
-          <w:kern w:val="0"/>
-          <w:sz w:val="24"/>
-          <w:szCs w:val="24"/>
-          <w:lang w:eastAsia="fr-FR"/>
-          <w14:ligatures w14:val="none"/>
-        </w:rPr>
-        <w:t>packages</w:t>
-      </w:r>
-      <w:r>
-        <w:rPr>
-          <w:rFonts w:asciiTheme="majorBidi" w:eastAsia="Times New Roman" w:hAnsiTheme="majorBidi" w:cstheme="majorBidi"/>
-          <w:kern w:val="0"/>
-          <w:sz w:val="24"/>
-          <w:szCs w:val="24"/>
-          <w:lang w:eastAsia="fr-FR"/>
-          <w14:ligatures w14:val="none"/>
-        </w:rPr>
-        <w:t xml:space="preserve"> sont écrits en minuscules. Cette convention s'aligne sur les pratiques standard de Java, contribuant à une structure unifiée et organisée au sein de la base de code.</w:t>
-      </w:r>
-    </w:p>
-    <w:p>
-      <w:pPr>
-        <w:spacing w:after="0" w:line="360" w:lineRule="auto"/>
-        <w:rPr>
-          <w:rFonts w:asciiTheme="majorBidi" w:eastAsia="Times New Roman" w:hAnsiTheme="majorBidi" w:cstheme="majorBidi"/>
-          <w:kern w:val="0"/>
-          <w:sz w:val="24"/>
-          <w:szCs w:val="24"/>
-          <w:lang w:eastAsia="fr-FR"/>
-          <w14:ligatures w14:val="none"/>
-        </w:rPr>
-      </w:pPr>
-    </w:p>
-    <w:p>
-      <w:pPr>
-        <w:spacing w:after="0" w:line="360" w:lineRule="auto"/>
-        <w:rPr>
-          <w:rFonts w:asciiTheme="majorBidi" w:eastAsia="Times New Roman" w:hAnsiTheme="majorBidi" w:cstheme="majorBidi"/>
-          <w:kern w:val="0"/>
-          <w:sz w:val="24"/>
-          <w:szCs w:val="24"/>
-          <w:lang w:eastAsia="fr-FR"/>
-          <w14:ligatures w14:val="none"/>
-        </w:rPr>
-      </w:pPr>
-    </w:p>
-    <w:p>
-      <w:pPr>
-        <w:pStyle w:val="Titre1"/>
-      </w:pPr>
-      <w:bookmarkStart w:id="38" w:name="_Toc151282950"/>
-      <w:r>
-        <w:t>V</w:t>
-      </w:r>
-      <w:r>
-        <w:t xml:space="preserve"> - </w:t>
-      </w:r>
-      <w:r>
-        <w:t>Diagramme de classes</w:t>
-      </w:r>
-      <w:bookmarkEnd w:id="38"/>
-      <w:r>
-        <w:t xml:space="preserve"> </w:t>
-      </w:r>
-    </w:p>
-    <w:p>
-      <w:pPr>
-        <w:spacing w:after="0" w:line="360" w:lineRule="auto"/>
-        <w:rPr>
-          <w:lang w:eastAsia="fr-FR"/>
-        </w:rPr>
-      </w:pPr>
-    </w:p>
-    <w:p>
-      <w:pPr>
-        <w:spacing w:after="0" w:line="360" w:lineRule="auto"/>
-        <w:rPr>
-          <w:rFonts w:asciiTheme="majorBidi" w:eastAsia="Times New Roman" w:hAnsiTheme="majorBidi" w:cstheme="majorBidi"/>
-          <w:kern w:val="0"/>
-          <w:sz w:val="24"/>
-          <w:szCs w:val="24"/>
-          <w:lang w:eastAsia="fr-FR"/>
-          <w14:ligatures w14:val="none"/>
-        </w:rPr>
-      </w:pPr>
-      <w:r>
-        <w:rPr>
-          <w:rFonts w:asciiTheme="majorBidi" w:eastAsia="Times New Roman" w:hAnsiTheme="majorBidi" w:cstheme="majorBidi"/>
-          <w:kern w:val="0"/>
-          <w:sz w:val="24"/>
-          <w:szCs w:val="24"/>
-          <w:lang w:eastAsia="fr-FR"/>
-          <w14:ligatures w14:val="none"/>
-        </w:rPr>
-        <w:t>UML</w:t>
-      </w:r>
-    </w:p>
-    <w:p>
-      <w:pPr>
-        <w:spacing w:after="0" w:line="360" w:lineRule="auto"/>
-        <w:rPr>
-          <w:rFonts w:asciiTheme="majorBidi" w:eastAsia="Times New Roman" w:hAnsiTheme="majorBidi" w:cstheme="majorBidi"/>
-          <w:kern w:val="0"/>
-          <w:sz w:val="24"/>
-          <w:szCs w:val="24"/>
-          <w:lang w:eastAsia="fr-FR"/>
-          <w14:ligatures w14:val="none"/>
-        </w:rPr>
-      </w:pPr>
-    </w:p>
-    <w:p>
-      <w:pPr>
-        <w:spacing w:after="0" w:line="360" w:lineRule="auto"/>
-        <w:rPr>
-          <w:rFonts w:asciiTheme="majorBidi" w:eastAsia="Times New Roman" w:hAnsiTheme="majorBidi" w:cstheme="majorBidi"/>
-          <w:kern w:val="0"/>
-          <w:sz w:val="24"/>
-          <w:szCs w:val="24"/>
-          <w:lang w:eastAsia="fr-FR"/>
-          <w14:ligatures w14:val="none"/>
-        </w:rPr>
-      </w:pPr>
-    </w:p>
-    <w:p>
-      <w:pPr>
-        <w:pStyle w:val="Titre1"/>
-      </w:pPr>
-      <w:bookmarkStart w:id="39" w:name="_Toc151282951"/>
-      <w:r>
-        <w:t xml:space="preserve">VI </w:t>
-      </w:r>
-      <w:r>
-        <w:t>–</w:t>
-      </w:r>
-      <w:r>
-        <w:t xml:space="preserve"> </w:t>
-      </w:r>
-      <w:r>
-        <w:t>Tests</w:t>
-      </w:r>
-      <w:bookmarkEnd w:id="39"/>
-    </w:p>
-    <w:p>
-      <w:pPr>
-        <w:spacing w:after="0" w:line="360" w:lineRule="auto"/>
-        <w:rPr>
-          <w:lang w:eastAsia="fr-FR"/>
-        </w:rPr>
-      </w:pPr>
-    </w:p>
-    <w:p>
-      <w:pPr>
-        <w:spacing w:after="0" w:line="360" w:lineRule="auto"/>
-        <w:rPr>
-          <w:rFonts w:asciiTheme="majorBidi" w:eastAsia="Times New Roman" w:hAnsiTheme="majorBidi" w:cstheme="majorBidi"/>
-          <w:kern w:val="0"/>
-          <w:sz w:val="24"/>
-          <w:szCs w:val="24"/>
-          <w:lang w:eastAsia="fr-FR"/>
-          <w14:ligatures w14:val="none"/>
-        </w:rPr>
-      </w:pPr>
-      <w:r>
-        <w:rPr>
-          <w:rFonts w:asciiTheme="majorBidi" w:eastAsia="Times New Roman" w:hAnsiTheme="majorBidi" w:cstheme="majorBidi"/>
-          <w:kern w:val="0"/>
-          <w:sz w:val="24"/>
-          <w:szCs w:val="24"/>
-          <w:lang w:eastAsia="fr-FR"/>
-          <w14:ligatures w14:val="none"/>
-        </w:rPr>
-        <w:t>Plan de tests pour chaque fonctionnalité</w:t>
-      </w:r>
-    </w:p>
-    <w:p>
-      <w:pPr>
-        <w:spacing w:after="0" w:line="360" w:lineRule="auto"/>
-        <w:rPr>
-          <w:rFonts w:asciiTheme="majorBidi" w:eastAsia="Times New Roman" w:hAnsiTheme="majorBidi" w:cstheme="majorBidi"/>
-          <w:kern w:val="0"/>
-          <w:sz w:val="24"/>
-          <w:szCs w:val="24"/>
-          <w:lang w:eastAsia="fr-FR"/>
-          <w14:ligatures w14:val="none"/>
-        </w:rPr>
-      </w:pPr>
-    </w:p>
-    <w:p>
-      <w:pPr>
-        <w:spacing w:after="0" w:line="360" w:lineRule="auto"/>
-        <w:rPr>
-          <w:rFonts w:asciiTheme="majorBidi" w:eastAsia="Times New Roman" w:hAnsiTheme="majorBidi" w:cstheme="majorBidi"/>
-          <w:kern w:val="0"/>
-          <w:sz w:val="24"/>
-          <w:szCs w:val="24"/>
-          <w:lang w:eastAsia="fr-FR"/>
-          <w14:ligatures w14:val="none"/>
-        </w:rPr>
-      </w:pPr>
-    </w:p>
-    <w:p>
-      <w:pPr>
-        <w:pStyle w:val="Titre1"/>
-      </w:pPr>
-      <w:bookmarkStart w:id="40" w:name="_Toc151282952"/>
-      <w:r>
-        <w:t xml:space="preserve">VII - </w:t>
-      </w:r>
-      <w:r>
-        <w:t>Gestion des erreurs</w:t>
-      </w:r>
-      <w:bookmarkEnd w:id="40"/>
-    </w:p>
-    <w:p>
-      <w:pPr>
-        <w:spacing w:after="0" w:line="360" w:lineRule="auto"/>
-        <w:rPr>
-          <w:lang w:eastAsia="fr-FR"/>
-        </w:rPr>
-      </w:pPr>
-    </w:p>
-    <w:p>
-      <w:pPr>
-        <w:spacing w:after="0" w:line="360" w:lineRule="auto"/>
-        <w:rPr>
-          <w:rFonts w:asciiTheme="majorBidi" w:eastAsia="Times New Roman" w:hAnsiTheme="majorBidi" w:cstheme="majorBidi"/>
-          <w:kern w:val="0"/>
-          <w:sz w:val="24"/>
-          <w:szCs w:val="24"/>
-          <w:lang w:eastAsia="fr-FR"/>
-          <w14:ligatures w14:val="none"/>
-        </w:rPr>
-      </w:pPr>
-      <w:r>
-        <w:rPr>
-          <w:rFonts w:asciiTheme="majorBidi" w:eastAsia="Times New Roman" w:hAnsiTheme="majorBidi" w:cstheme="majorBidi"/>
-          <w:kern w:val="0"/>
-          <w:sz w:val="24"/>
-          <w:szCs w:val="24"/>
-          <w:lang w:eastAsia="fr-FR"/>
-          <w14:ligatures w14:val="none"/>
-        </w:rPr>
         <w:t>Comment les erreurs seront gérées et signalées</w:t>
       </w:r>
     </w:p>
@@ -6910,7 +7136,7 @@
       <w:pPr>
         <w:pStyle w:val="Titre1"/>
       </w:pPr>
-      <w:bookmarkStart w:id="41" w:name="_Toc151282953"/>
+      <w:bookmarkStart w:id="42" w:name="_Toc151758301"/>
       <w:r>
         <w:t xml:space="preserve">VIII </w:t>
       </w:r>
@@ -6923,7 +7149,7 @@
       <w:r>
         <w:t>Documentation</w:t>
       </w:r>
-      <w:bookmarkEnd w:id="41"/>
+      <w:bookmarkEnd w:id="42"/>
     </w:p>
     <w:p>
       <w:pPr>
@@ -6939,14 +7165,14 @@
       <w:pPr>
         <w:pStyle w:val="Titre2"/>
       </w:pPr>
-      <w:bookmarkStart w:id="42" w:name="_Toc151282954"/>
+      <w:bookmarkStart w:id="43" w:name="_Toc151758302"/>
       <w:r>
         <w:t xml:space="preserve">A - </w:t>
       </w:r>
       <w:r>
         <w:t>Documentation du code</w:t>
       </w:r>
-      <w:bookmarkEnd w:id="42"/>
+      <w:bookmarkEnd w:id="43"/>
     </w:p>
     <w:p>
       <w:pPr>
@@ -6989,14 +7215,14 @@
       <w:pPr>
         <w:pStyle w:val="Titre2"/>
       </w:pPr>
-      <w:bookmarkStart w:id="43" w:name="_Toc151282955"/>
+      <w:bookmarkStart w:id="44" w:name="_Toc151758303"/>
       <w:r>
         <w:t xml:space="preserve">B - </w:t>
       </w:r>
       <w:r>
         <w:t>Guide de l'utilisateur</w:t>
       </w:r>
-      <w:bookmarkEnd w:id="43"/>
+      <w:bookmarkEnd w:id="44"/>
     </w:p>
     <w:p>
       <w:pPr>

</xml_diff>